<commit_message>
added new script woth a chat bot using openai
</commit_message>
<xml_diff>
--- a/text_gen.docx
+++ b/text_gen.docx
@@ -2069,7 +2069,85 @@
         </w:drawing>
       </w:r>
     </w:p>
-    <w:p/>
+    <w:p>
+      <w:pPr>
+        <w:pStyle w:val="Ttulo2"/>
+      </w:pPr>
+      <w:proofErr w:type="spellStart"/>
+      <w:r>
+        <w:lastRenderedPageBreak/>
+        <w:t>Anatomy</w:t>
+      </w:r>
+      <w:proofErr w:type="spellEnd"/>
+      <w:r>
+        <w:t xml:space="preserve"> of a </w:t>
+      </w:r>
+      <w:proofErr w:type="spellStart"/>
+      <w:r>
+        <w:t>prompt</w:t>
+      </w:r>
+      <w:proofErr w:type="spellEnd"/>
+    </w:p>
+    <w:p>
+      <w:r>
+        <w:drawing>
+          <wp:inline distT="0" distB="0" distL="0" distR="0" wp14:anchorId="79E97B99" wp14:editId="520B182E">
+            <wp:extent cx="5400040" cy="1541145"/>
+            <wp:effectExtent l="0" t="0" r="0" b="1905"/>
+            <wp:docPr id="1954315465" name="Imagen 1" descr="Escala de tiempo&#10;&#10;Descripción generada automáticamente"/>
+            <wp:cNvGraphicFramePr>
+              <a:graphicFrameLocks xmlns:a="http://schemas.openxmlformats.org/drawingml/2006/main" noChangeAspect="1"/>
+            </wp:cNvGraphicFramePr>
+            <a:graphic xmlns:a="http://schemas.openxmlformats.org/drawingml/2006/main">
+              <a:graphicData uri="http://schemas.openxmlformats.org/drawingml/2006/picture">
+                <pic:pic xmlns:pic="http://schemas.openxmlformats.org/drawingml/2006/picture">
+                  <pic:nvPicPr>
+                    <pic:cNvPr id="1954315465" name="Imagen 1" descr="Escala de tiempo&#10;&#10;Descripción generada automáticamente"/>
+                    <pic:cNvPicPr/>
+                  </pic:nvPicPr>
+                  <pic:blipFill>
+                    <a:blip r:embed="rId11"/>
+                    <a:stretch>
+                      <a:fillRect/>
+                    </a:stretch>
+                  </pic:blipFill>
+                  <pic:spPr>
+                    <a:xfrm>
+                      <a:off x="0" y="0"/>
+                      <a:ext cx="5400040" cy="1541145"/>
+                    </a:xfrm>
+                    <a:prstGeom prst="rect">
+                      <a:avLst/>
+                    </a:prstGeom>
+                  </pic:spPr>
+                </pic:pic>
+              </a:graphicData>
+            </a:graphic>
+          </wp:inline>
+        </w:drawing>
+      </w:r>
+    </w:p>
+    <w:p>
+      <w:r>
+        <w:t>*</w:t>
+      </w:r>
+      <w:proofErr w:type="spellStart"/>
+      <w:r>
+        <w:t>Importante</w:t>
+      </w:r>
+      <w:proofErr w:type="spellEnd"/>
+      <w:r>
+        <w:t xml:space="preserve"> el </w:t>
+      </w:r>
+      <w:proofErr w:type="spellStart"/>
+      <w:r>
+        <w:t>trigger</w:t>
+      </w:r>
+      <w:proofErr w:type="spellEnd"/>
+      <w:r>
+        <w:t>.</w:t>
+      </w:r>
+    </w:p>
     <w:sectPr>
       <w:pgSz w:w="11906" w:h="16838"/>
       <w:pgMar w:top="1417" w:right="1701" w:bottom="1417" w:left="1701" w:header="708" w:footer="708" w:gutter="0"/>

</xml_diff>

<commit_message>
added script with an example of NLP
</commit_message>
<xml_diff>
--- a/text_gen.docx
+++ b/text_gen.docx
@@ -12,6 +12,7 @@
           <w:szCs w:val="48"/>
         </w:rPr>
       </w:pPr>
+      <w:proofErr w:type="spellStart"/>
       <w:r>
         <w:rPr>
           <w:b/>
@@ -19,16 +20,67 @@
           <w:sz w:val="48"/>
           <w:szCs w:val="48"/>
         </w:rPr>
-        <w:t>LLM’s and Text Generation</w:t>
-      </w:r>
+        <w:t>LLM’s</w:t>
+      </w:r>
+      <w:proofErr w:type="spellEnd"/>
+      <w:r>
+        <w:rPr>
+          <w:b/>
+          <w:bCs/>
+          <w:sz w:val="48"/>
+          <w:szCs w:val="48"/>
+        </w:rPr>
+        <w:t xml:space="preserve"> </w:t>
+      </w:r>
+      <w:proofErr w:type="spellStart"/>
+      <w:r>
+        <w:rPr>
+          <w:b/>
+          <w:bCs/>
+          <w:sz w:val="48"/>
+          <w:szCs w:val="48"/>
+        </w:rPr>
+        <w:t>and</w:t>
+      </w:r>
+      <w:proofErr w:type="spellEnd"/>
+      <w:r>
+        <w:rPr>
+          <w:b/>
+          <w:bCs/>
+          <w:sz w:val="48"/>
+          <w:szCs w:val="48"/>
+        </w:rPr>
+        <w:t xml:space="preserve"> Text </w:t>
+      </w:r>
+      <w:proofErr w:type="spellStart"/>
+      <w:r>
+        <w:rPr>
+          <w:b/>
+          <w:bCs/>
+          <w:sz w:val="48"/>
+          <w:szCs w:val="48"/>
+        </w:rPr>
+        <w:t>Generation</w:t>
+      </w:r>
+      <w:proofErr w:type="spellEnd"/>
     </w:p>
     <w:p>
       <w:pPr>
         <w:pStyle w:val="Ttulo1"/>
       </w:pPr>
-      <w:r>
-        <w:t>Intro to LLMs</w:t>
-      </w:r>
+      <w:proofErr w:type="spellStart"/>
+      <w:r>
+        <w:t>Intro</w:t>
+      </w:r>
+      <w:proofErr w:type="spellEnd"/>
+      <w:r>
+        <w:t xml:space="preserve"> to </w:t>
+      </w:r>
+      <w:proofErr w:type="spellStart"/>
+      <w:r>
+        <w:t>LLMs</w:t>
+      </w:r>
+      <w:proofErr w:type="spellEnd"/>
     </w:p>
     <w:p>
       <w:r>
@@ -89,53 +141,915 @@
       <w:pPr>
         <w:pStyle w:val="Ttulo2"/>
       </w:pPr>
-      <w:r>
-        <w:t>Encoder vs Decoder Models</w:t>
+      <w:proofErr w:type="spellStart"/>
+      <w:r>
+        <w:t>Encoder</w:t>
+      </w:r>
+      <w:proofErr w:type="spellEnd"/>
+      <w:r>
+        <w:t xml:space="preserve"> </w:t>
+      </w:r>
+      <w:proofErr w:type="spellStart"/>
+      <w:r>
+        <w:t>vs</w:t>
+      </w:r>
+      <w:proofErr w:type="spellEnd"/>
+      <w:r>
+        <w:t xml:space="preserve"> </w:t>
+      </w:r>
+      <w:proofErr w:type="spellStart"/>
+      <w:r>
+        <w:t>Decoder</w:t>
+      </w:r>
+      <w:proofErr w:type="spellEnd"/>
+      <w:r>
+        <w:t xml:space="preserve"> Models</w:t>
       </w:r>
     </w:p>
     <w:p>
-      <w:r>
-        <w:t>The first LLM to gain broad adoption was </w:t>
+      <w:proofErr w:type="spellStart"/>
+      <w:r>
+        <w:t>The</w:t>
+      </w:r>
+      <w:proofErr w:type="spellEnd"/>
+      <w:r>
+        <w:t xml:space="preserve"> </w:t>
+      </w:r>
+      <w:proofErr w:type="spellStart"/>
+      <w:r>
+        <w:t>first</w:t>
+      </w:r>
+      <w:proofErr w:type="spellEnd"/>
+      <w:r>
+        <w:t xml:space="preserve"> LLM to </w:t>
+      </w:r>
+      <w:proofErr w:type="spellStart"/>
+      <w:r>
+        <w:t>gain</w:t>
+      </w:r>
+      <w:proofErr w:type="spellEnd"/>
+      <w:r>
+        <w:t xml:space="preserve"> </w:t>
+      </w:r>
+      <w:proofErr w:type="spellStart"/>
+      <w:r>
+        <w:t>broad</w:t>
+      </w:r>
+      <w:proofErr w:type="spellEnd"/>
+      <w:r>
+        <w:t xml:space="preserve"> </w:t>
+      </w:r>
+      <w:proofErr w:type="spellStart"/>
+      <w:r>
+        <w:t>adoption</w:t>
+      </w:r>
+      <w:proofErr w:type="spellEnd"/>
+      <w:r>
+        <w:t xml:space="preserve"> </w:t>
+      </w:r>
+      <w:proofErr w:type="spellStart"/>
+      <w:r>
+        <w:t>was</w:t>
+      </w:r>
+      <w:proofErr w:type="spellEnd"/>
+      <w:r>
+        <w:t> </w:t>
       </w:r>
       <w:hyperlink r:id="rId6" w:tgtFrame="_blank" w:history="1">
         <w:r>
           <w:rPr>
             <w:rStyle w:val="Hipervnculo"/>
           </w:rPr>
-          <w:t>BERT(opens in a new tab)</w:t>
+          <w:t xml:space="preserve">BERT(opens in a </w:t>
+        </w:r>
+        <w:proofErr w:type="spellStart"/>
+        <w:r>
+          <w:rPr>
+            <w:rStyle w:val="Hipervnculo"/>
+          </w:rPr>
+          <w:t>new</w:t>
+        </w:r>
+        <w:proofErr w:type="spellEnd"/>
+        <w:r>
+          <w:rPr>
+            <w:rStyle w:val="Hipervnculo"/>
+          </w:rPr>
+          <w:t xml:space="preserve"> </w:t>
+        </w:r>
+        <w:proofErr w:type="spellStart"/>
+        <w:r>
+          <w:rPr>
+            <w:rStyle w:val="Hipervnculo"/>
+          </w:rPr>
+          <w:t>tab</w:t>
+        </w:r>
+        <w:proofErr w:type="spellEnd"/>
+        <w:r>
+          <w:rPr>
+            <w:rStyle w:val="Hipervnculo"/>
+          </w:rPr>
+          <w:t>)</w:t>
         </w:r>
       </w:hyperlink>
       <w:r>
-        <w:t> (Bidirectional Encoder Representations from Transformers), an encoder-only model. Encoder-only models are most commonly used as base models for subsequent fine-tuning with a distinct objective, e.g. for the inference-time task of binary classification of movie reviews.</w:t>
+        <w:t> (</w:t>
+      </w:r>
+      <w:proofErr w:type="spellStart"/>
+      <w:r>
+        <w:t>Bidirectional</w:t>
+      </w:r>
+      <w:proofErr w:type="spellEnd"/>
+      <w:r>
+        <w:t xml:space="preserve"> </w:t>
+      </w:r>
+      <w:proofErr w:type="spellStart"/>
+      <w:r>
+        <w:t>Encoder</w:t>
+      </w:r>
+      <w:proofErr w:type="spellEnd"/>
+      <w:r>
+        <w:t xml:space="preserve"> </w:t>
+      </w:r>
+      <w:proofErr w:type="spellStart"/>
+      <w:r>
+        <w:t>Representations</w:t>
+      </w:r>
+      <w:proofErr w:type="spellEnd"/>
+      <w:r>
+        <w:t xml:space="preserve"> </w:t>
+      </w:r>
+      <w:proofErr w:type="spellStart"/>
+      <w:r>
+        <w:t>from</w:t>
+      </w:r>
+      <w:proofErr w:type="spellEnd"/>
+      <w:r>
+        <w:t xml:space="preserve"> </w:t>
+      </w:r>
+      <w:proofErr w:type="spellStart"/>
+      <w:r>
+        <w:t>Transformers</w:t>
+      </w:r>
+      <w:proofErr w:type="spellEnd"/>
+      <w:r>
+        <w:t xml:space="preserve">), </w:t>
+      </w:r>
+      <w:proofErr w:type="spellStart"/>
+      <w:r>
+        <w:t>an</w:t>
+      </w:r>
+      <w:proofErr w:type="spellEnd"/>
+      <w:r>
+        <w:t xml:space="preserve"> </w:t>
+      </w:r>
+      <w:proofErr w:type="spellStart"/>
+      <w:r>
+        <w:t>encoder-only</w:t>
+      </w:r>
+      <w:proofErr w:type="spellEnd"/>
+      <w:r>
+        <w:t xml:space="preserve"> model. </w:t>
+      </w:r>
+      <w:proofErr w:type="spellStart"/>
+      <w:r>
+        <w:t>Encoder-only</w:t>
+      </w:r>
+      <w:proofErr w:type="spellEnd"/>
+      <w:r>
+        <w:t xml:space="preserve"> models </w:t>
+      </w:r>
+      <w:proofErr w:type="spellStart"/>
+      <w:r>
+        <w:t>are</w:t>
+      </w:r>
+      <w:proofErr w:type="spellEnd"/>
+      <w:r>
+        <w:t xml:space="preserve"> most </w:t>
+      </w:r>
+      <w:proofErr w:type="spellStart"/>
+      <w:r>
+        <w:t>commonly</w:t>
+      </w:r>
+      <w:proofErr w:type="spellEnd"/>
+      <w:r>
+        <w:t xml:space="preserve"> </w:t>
+      </w:r>
+      <w:proofErr w:type="spellStart"/>
+      <w:r>
+        <w:t>used</w:t>
+      </w:r>
+      <w:proofErr w:type="spellEnd"/>
+      <w:r>
+        <w:t xml:space="preserve"> as base models for </w:t>
+      </w:r>
+      <w:proofErr w:type="spellStart"/>
+      <w:r>
+        <w:t>subsequent</w:t>
+      </w:r>
+      <w:proofErr w:type="spellEnd"/>
+      <w:r>
+        <w:t xml:space="preserve"> </w:t>
+      </w:r>
+      <w:proofErr w:type="spellStart"/>
+      <w:r>
+        <w:t>fine-tuning</w:t>
+      </w:r>
+      <w:proofErr w:type="spellEnd"/>
+      <w:r>
+        <w:t xml:space="preserve"> </w:t>
+      </w:r>
+      <w:proofErr w:type="spellStart"/>
+      <w:r>
+        <w:t>with</w:t>
+      </w:r>
+      <w:proofErr w:type="spellEnd"/>
+      <w:r>
+        <w:t xml:space="preserve"> a </w:t>
+      </w:r>
+      <w:proofErr w:type="spellStart"/>
+      <w:r>
+        <w:t>distinct</w:t>
+      </w:r>
+      <w:proofErr w:type="spellEnd"/>
+      <w:r>
+        <w:t xml:space="preserve"> </w:t>
+      </w:r>
+      <w:proofErr w:type="spellStart"/>
+      <w:r>
+        <w:t>objective</w:t>
+      </w:r>
+      <w:proofErr w:type="spellEnd"/>
+      <w:r>
+        <w:t xml:space="preserve">, </w:t>
+      </w:r>
+      <w:proofErr w:type="spellStart"/>
+      <w:r>
+        <w:t>e.g</w:t>
+      </w:r>
+      <w:proofErr w:type="spellEnd"/>
+      <w:r>
+        <w:t xml:space="preserve">. for </w:t>
+      </w:r>
+      <w:proofErr w:type="spellStart"/>
+      <w:r>
+        <w:t>the</w:t>
+      </w:r>
+      <w:proofErr w:type="spellEnd"/>
+      <w:r>
+        <w:t xml:space="preserve"> </w:t>
+      </w:r>
+      <w:proofErr w:type="spellStart"/>
+      <w:r>
+        <w:t>inference-time</w:t>
+      </w:r>
+      <w:proofErr w:type="spellEnd"/>
+      <w:r>
+        <w:t xml:space="preserve"> </w:t>
+      </w:r>
+      <w:proofErr w:type="spellStart"/>
+      <w:r>
+        <w:t>task</w:t>
+      </w:r>
+      <w:proofErr w:type="spellEnd"/>
+      <w:r>
+        <w:t xml:space="preserve"> of </w:t>
+      </w:r>
+      <w:proofErr w:type="spellStart"/>
+      <w:r>
+        <w:t>binary</w:t>
+      </w:r>
+      <w:proofErr w:type="spellEnd"/>
+      <w:r>
+        <w:t xml:space="preserve"> </w:t>
+      </w:r>
+      <w:proofErr w:type="spellStart"/>
+      <w:r>
+        <w:t>classification</w:t>
+      </w:r>
+      <w:proofErr w:type="spellEnd"/>
+      <w:r>
+        <w:t xml:space="preserve"> of </w:t>
+      </w:r>
+      <w:proofErr w:type="spellStart"/>
+      <w:r>
+        <w:t>movie</w:t>
+      </w:r>
+      <w:proofErr w:type="spellEnd"/>
+      <w:r>
+        <w:t xml:space="preserve"> </w:t>
+      </w:r>
+      <w:proofErr w:type="spellStart"/>
+      <w:r>
+        <w:t>reviews</w:t>
+      </w:r>
+      <w:proofErr w:type="spellEnd"/>
+      <w:r>
+        <w:t>.</w:t>
       </w:r>
     </w:p>
     <w:p>
-      <w:r>
-        <w:t>However, before BERT was released, the first </w:t>
+      <w:proofErr w:type="spellStart"/>
+      <w:r>
+        <w:t>However</w:t>
+      </w:r>
+      <w:proofErr w:type="spellEnd"/>
+      <w:r>
+        <w:t xml:space="preserve">, </w:t>
+      </w:r>
+      <w:proofErr w:type="spellStart"/>
+      <w:r>
+        <w:t>before</w:t>
+      </w:r>
+      <w:proofErr w:type="spellEnd"/>
+      <w:r>
+        <w:t xml:space="preserve"> BERT </w:t>
+      </w:r>
+      <w:proofErr w:type="spellStart"/>
+      <w:r>
+        <w:t>was</w:t>
+      </w:r>
+      <w:proofErr w:type="spellEnd"/>
+      <w:r>
+        <w:t xml:space="preserve"> </w:t>
+      </w:r>
+      <w:proofErr w:type="spellStart"/>
+      <w:r>
+        <w:t>released</w:t>
+      </w:r>
+      <w:proofErr w:type="spellEnd"/>
+      <w:r>
+        <w:t xml:space="preserve">, </w:t>
+      </w:r>
+      <w:proofErr w:type="spellStart"/>
+      <w:r>
+        <w:t>the</w:t>
+      </w:r>
+      <w:proofErr w:type="spellEnd"/>
+      <w:r>
+        <w:t xml:space="preserve"> </w:t>
+      </w:r>
+      <w:proofErr w:type="spellStart"/>
+      <w:r>
+        <w:t>first</w:t>
+      </w:r>
+      <w:proofErr w:type="spellEnd"/>
+      <w:r>
+        <w:t> </w:t>
       </w:r>
       <w:hyperlink r:id="rId7" w:tgtFrame="_blank" w:history="1">
         <w:r>
           <w:rPr>
             <w:rStyle w:val="Hipervnculo"/>
           </w:rPr>
-          <w:t>GPT(opens in a new tab)</w:t>
+          <w:t xml:space="preserve">GPT(opens in a </w:t>
+        </w:r>
+        <w:proofErr w:type="spellStart"/>
+        <w:r>
+          <w:rPr>
+            <w:rStyle w:val="Hipervnculo"/>
+          </w:rPr>
+          <w:t>new</w:t>
+        </w:r>
+        <w:proofErr w:type="spellEnd"/>
+        <w:r>
+          <w:rPr>
+            <w:rStyle w:val="Hipervnculo"/>
+          </w:rPr>
+          <w:t xml:space="preserve"> </w:t>
+        </w:r>
+        <w:proofErr w:type="spellStart"/>
+        <w:r>
+          <w:rPr>
+            <w:rStyle w:val="Hipervnculo"/>
+          </w:rPr>
+          <w:t>tab</w:t>
+        </w:r>
+        <w:proofErr w:type="spellEnd"/>
+        <w:r>
+          <w:rPr>
+            <w:rStyle w:val="Hipervnculo"/>
+          </w:rPr>
+          <w:t>)</w:t>
         </w:r>
       </w:hyperlink>
       <w:r>
-        <w:t> (Generative Pre-Trained Transformer) model, a decoder-only model, was released by OpenAI. Decoder-only models are most commonly used for the inference-time task of text generation. In distinction to encoder-only models, the Transformer's pre-training objective of next token prediction is very similar to the decoder-only model's inference-time task of text generation.</w:t>
+        <w:t> (</w:t>
+      </w:r>
+      <w:proofErr w:type="spellStart"/>
+      <w:r>
+        <w:t>Generative</w:t>
+      </w:r>
+      <w:proofErr w:type="spellEnd"/>
+      <w:r>
+        <w:t xml:space="preserve"> </w:t>
+      </w:r>
+      <w:proofErr w:type="spellStart"/>
+      <w:r>
+        <w:t>Pre-Trained</w:t>
+      </w:r>
+      <w:proofErr w:type="spellEnd"/>
+      <w:r>
+        <w:t xml:space="preserve"> </w:t>
+      </w:r>
+      <w:proofErr w:type="spellStart"/>
+      <w:r>
+        <w:t>Transformer</w:t>
+      </w:r>
+      <w:proofErr w:type="spellEnd"/>
+      <w:r>
+        <w:t xml:space="preserve">) model, a </w:t>
+      </w:r>
+      <w:proofErr w:type="spellStart"/>
+      <w:r>
+        <w:t>decoder-only</w:t>
+      </w:r>
+      <w:proofErr w:type="spellEnd"/>
+      <w:r>
+        <w:t xml:space="preserve"> model, </w:t>
+      </w:r>
+      <w:proofErr w:type="spellStart"/>
+      <w:r>
+        <w:t>was</w:t>
+      </w:r>
+      <w:proofErr w:type="spellEnd"/>
+      <w:r>
+        <w:t xml:space="preserve"> </w:t>
+      </w:r>
+      <w:proofErr w:type="spellStart"/>
+      <w:r>
+        <w:t>released</w:t>
+      </w:r>
+      <w:proofErr w:type="spellEnd"/>
+      <w:r>
+        <w:t xml:space="preserve"> </w:t>
+      </w:r>
+      <w:proofErr w:type="spellStart"/>
+      <w:r>
+        <w:t>by</w:t>
+      </w:r>
+      <w:proofErr w:type="spellEnd"/>
+      <w:r>
+        <w:t xml:space="preserve"> </w:t>
+      </w:r>
+      <w:proofErr w:type="spellStart"/>
+      <w:r>
+        <w:t>OpenAI</w:t>
+      </w:r>
+      <w:proofErr w:type="spellEnd"/>
+      <w:r>
+        <w:t xml:space="preserve">. </w:t>
+      </w:r>
+      <w:proofErr w:type="spellStart"/>
+      <w:r>
+        <w:t>Decoder-only</w:t>
+      </w:r>
+      <w:proofErr w:type="spellEnd"/>
+      <w:r>
+        <w:t xml:space="preserve"> models </w:t>
+      </w:r>
+      <w:proofErr w:type="spellStart"/>
+      <w:r>
+        <w:t>are</w:t>
+      </w:r>
+      <w:proofErr w:type="spellEnd"/>
+      <w:r>
+        <w:t xml:space="preserve"> most </w:t>
+      </w:r>
+      <w:proofErr w:type="spellStart"/>
+      <w:r>
+        <w:t>commonly</w:t>
+      </w:r>
+      <w:proofErr w:type="spellEnd"/>
+      <w:r>
+        <w:t xml:space="preserve"> </w:t>
+      </w:r>
+      <w:proofErr w:type="spellStart"/>
+      <w:r>
+        <w:t>used</w:t>
+      </w:r>
+      <w:proofErr w:type="spellEnd"/>
+      <w:r>
+        <w:t xml:space="preserve"> for </w:t>
+      </w:r>
+      <w:proofErr w:type="spellStart"/>
+      <w:r>
+        <w:t>the</w:t>
+      </w:r>
+      <w:proofErr w:type="spellEnd"/>
+      <w:r>
+        <w:t xml:space="preserve"> </w:t>
+      </w:r>
+      <w:proofErr w:type="spellStart"/>
+      <w:r>
+        <w:t>inference-time</w:t>
+      </w:r>
+      <w:proofErr w:type="spellEnd"/>
+      <w:r>
+        <w:t xml:space="preserve"> </w:t>
+      </w:r>
+      <w:proofErr w:type="spellStart"/>
+      <w:r>
+        <w:t>task</w:t>
+      </w:r>
+      <w:proofErr w:type="spellEnd"/>
+      <w:r>
+        <w:t xml:space="preserve"> of text </w:t>
+      </w:r>
+      <w:proofErr w:type="spellStart"/>
+      <w:r>
+        <w:t>generation</w:t>
+      </w:r>
+      <w:proofErr w:type="spellEnd"/>
+      <w:r>
+        <w:t xml:space="preserve">. In </w:t>
+      </w:r>
+      <w:proofErr w:type="spellStart"/>
+      <w:r>
+        <w:t>distinction</w:t>
+      </w:r>
+      <w:proofErr w:type="spellEnd"/>
+      <w:r>
+        <w:t xml:space="preserve"> to </w:t>
+      </w:r>
+      <w:proofErr w:type="spellStart"/>
+      <w:r>
+        <w:t>encoder-only</w:t>
+      </w:r>
+      <w:proofErr w:type="spellEnd"/>
+      <w:r>
+        <w:t xml:space="preserve"> models, </w:t>
+      </w:r>
+      <w:proofErr w:type="spellStart"/>
+      <w:r>
+        <w:t>the</w:t>
+      </w:r>
+      <w:proofErr w:type="spellEnd"/>
+      <w:r>
+        <w:t xml:space="preserve"> </w:t>
+      </w:r>
+      <w:proofErr w:type="spellStart"/>
+      <w:r>
+        <w:t>Transformer's</w:t>
+      </w:r>
+      <w:proofErr w:type="spellEnd"/>
+      <w:r>
+        <w:t xml:space="preserve"> </w:t>
+      </w:r>
+      <w:proofErr w:type="spellStart"/>
+      <w:r>
+        <w:t>pre-training</w:t>
+      </w:r>
+      <w:proofErr w:type="spellEnd"/>
+      <w:r>
+        <w:t xml:space="preserve"> </w:t>
+      </w:r>
+      <w:proofErr w:type="spellStart"/>
+      <w:r>
+        <w:t>objective</w:t>
+      </w:r>
+      <w:proofErr w:type="spellEnd"/>
+      <w:r>
+        <w:t xml:space="preserve"> of </w:t>
+      </w:r>
+      <w:proofErr w:type="spellStart"/>
+      <w:r>
+        <w:t>next</w:t>
+      </w:r>
+      <w:proofErr w:type="spellEnd"/>
+      <w:r>
+        <w:t xml:space="preserve"> </w:t>
+      </w:r>
+      <w:proofErr w:type="spellStart"/>
+      <w:r>
+        <w:t>token</w:t>
+      </w:r>
+      <w:proofErr w:type="spellEnd"/>
+      <w:r>
+        <w:t xml:space="preserve"> </w:t>
+      </w:r>
+      <w:proofErr w:type="spellStart"/>
+      <w:r>
+        <w:t>prediction</w:t>
+      </w:r>
+      <w:proofErr w:type="spellEnd"/>
+      <w:r>
+        <w:t xml:space="preserve"> is </w:t>
+      </w:r>
+      <w:proofErr w:type="spellStart"/>
+      <w:r>
+        <w:t>very</w:t>
+      </w:r>
+      <w:proofErr w:type="spellEnd"/>
+      <w:r>
+        <w:t xml:space="preserve"> similar to </w:t>
+      </w:r>
+      <w:proofErr w:type="spellStart"/>
+      <w:r>
+        <w:t>the</w:t>
+      </w:r>
+      <w:proofErr w:type="spellEnd"/>
+      <w:r>
+        <w:t xml:space="preserve"> </w:t>
+      </w:r>
+      <w:proofErr w:type="spellStart"/>
+      <w:r>
+        <w:t>decoder-only</w:t>
+      </w:r>
+      <w:proofErr w:type="spellEnd"/>
+      <w:r>
+        <w:t xml:space="preserve"> </w:t>
+      </w:r>
+      <w:proofErr w:type="spellStart"/>
+      <w:r>
+        <w:t>model's</w:t>
+      </w:r>
+      <w:proofErr w:type="spellEnd"/>
+      <w:r>
+        <w:t xml:space="preserve"> </w:t>
+      </w:r>
+      <w:proofErr w:type="spellStart"/>
+      <w:r>
+        <w:t>inference-time</w:t>
+      </w:r>
+      <w:proofErr w:type="spellEnd"/>
+      <w:r>
+        <w:t xml:space="preserve"> </w:t>
+      </w:r>
+      <w:proofErr w:type="spellStart"/>
+      <w:r>
+        <w:t>task</w:t>
+      </w:r>
+      <w:proofErr w:type="spellEnd"/>
+      <w:r>
+        <w:t xml:space="preserve"> of text </w:t>
+      </w:r>
+      <w:proofErr w:type="spellStart"/>
+      <w:r>
+        <w:t>generation</w:t>
+      </w:r>
+      <w:proofErr w:type="spellEnd"/>
+      <w:r>
+        <w:t>.</w:t>
       </w:r>
     </w:p>
     <w:p>
       <w:pPr>
         <w:pStyle w:val="Ttulo2"/>
       </w:pPr>
-      <w:r>
-        <w:t>Decoding Parameters</w:t>
-      </w:r>
+      <w:proofErr w:type="spellStart"/>
+      <w:r>
+        <w:t>Decoding</w:t>
+      </w:r>
+      <w:proofErr w:type="spellEnd"/>
+      <w:r>
+        <w:t xml:space="preserve"> </w:t>
+      </w:r>
+      <w:proofErr w:type="spellStart"/>
+      <w:r>
+        <w:t>Parameters</w:t>
+      </w:r>
+      <w:proofErr w:type="spellEnd"/>
     </w:p>
     <w:p>
-      <w:r>
-        <w:t>Rather than the single next token, an LLM’s output is actually a probability distribution across tokens. In order to choose the single next token to generate, a decoding mechanism must be specified. Many LLM inference APIs expose the same decoding parameters:</w:t>
+      <w:proofErr w:type="spellStart"/>
+      <w:r>
+        <w:t>Rather</w:t>
+      </w:r>
+      <w:proofErr w:type="spellEnd"/>
+      <w:r>
+        <w:t xml:space="preserve"> </w:t>
+      </w:r>
+      <w:proofErr w:type="spellStart"/>
+      <w:r>
+        <w:t>than</w:t>
+      </w:r>
+      <w:proofErr w:type="spellEnd"/>
+      <w:r>
+        <w:t xml:space="preserve"> </w:t>
+      </w:r>
+      <w:proofErr w:type="spellStart"/>
+      <w:r>
+        <w:t>the</w:t>
+      </w:r>
+      <w:proofErr w:type="spellEnd"/>
+      <w:r>
+        <w:t xml:space="preserve"> single </w:t>
+      </w:r>
+      <w:proofErr w:type="spellStart"/>
+      <w:r>
+        <w:t>next</w:t>
+      </w:r>
+      <w:proofErr w:type="spellEnd"/>
+      <w:r>
+        <w:t xml:space="preserve"> </w:t>
+      </w:r>
+      <w:proofErr w:type="spellStart"/>
+      <w:r>
+        <w:t>token</w:t>
+      </w:r>
+      <w:proofErr w:type="spellEnd"/>
+      <w:r>
+        <w:t xml:space="preserve">, </w:t>
+      </w:r>
+      <w:proofErr w:type="spellStart"/>
+      <w:r>
+        <w:t>an</w:t>
+      </w:r>
+      <w:proofErr w:type="spellEnd"/>
+      <w:r>
+        <w:t xml:space="preserve"> </w:t>
+      </w:r>
+      <w:proofErr w:type="spellStart"/>
+      <w:r>
+        <w:t>LLM’s</w:t>
+      </w:r>
+      <w:proofErr w:type="spellEnd"/>
+      <w:r>
+        <w:t xml:space="preserve"> output is </w:t>
+      </w:r>
+      <w:proofErr w:type="spellStart"/>
+      <w:r>
+        <w:t>actually</w:t>
+      </w:r>
+      <w:proofErr w:type="spellEnd"/>
+      <w:r>
+        <w:t xml:space="preserve"> a </w:t>
+      </w:r>
+      <w:proofErr w:type="spellStart"/>
+      <w:r>
+        <w:t>probability</w:t>
+      </w:r>
+      <w:proofErr w:type="spellEnd"/>
+      <w:r>
+        <w:t xml:space="preserve"> </w:t>
+      </w:r>
+      <w:proofErr w:type="spellStart"/>
+      <w:r>
+        <w:t>distribution</w:t>
+      </w:r>
+      <w:proofErr w:type="spellEnd"/>
+      <w:r>
+        <w:t xml:space="preserve"> </w:t>
+      </w:r>
+      <w:proofErr w:type="spellStart"/>
+      <w:r>
+        <w:t>across</w:t>
+      </w:r>
+      <w:proofErr w:type="spellEnd"/>
+      <w:r>
+        <w:t xml:space="preserve"> </w:t>
+      </w:r>
+      <w:proofErr w:type="spellStart"/>
+      <w:r>
+        <w:t>tokens</w:t>
+      </w:r>
+      <w:proofErr w:type="spellEnd"/>
+      <w:r>
+        <w:t xml:space="preserve">. In </w:t>
+      </w:r>
+      <w:proofErr w:type="spellStart"/>
+      <w:r>
+        <w:t>order</w:t>
+      </w:r>
+      <w:proofErr w:type="spellEnd"/>
+      <w:r>
+        <w:t xml:space="preserve"> to </w:t>
+      </w:r>
+      <w:proofErr w:type="spellStart"/>
+      <w:r>
+        <w:t>choose</w:t>
+      </w:r>
+      <w:proofErr w:type="spellEnd"/>
+      <w:r>
+        <w:t xml:space="preserve"> </w:t>
+      </w:r>
+      <w:proofErr w:type="spellStart"/>
+      <w:r>
+        <w:t>the</w:t>
+      </w:r>
+      <w:proofErr w:type="spellEnd"/>
+      <w:r>
+        <w:t xml:space="preserve"> single </w:t>
+      </w:r>
+      <w:proofErr w:type="spellStart"/>
+      <w:r>
+        <w:t>next</w:t>
+      </w:r>
+      <w:proofErr w:type="spellEnd"/>
+      <w:r>
+        <w:t xml:space="preserve"> </w:t>
+      </w:r>
+      <w:proofErr w:type="spellStart"/>
+      <w:r>
+        <w:t>token</w:t>
+      </w:r>
+      <w:proofErr w:type="spellEnd"/>
+      <w:r>
+        <w:t xml:space="preserve"> to </w:t>
+      </w:r>
+      <w:proofErr w:type="spellStart"/>
+      <w:r>
+        <w:t>generate</w:t>
+      </w:r>
+      <w:proofErr w:type="spellEnd"/>
+      <w:r>
+        <w:t xml:space="preserve">, a </w:t>
+      </w:r>
+      <w:proofErr w:type="spellStart"/>
+      <w:r>
+        <w:t>decoding</w:t>
+      </w:r>
+      <w:proofErr w:type="spellEnd"/>
+      <w:r>
+        <w:t xml:space="preserve"> </w:t>
+      </w:r>
+      <w:proofErr w:type="spellStart"/>
+      <w:r>
+        <w:t>mechanism</w:t>
+      </w:r>
+      <w:proofErr w:type="spellEnd"/>
+      <w:r>
+        <w:t xml:space="preserve"> </w:t>
+      </w:r>
+      <w:proofErr w:type="spellStart"/>
+      <w:r>
+        <w:t>must</w:t>
+      </w:r>
+      <w:proofErr w:type="spellEnd"/>
+      <w:r>
+        <w:t xml:space="preserve"> be </w:t>
+      </w:r>
+      <w:proofErr w:type="spellStart"/>
+      <w:r>
+        <w:t>specified</w:t>
+      </w:r>
+      <w:proofErr w:type="spellEnd"/>
+      <w:r>
+        <w:t xml:space="preserve">. </w:t>
+      </w:r>
+      <w:proofErr w:type="spellStart"/>
+      <w:r>
+        <w:t>Many</w:t>
+      </w:r>
+      <w:proofErr w:type="spellEnd"/>
+      <w:r>
+        <w:t xml:space="preserve"> LLM </w:t>
+      </w:r>
+      <w:proofErr w:type="spellStart"/>
+      <w:r>
+        <w:t>inference</w:t>
+      </w:r>
+      <w:proofErr w:type="spellEnd"/>
+      <w:r>
+        <w:t xml:space="preserve"> </w:t>
+      </w:r>
+      <w:proofErr w:type="spellStart"/>
+      <w:r>
+        <w:t>APIs</w:t>
+      </w:r>
+      <w:proofErr w:type="spellEnd"/>
+      <w:r>
+        <w:t xml:space="preserve"> </w:t>
+      </w:r>
+      <w:proofErr w:type="spellStart"/>
+      <w:r>
+        <w:t>expose</w:t>
+      </w:r>
+      <w:proofErr w:type="spellEnd"/>
+      <w:r>
+        <w:t xml:space="preserve"> </w:t>
+      </w:r>
+      <w:proofErr w:type="spellStart"/>
+      <w:r>
+        <w:t>the</w:t>
+      </w:r>
+      <w:proofErr w:type="spellEnd"/>
+      <w:r>
+        <w:t xml:space="preserve"> </w:t>
+      </w:r>
+      <w:proofErr w:type="spellStart"/>
+      <w:r>
+        <w:t>same</w:t>
+      </w:r>
+      <w:proofErr w:type="spellEnd"/>
+      <w:r>
+        <w:t xml:space="preserve"> </w:t>
+      </w:r>
+      <w:proofErr w:type="spellStart"/>
+      <w:r>
+        <w:t>decoding</w:t>
+      </w:r>
+      <w:proofErr w:type="spellEnd"/>
+      <w:r>
+        <w:t xml:space="preserve"> </w:t>
+      </w:r>
+      <w:proofErr w:type="spellStart"/>
+      <w:r>
+        <w:t>parameters</w:t>
+      </w:r>
+      <w:proofErr w:type="spellEnd"/>
+      <w:r>
+        <w:t>:</w:t>
       </w:r>
     </w:p>
     <w:p>
@@ -146,9 +1060,11 @@
           <w:numId w:val="2"/>
         </w:numPr>
       </w:pPr>
+      <w:proofErr w:type="spellStart"/>
       <w:r>
         <w:t>temperature</w:t>
       </w:r>
+      <w:proofErr w:type="spellEnd"/>
     </w:p>
     <w:p>
       <w:pPr>
@@ -158,9 +1074,19 @@
           <w:numId w:val="2"/>
         </w:numPr>
       </w:pPr>
-      <w:r>
-        <w:t>top_p or top_k</w:t>
-      </w:r>
+      <w:proofErr w:type="spellStart"/>
+      <w:r>
+        <w:t>top_p</w:t>
+      </w:r>
+      <w:proofErr w:type="spellEnd"/>
+      <w:r>
+        <w:t> or </w:t>
+      </w:r>
+      <w:proofErr w:type="spellStart"/>
+      <w:r>
+        <w:t>top_k</w:t>
+      </w:r>
+      <w:proofErr w:type="spellEnd"/>
     </w:p>
     <w:p>
       <w:pPr>
@@ -171,7 +1097,63 @@
         </w:numPr>
       </w:pPr>
       <w:r>
-        <w:t>*_penalty (often repetition_ penalty, or frequency_penalty and presence_penalty)</w:t>
+        <w:t>*_</w:t>
+      </w:r>
+      <w:proofErr w:type="spellStart"/>
+      <w:r>
+        <w:t>penalty</w:t>
+      </w:r>
+      <w:proofErr w:type="spellEnd"/>
+      <w:r>
+        <w:t> (</w:t>
+      </w:r>
+      <w:proofErr w:type="spellStart"/>
+      <w:r>
+        <w:t>often</w:t>
+      </w:r>
+      <w:proofErr w:type="spellEnd"/>
+      <w:r>
+        <w:t> </w:t>
+      </w:r>
+      <w:proofErr w:type="spellStart"/>
+      <w:r>
+        <w:t>repetition</w:t>
+      </w:r>
+      <w:proofErr w:type="spellEnd"/>
+      <w:r>
+        <w:t xml:space="preserve">_ </w:t>
+      </w:r>
+      <w:proofErr w:type="spellStart"/>
+      <w:r>
+        <w:t>penalty</w:t>
+      </w:r>
+      <w:proofErr w:type="spellEnd"/>
+      <w:r>
+        <w:t>, or </w:t>
+      </w:r>
+      <w:proofErr w:type="spellStart"/>
+      <w:r>
+        <w:t>frequency_penalty</w:t>
+      </w:r>
+      <w:proofErr w:type="spellEnd"/>
+      <w:r>
+        <w:t> </w:t>
+      </w:r>
+      <w:proofErr w:type="spellStart"/>
+      <w:r>
+        <w:t>and</w:t>
+      </w:r>
+      <w:proofErr w:type="spellEnd"/>
+      <w:r>
+        <w:t> </w:t>
+      </w:r>
+      <w:proofErr w:type="spellStart"/>
+      <w:r>
+        <w:t>presence_penalty</w:t>
+      </w:r>
+      <w:proofErr w:type="spellEnd"/>
+      <w:r>
+        <w:t>)</w:t>
       </w:r>
     </w:p>
     <w:p>
@@ -181,12 +1163,524 @@
           <w:lang w:eastAsia="ca-ES"/>
         </w:rPr>
       </w:pPr>
+      <w:proofErr w:type="spellStart"/>
       <w:r>
         <w:rPr>
           <w:lang w:eastAsia="ca-ES"/>
         </w:rPr>
         <w:lastRenderedPageBreak/>
-        <w:t>Many of the decoding parameters serve to augment the LLM's next token probability distribution. For example, increasing the temperature flattens the probability distribution, making it far more likely to sample a token that is not at the very top of the distribution and resulting in more "creative" LLM responses.</w:t>
+        <w:t>Many</w:t>
+      </w:r>
+      <w:proofErr w:type="spellEnd"/>
+      <w:r>
+        <w:rPr>
+          <w:lang w:eastAsia="ca-ES"/>
+        </w:rPr>
+        <w:t xml:space="preserve"> of </w:t>
+      </w:r>
+      <w:proofErr w:type="spellStart"/>
+      <w:r>
+        <w:rPr>
+          <w:lang w:eastAsia="ca-ES"/>
+        </w:rPr>
+        <w:t>the</w:t>
+      </w:r>
+      <w:proofErr w:type="spellEnd"/>
+      <w:r>
+        <w:rPr>
+          <w:lang w:eastAsia="ca-ES"/>
+        </w:rPr>
+        <w:t xml:space="preserve"> </w:t>
+      </w:r>
+      <w:proofErr w:type="spellStart"/>
+      <w:r>
+        <w:rPr>
+          <w:lang w:eastAsia="ca-ES"/>
+        </w:rPr>
+        <w:t>decoding</w:t>
+      </w:r>
+      <w:proofErr w:type="spellEnd"/>
+      <w:r>
+        <w:rPr>
+          <w:lang w:eastAsia="ca-ES"/>
+        </w:rPr>
+        <w:t xml:space="preserve"> </w:t>
+      </w:r>
+      <w:proofErr w:type="spellStart"/>
+      <w:r>
+        <w:rPr>
+          <w:lang w:eastAsia="ca-ES"/>
+        </w:rPr>
+        <w:t>parameters</w:t>
+      </w:r>
+      <w:proofErr w:type="spellEnd"/>
+      <w:r>
+        <w:rPr>
+          <w:lang w:eastAsia="ca-ES"/>
+        </w:rPr>
+        <w:t xml:space="preserve"> </w:t>
+      </w:r>
+      <w:proofErr w:type="spellStart"/>
+      <w:r>
+        <w:rPr>
+          <w:lang w:eastAsia="ca-ES"/>
+        </w:rPr>
+        <w:t>serve</w:t>
+      </w:r>
+      <w:proofErr w:type="spellEnd"/>
+      <w:r>
+        <w:rPr>
+          <w:lang w:eastAsia="ca-ES"/>
+        </w:rPr>
+        <w:t xml:space="preserve"> to augment </w:t>
+      </w:r>
+      <w:proofErr w:type="spellStart"/>
+      <w:r>
+        <w:rPr>
+          <w:lang w:eastAsia="ca-ES"/>
+        </w:rPr>
+        <w:t>the</w:t>
+      </w:r>
+      <w:proofErr w:type="spellEnd"/>
+      <w:r>
+        <w:rPr>
+          <w:lang w:eastAsia="ca-ES"/>
+        </w:rPr>
+        <w:t xml:space="preserve"> </w:t>
+      </w:r>
+      <w:proofErr w:type="spellStart"/>
+      <w:r>
+        <w:rPr>
+          <w:lang w:eastAsia="ca-ES"/>
+        </w:rPr>
+        <w:t>LLM's</w:t>
+      </w:r>
+      <w:proofErr w:type="spellEnd"/>
+      <w:r>
+        <w:rPr>
+          <w:lang w:eastAsia="ca-ES"/>
+        </w:rPr>
+        <w:t xml:space="preserve"> </w:t>
+      </w:r>
+      <w:proofErr w:type="spellStart"/>
+      <w:r>
+        <w:rPr>
+          <w:lang w:eastAsia="ca-ES"/>
+        </w:rPr>
+        <w:t>next</w:t>
+      </w:r>
+      <w:proofErr w:type="spellEnd"/>
+      <w:r>
+        <w:rPr>
+          <w:lang w:eastAsia="ca-ES"/>
+        </w:rPr>
+        <w:t xml:space="preserve"> </w:t>
+      </w:r>
+      <w:proofErr w:type="spellStart"/>
+      <w:r>
+        <w:rPr>
+          <w:lang w:eastAsia="ca-ES"/>
+        </w:rPr>
+        <w:t>token</w:t>
+      </w:r>
+      <w:proofErr w:type="spellEnd"/>
+      <w:r>
+        <w:rPr>
+          <w:lang w:eastAsia="ca-ES"/>
+        </w:rPr>
+        <w:t xml:space="preserve"> </w:t>
+      </w:r>
+      <w:proofErr w:type="spellStart"/>
+      <w:r>
+        <w:rPr>
+          <w:lang w:eastAsia="ca-ES"/>
+        </w:rPr>
+        <w:t>probability</w:t>
+      </w:r>
+      <w:proofErr w:type="spellEnd"/>
+      <w:r>
+        <w:rPr>
+          <w:lang w:eastAsia="ca-ES"/>
+        </w:rPr>
+        <w:t xml:space="preserve"> </w:t>
+      </w:r>
+      <w:proofErr w:type="spellStart"/>
+      <w:r>
+        <w:rPr>
+          <w:lang w:eastAsia="ca-ES"/>
+        </w:rPr>
+        <w:t>distribution</w:t>
+      </w:r>
+      <w:proofErr w:type="spellEnd"/>
+      <w:r>
+        <w:rPr>
+          <w:lang w:eastAsia="ca-ES"/>
+        </w:rPr>
+        <w:t xml:space="preserve">. For </w:t>
+      </w:r>
+      <w:proofErr w:type="spellStart"/>
+      <w:r>
+        <w:rPr>
+          <w:lang w:eastAsia="ca-ES"/>
+        </w:rPr>
+        <w:t>example</w:t>
+      </w:r>
+      <w:proofErr w:type="spellEnd"/>
+      <w:r>
+        <w:rPr>
+          <w:lang w:eastAsia="ca-ES"/>
+        </w:rPr>
+        <w:t xml:space="preserve">, </w:t>
+      </w:r>
+      <w:proofErr w:type="spellStart"/>
+      <w:r>
+        <w:rPr>
+          <w:lang w:eastAsia="ca-ES"/>
+        </w:rPr>
+        <w:t>increasing</w:t>
+      </w:r>
+      <w:proofErr w:type="spellEnd"/>
+      <w:r>
+        <w:rPr>
+          <w:lang w:eastAsia="ca-ES"/>
+        </w:rPr>
+        <w:t xml:space="preserve"> </w:t>
+      </w:r>
+      <w:proofErr w:type="spellStart"/>
+      <w:r>
+        <w:rPr>
+          <w:lang w:eastAsia="ca-ES"/>
+        </w:rPr>
+        <w:t>the</w:t>
+      </w:r>
+      <w:proofErr w:type="spellEnd"/>
+      <w:r>
+        <w:rPr>
+          <w:lang w:eastAsia="ca-ES"/>
+        </w:rPr>
+        <w:t xml:space="preserve"> </w:t>
+      </w:r>
+      <w:proofErr w:type="spellStart"/>
+      <w:r>
+        <w:rPr>
+          <w:lang w:eastAsia="ca-ES"/>
+        </w:rPr>
+        <w:t>temperature</w:t>
+      </w:r>
+      <w:proofErr w:type="spellEnd"/>
+      <w:r>
+        <w:rPr>
+          <w:lang w:eastAsia="ca-ES"/>
+        </w:rPr>
+        <w:t xml:space="preserve"> </w:t>
+      </w:r>
+      <w:proofErr w:type="spellStart"/>
+      <w:r>
+        <w:rPr>
+          <w:lang w:eastAsia="ca-ES"/>
+        </w:rPr>
+        <w:t>flattens</w:t>
+      </w:r>
+      <w:proofErr w:type="spellEnd"/>
+      <w:r>
+        <w:rPr>
+          <w:lang w:eastAsia="ca-ES"/>
+        </w:rPr>
+        <w:t xml:space="preserve"> </w:t>
+      </w:r>
+      <w:proofErr w:type="spellStart"/>
+      <w:r>
+        <w:rPr>
+          <w:lang w:eastAsia="ca-ES"/>
+        </w:rPr>
+        <w:t>the</w:t>
+      </w:r>
+      <w:proofErr w:type="spellEnd"/>
+      <w:r>
+        <w:rPr>
+          <w:lang w:eastAsia="ca-ES"/>
+        </w:rPr>
+        <w:t xml:space="preserve"> </w:t>
+      </w:r>
+      <w:proofErr w:type="spellStart"/>
+      <w:r>
+        <w:rPr>
+          <w:lang w:eastAsia="ca-ES"/>
+        </w:rPr>
+        <w:t>probability</w:t>
+      </w:r>
+      <w:proofErr w:type="spellEnd"/>
+      <w:r>
+        <w:rPr>
+          <w:lang w:eastAsia="ca-ES"/>
+        </w:rPr>
+        <w:t xml:space="preserve"> </w:t>
+      </w:r>
+      <w:proofErr w:type="spellStart"/>
+      <w:r>
+        <w:rPr>
+          <w:lang w:eastAsia="ca-ES"/>
+        </w:rPr>
+        <w:t>distribution</w:t>
+      </w:r>
+      <w:proofErr w:type="spellEnd"/>
+      <w:r>
+        <w:rPr>
+          <w:lang w:eastAsia="ca-ES"/>
+        </w:rPr>
+        <w:t xml:space="preserve">, </w:t>
+      </w:r>
+      <w:proofErr w:type="spellStart"/>
+      <w:r>
+        <w:rPr>
+          <w:lang w:eastAsia="ca-ES"/>
+        </w:rPr>
+        <w:t>making</w:t>
+      </w:r>
+      <w:proofErr w:type="spellEnd"/>
+      <w:r>
+        <w:rPr>
+          <w:lang w:eastAsia="ca-ES"/>
+        </w:rPr>
+        <w:t xml:space="preserve"> </w:t>
+      </w:r>
+      <w:proofErr w:type="spellStart"/>
+      <w:r>
+        <w:rPr>
+          <w:lang w:eastAsia="ca-ES"/>
+        </w:rPr>
+        <w:t>it</w:t>
+      </w:r>
+      <w:proofErr w:type="spellEnd"/>
+      <w:r>
+        <w:rPr>
+          <w:lang w:eastAsia="ca-ES"/>
+        </w:rPr>
+        <w:t xml:space="preserve"> far </w:t>
+      </w:r>
+      <w:proofErr w:type="spellStart"/>
+      <w:r>
+        <w:rPr>
+          <w:lang w:eastAsia="ca-ES"/>
+        </w:rPr>
+        <w:t>more</w:t>
+      </w:r>
+      <w:proofErr w:type="spellEnd"/>
+      <w:r>
+        <w:rPr>
+          <w:lang w:eastAsia="ca-ES"/>
+        </w:rPr>
+        <w:t xml:space="preserve"> </w:t>
+      </w:r>
+      <w:proofErr w:type="spellStart"/>
+      <w:r>
+        <w:rPr>
+          <w:lang w:eastAsia="ca-ES"/>
+        </w:rPr>
+        <w:t>likely</w:t>
+      </w:r>
+      <w:proofErr w:type="spellEnd"/>
+      <w:r>
+        <w:rPr>
+          <w:lang w:eastAsia="ca-ES"/>
+        </w:rPr>
+        <w:t xml:space="preserve"> to </w:t>
+      </w:r>
+      <w:proofErr w:type="spellStart"/>
+      <w:r>
+        <w:rPr>
+          <w:lang w:eastAsia="ca-ES"/>
+        </w:rPr>
+        <w:t>sample</w:t>
+      </w:r>
+      <w:proofErr w:type="spellEnd"/>
+      <w:r>
+        <w:rPr>
+          <w:lang w:eastAsia="ca-ES"/>
+        </w:rPr>
+        <w:t xml:space="preserve"> a </w:t>
+      </w:r>
+      <w:proofErr w:type="spellStart"/>
+      <w:r>
+        <w:rPr>
+          <w:lang w:eastAsia="ca-ES"/>
+        </w:rPr>
+        <w:t>token</w:t>
+      </w:r>
+      <w:proofErr w:type="spellEnd"/>
+      <w:r>
+        <w:rPr>
+          <w:lang w:eastAsia="ca-ES"/>
+        </w:rPr>
+        <w:t xml:space="preserve"> </w:t>
+      </w:r>
+      <w:proofErr w:type="spellStart"/>
+      <w:r>
+        <w:rPr>
+          <w:lang w:eastAsia="ca-ES"/>
+        </w:rPr>
+        <w:t>that</w:t>
+      </w:r>
+      <w:proofErr w:type="spellEnd"/>
+      <w:r>
+        <w:rPr>
+          <w:lang w:eastAsia="ca-ES"/>
+        </w:rPr>
+        <w:t xml:space="preserve"> is </w:t>
+      </w:r>
+      <w:proofErr w:type="spellStart"/>
+      <w:r>
+        <w:rPr>
+          <w:lang w:eastAsia="ca-ES"/>
+        </w:rPr>
+        <w:t>not</w:t>
+      </w:r>
+      <w:proofErr w:type="spellEnd"/>
+      <w:r>
+        <w:rPr>
+          <w:lang w:eastAsia="ca-ES"/>
+        </w:rPr>
+        <w:t xml:space="preserve"> </w:t>
+      </w:r>
+      <w:proofErr w:type="spellStart"/>
+      <w:r>
+        <w:rPr>
+          <w:lang w:eastAsia="ca-ES"/>
+        </w:rPr>
+        <w:t>at</w:t>
+      </w:r>
+      <w:proofErr w:type="spellEnd"/>
+      <w:r>
+        <w:rPr>
+          <w:lang w:eastAsia="ca-ES"/>
+        </w:rPr>
+        <w:t xml:space="preserve"> </w:t>
+      </w:r>
+      <w:proofErr w:type="spellStart"/>
+      <w:r>
+        <w:rPr>
+          <w:lang w:eastAsia="ca-ES"/>
+        </w:rPr>
+        <w:t>the</w:t>
+      </w:r>
+      <w:proofErr w:type="spellEnd"/>
+      <w:r>
+        <w:rPr>
+          <w:lang w:eastAsia="ca-ES"/>
+        </w:rPr>
+        <w:t xml:space="preserve"> </w:t>
+      </w:r>
+      <w:proofErr w:type="spellStart"/>
+      <w:r>
+        <w:rPr>
+          <w:lang w:eastAsia="ca-ES"/>
+        </w:rPr>
+        <w:t>very</w:t>
+      </w:r>
+      <w:proofErr w:type="spellEnd"/>
+      <w:r>
+        <w:rPr>
+          <w:lang w:eastAsia="ca-ES"/>
+        </w:rPr>
+        <w:t xml:space="preserve"> top of </w:t>
+      </w:r>
+      <w:proofErr w:type="spellStart"/>
+      <w:r>
+        <w:rPr>
+          <w:lang w:eastAsia="ca-ES"/>
+        </w:rPr>
+        <w:t>the</w:t>
+      </w:r>
+      <w:proofErr w:type="spellEnd"/>
+      <w:r>
+        <w:rPr>
+          <w:lang w:eastAsia="ca-ES"/>
+        </w:rPr>
+        <w:t xml:space="preserve"> </w:t>
+      </w:r>
+      <w:proofErr w:type="spellStart"/>
+      <w:r>
+        <w:rPr>
+          <w:lang w:eastAsia="ca-ES"/>
+        </w:rPr>
+        <w:t>distribution</w:t>
+      </w:r>
+      <w:proofErr w:type="spellEnd"/>
+      <w:r>
+        <w:rPr>
+          <w:lang w:eastAsia="ca-ES"/>
+        </w:rPr>
+        <w:t xml:space="preserve"> </w:t>
+      </w:r>
+      <w:proofErr w:type="spellStart"/>
+      <w:r>
+        <w:rPr>
+          <w:lang w:eastAsia="ca-ES"/>
+        </w:rPr>
+        <w:t>and</w:t>
+      </w:r>
+      <w:proofErr w:type="spellEnd"/>
+      <w:r>
+        <w:rPr>
+          <w:lang w:eastAsia="ca-ES"/>
+        </w:rPr>
+        <w:t xml:space="preserve"> </w:t>
+      </w:r>
+      <w:proofErr w:type="spellStart"/>
+      <w:r>
+        <w:rPr>
+          <w:lang w:eastAsia="ca-ES"/>
+        </w:rPr>
+        <w:t>resulting</w:t>
+      </w:r>
+      <w:proofErr w:type="spellEnd"/>
+      <w:r>
+        <w:rPr>
+          <w:lang w:eastAsia="ca-ES"/>
+        </w:rPr>
+        <w:t xml:space="preserve"> in </w:t>
+      </w:r>
+      <w:proofErr w:type="spellStart"/>
+      <w:r>
+        <w:rPr>
+          <w:lang w:eastAsia="ca-ES"/>
+        </w:rPr>
+        <w:t>more</w:t>
+      </w:r>
+      <w:proofErr w:type="spellEnd"/>
+      <w:r>
+        <w:rPr>
+          <w:lang w:eastAsia="ca-ES"/>
+        </w:rPr>
+        <w:t xml:space="preserve"> "</w:t>
+      </w:r>
+      <w:proofErr w:type="spellStart"/>
+      <w:r>
+        <w:rPr>
+          <w:lang w:eastAsia="ca-ES"/>
+        </w:rPr>
+        <w:t>creative</w:t>
+      </w:r>
+      <w:proofErr w:type="spellEnd"/>
+      <w:r>
+        <w:rPr>
+          <w:lang w:eastAsia="ca-ES"/>
+        </w:rPr>
+        <w:t xml:space="preserve">" LLM </w:t>
+      </w:r>
+      <w:proofErr w:type="spellStart"/>
+      <w:r>
+        <w:rPr>
+          <w:lang w:eastAsia="ca-ES"/>
+        </w:rPr>
+        <w:t>responses</w:t>
+      </w:r>
+      <w:proofErr w:type="spellEnd"/>
+      <w:r>
+        <w:rPr>
+          <w:lang w:eastAsia="ca-ES"/>
+        </w:rPr>
+        <w:t>.</w:t>
       </w:r>
     </w:p>
     <w:p>
@@ -196,11 +1690,299 @@
           <w:lang w:eastAsia="ca-ES"/>
         </w:rPr>
       </w:pPr>
-      <w:r>
-        <w:rPr>
-          <w:lang w:eastAsia="ca-ES"/>
-        </w:rPr>
-        <w:t>However, to ensure a more reproducible and deterministic response, you likely want to set temperature=0 and possibly top_p=1 (depending on the inference implementation) to request greedy decoding.</w:t>
+      <w:proofErr w:type="spellStart"/>
+      <w:r>
+        <w:rPr>
+          <w:lang w:eastAsia="ca-ES"/>
+        </w:rPr>
+        <w:t>However</w:t>
+      </w:r>
+      <w:proofErr w:type="spellEnd"/>
+      <w:r>
+        <w:rPr>
+          <w:lang w:eastAsia="ca-ES"/>
+        </w:rPr>
+        <w:t xml:space="preserve">, to </w:t>
+      </w:r>
+      <w:proofErr w:type="spellStart"/>
+      <w:r>
+        <w:rPr>
+          <w:lang w:eastAsia="ca-ES"/>
+        </w:rPr>
+        <w:t>ensure</w:t>
+      </w:r>
+      <w:proofErr w:type="spellEnd"/>
+      <w:r>
+        <w:rPr>
+          <w:lang w:eastAsia="ca-ES"/>
+        </w:rPr>
+        <w:t xml:space="preserve"> a </w:t>
+      </w:r>
+      <w:proofErr w:type="spellStart"/>
+      <w:r>
+        <w:rPr>
+          <w:lang w:eastAsia="ca-ES"/>
+        </w:rPr>
+        <w:t>more</w:t>
+      </w:r>
+      <w:proofErr w:type="spellEnd"/>
+      <w:r>
+        <w:rPr>
+          <w:lang w:eastAsia="ca-ES"/>
+        </w:rPr>
+        <w:t xml:space="preserve"> </w:t>
+      </w:r>
+      <w:proofErr w:type="spellStart"/>
+      <w:r>
+        <w:rPr>
+          <w:lang w:eastAsia="ca-ES"/>
+        </w:rPr>
+        <w:t>reproducible</w:t>
+      </w:r>
+      <w:proofErr w:type="spellEnd"/>
+      <w:r>
+        <w:rPr>
+          <w:lang w:eastAsia="ca-ES"/>
+        </w:rPr>
+        <w:t xml:space="preserve"> </w:t>
+      </w:r>
+      <w:proofErr w:type="spellStart"/>
+      <w:r>
+        <w:rPr>
+          <w:lang w:eastAsia="ca-ES"/>
+        </w:rPr>
+        <w:t>and</w:t>
+      </w:r>
+      <w:proofErr w:type="spellEnd"/>
+      <w:r>
+        <w:rPr>
+          <w:lang w:eastAsia="ca-ES"/>
+        </w:rPr>
+        <w:t xml:space="preserve"> </w:t>
+      </w:r>
+      <w:proofErr w:type="spellStart"/>
+      <w:r>
+        <w:rPr>
+          <w:lang w:eastAsia="ca-ES"/>
+        </w:rPr>
+        <w:t>deterministic</w:t>
+      </w:r>
+      <w:proofErr w:type="spellEnd"/>
+      <w:r>
+        <w:rPr>
+          <w:lang w:eastAsia="ca-ES"/>
+        </w:rPr>
+        <w:t xml:space="preserve"> </w:t>
+      </w:r>
+      <w:proofErr w:type="spellStart"/>
+      <w:r>
+        <w:rPr>
+          <w:lang w:eastAsia="ca-ES"/>
+        </w:rPr>
+        <w:t>response</w:t>
+      </w:r>
+      <w:proofErr w:type="spellEnd"/>
+      <w:r>
+        <w:rPr>
+          <w:lang w:eastAsia="ca-ES"/>
+        </w:rPr>
+        <w:t xml:space="preserve">, </w:t>
+      </w:r>
+      <w:proofErr w:type="spellStart"/>
+      <w:r>
+        <w:rPr>
+          <w:lang w:eastAsia="ca-ES"/>
+        </w:rPr>
+        <w:t>you</w:t>
+      </w:r>
+      <w:proofErr w:type="spellEnd"/>
+      <w:r>
+        <w:rPr>
+          <w:lang w:eastAsia="ca-ES"/>
+        </w:rPr>
+        <w:t xml:space="preserve"> </w:t>
+      </w:r>
+      <w:proofErr w:type="spellStart"/>
+      <w:r>
+        <w:rPr>
+          <w:lang w:eastAsia="ca-ES"/>
+        </w:rPr>
+        <w:t>likely</w:t>
+      </w:r>
+      <w:proofErr w:type="spellEnd"/>
+      <w:r>
+        <w:rPr>
+          <w:lang w:eastAsia="ca-ES"/>
+        </w:rPr>
+        <w:t xml:space="preserve"> </w:t>
+      </w:r>
+      <w:proofErr w:type="spellStart"/>
+      <w:r>
+        <w:rPr>
+          <w:lang w:eastAsia="ca-ES"/>
+        </w:rPr>
+        <w:t>want</w:t>
+      </w:r>
+      <w:proofErr w:type="spellEnd"/>
+      <w:r>
+        <w:rPr>
+          <w:lang w:eastAsia="ca-ES"/>
+        </w:rPr>
+        <w:t xml:space="preserve"> to set </w:t>
+      </w:r>
+      <w:proofErr w:type="spellStart"/>
+      <w:r>
+        <w:rPr>
+          <w:lang w:eastAsia="ca-ES"/>
+        </w:rPr>
+        <w:t>temperature</w:t>
+      </w:r>
+      <w:proofErr w:type="spellEnd"/>
+      <w:r>
+        <w:rPr>
+          <w:lang w:eastAsia="ca-ES"/>
+        </w:rPr>
+        <w:t>=0 </w:t>
+      </w:r>
+      <w:proofErr w:type="spellStart"/>
+      <w:r>
+        <w:rPr>
+          <w:lang w:eastAsia="ca-ES"/>
+        </w:rPr>
+        <w:t>and</w:t>
+      </w:r>
+      <w:proofErr w:type="spellEnd"/>
+      <w:r>
+        <w:rPr>
+          <w:lang w:eastAsia="ca-ES"/>
+        </w:rPr>
+        <w:t xml:space="preserve"> </w:t>
+      </w:r>
+      <w:proofErr w:type="spellStart"/>
+      <w:r>
+        <w:rPr>
+          <w:lang w:eastAsia="ca-ES"/>
+        </w:rPr>
+        <w:t>possibly</w:t>
+      </w:r>
+      <w:proofErr w:type="spellEnd"/>
+      <w:r>
+        <w:rPr>
+          <w:lang w:eastAsia="ca-ES"/>
+        </w:rPr>
+        <w:t> </w:t>
+      </w:r>
+      <w:proofErr w:type="spellStart"/>
+      <w:r>
+        <w:rPr>
+          <w:lang w:eastAsia="ca-ES"/>
+        </w:rPr>
+        <w:t>top_p</w:t>
+      </w:r>
+      <w:proofErr w:type="spellEnd"/>
+      <w:r>
+        <w:rPr>
+          <w:lang w:eastAsia="ca-ES"/>
+        </w:rPr>
+        <w:t>=1 (</w:t>
+      </w:r>
+      <w:proofErr w:type="spellStart"/>
+      <w:r>
+        <w:rPr>
+          <w:lang w:eastAsia="ca-ES"/>
+        </w:rPr>
+        <w:t>depending</w:t>
+      </w:r>
+      <w:proofErr w:type="spellEnd"/>
+      <w:r>
+        <w:rPr>
+          <w:lang w:eastAsia="ca-ES"/>
+        </w:rPr>
+        <w:t xml:space="preserve"> on </w:t>
+      </w:r>
+      <w:proofErr w:type="spellStart"/>
+      <w:r>
+        <w:rPr>
+          <w:lang w:eastAsia="ca-ES"/>
+        </w:rPr>
+        <w:t>the</w:t>
+      </w:r>
+      <w:proofErr w:type="spellEnd"/>
+      <w:r>
+        <w:rPr>
+          <w:lang w:eastAsia="ca-ES"/>
+        </w:rPr>
+        <w:t xml:space="preserve"> </w:t>
+      </w:r>
+      <w:proofErr w:type="spellStart"/>
+      <w:r>
+        <w:rPr>
+          <w:lang w:eastAsia="ca-ES"/>
+        </w:rPr>
+        <w:t>inference</w:t>
+      </w:r>
+      <w:proofErr w:type="spellEnd"/>
+      <w:r>
+        <w:rPr>
+          <w:lang w:eastAsia="ca-ES"/>
+        </w:rPr>
+        <w:t xml:space="preserve"> </w:t>
+      </w:r>
+      <w:proofErr w:type="spellStart"/>
+      <w:r>
+        <w:rPr>
+          <w:lang w:eastAsia="ca-ES"/>
+        </w:rPr>
+        <w:t>implementation</w:t>
+      </w:r>
+      <w:proofErr w:type="spellEnd"/>
+      <w:r>
+        <w:rPr>
+          <w:lang w:eastAsia="ca-ES"/>
+        </w:rPr>
+        <w:t xml:space="preserve">) to </w:t>
+      </w:r>
+      <w:proofErr w:type="spellStart"/>
+      <w:r>
+        <w:rPr>
+          <w:lang w:eastAsia="ca-ES"/>
+        </w:rPr>
+        <w:t>request</w:t>
+      </w:r>
+      <w:proofErr w:type="spellEnd"/>
+      <w:r>
+        <w:rPr>
+          <w:lang w:eastAsia="ca-ES"/>
+        </w:rPr>
+        <w:t> </w:t>
+      </w:r>
+      <w:proofErr w:type="spellStart"/>
+      <w:r>
+        <w:rPr>
+          <w:lang w:eastAsia="ca-ES"/>
+        </w:rPr>
+        <w:t>greedy</w:t>
+      </w:r>
+      <w:proofErr w:type="spellEnd"/>
+      <w:r>
+        <w:rPr>
+          <w:lang w:eastAsia="ca-ES"/>
+        </w:rPr>
+        <w:t xml:space="preserve"> </w:t>
+      </w:r>
+      <w:proofErr w:type="spellStart"/>
+      <w:r>
+        <w:rPr>
+          <w:lang w:eastAsia="ca-ES"/>
+        </w:rPr>
+        <w:t>decoding</w:t>
+      </w:r>
+      <w:proofErr w:type="spellEnd"/>
+      <w:r>
+        <w:rPr>
+          <w:lang w:eastAsia="ca-ES"/>
+        </w:rPr>
+        <w:t>.</w:t>
       </w:r>
     </w:p>
     <w:p>
@@ -215,9 +1997,19 @@
       <w:pPr>
         <w:pStyle w:val="Ttulo2"/>
       </w:pPr>
-      <w:r>
-        <w:t>What is a propmt</w:t>
-      </w:r>
+      <w:proofErr w:type="spellStart"/>
+      <w:r>
+        <w:t>What</w:t>
+      </w:r>
+      <w:proofErr w:type="spellEnd"/>
+      <w:r>
+        <w:t xml:space="preserve"> is a </w:t>
+      </w:r>
+      <w:proofErr w:type="spellStart"/>
+      <w:r>
+        <w:t>propmt</w:t>
+      </w:r>
+      <w:proofErr w:type="spellEnd"/>
     </w:p>
     <w:p>
       <w:r>
@@ -263,9 +2055,19 @@
       <w:pPr>
         <w:pStyle w:val="Ttulo2"/>
       </w:pPr>
-      <w:r>
-        <w:t>Together AI Account</w:t>
-      </w:r>
+      <w:proofErr w:type="spellStart"/>
+      <w:r>
+        <w:t>Together</w:t>
+      </w:r>
+      <w:proofErr w:type="spellEnd"/>
+      <w:r>
+        <w:t xml:space="preserve"> AI </w:t>
+      </w:r>
+      <w:proofErr w:type="spellStart"/>
+      <w:r>
+        <w:t>Account</w:t>
+      </w:r>
+      <w:proofErr w:type="spellEnd"/>
     </w:p>
     <w:p>
       <w:hyperlink r:id="rId9" w:history="1">
@@ -323,10 +2125,20 @@
       <w:pPr>
         <w:pStyle w:val="Ttulo2"/>
       </w:pPr>
+      <w:proofErr w:type="spellStart"/>
       <w:r>
         <w:lastRenderedPageBreak/>
-        <w:t>Anatomy of a prompt</w:t>
-      </w:r>
+        <w:t>Anatomy</w:t>
+      </w:r>
+      <w:proofErr w:type="spellEnd"/>
+      <w:r>
+        <w:t xml:space="preserve"> of a </w:t>
+      </w:r>
+      <w:proofErr w:type="spellStart"/>
+      <w:r>
+        <w:t>prompt</w:t>
+      </w:r>
+      <w:proofErr w:type="spellEnd"/>
     </w:p>
     <w:p>
       <w:r>
@@ -369,7 +2181,23 @@
     </w:p>
     <w:p>
       <w:r>
-        <w:t>*Importante el trigger.</w:t>
+        <w:t>*</w:t>
+      </w:r>
+      <w:proofErr w:type="spellStart"/>
+      <w:r>
+        <w:t>Importante</w:t>
+      </w:r>
+      <w:proofErr w:type="spellEnd"/>
+      <w:r>
+        <w:t xml:space="preserve"> el </w:t>
+      </w:r>
+      <w:proofErr w:type="spellStart"/>
+      <w:r>
+        <w:t>trigger</w:t>
+      </w:r>
+      <w:proofErr w:type="spellEnd"/>
+      <w:r>
+        <w:t>.</w:t>
       </w:r>
     </w:p>
     <w:p>
@@ -377,8 +2205,13 @@
         <w:pStyle w:val="Ttulo2"/>
       </w:pPr>
       <w:r>
-        <w:t>OPEN AI API Key</w:t>
-      </w:r>
+        <w:t xml:space="preserve">OPEN AI API </w:t>
+      </w:r>
+      <w:proofErr w:type="spellStart"/>
+      <w:r>
+        <w:t>Key</w:t>
+      </w:r>
+      <w:proofErr w:type="spellEnd"/>
     </w:p>
     <w:p>
       <w:r>
@@ -391,23 +2224,145 @@
         <w:pStyle w:val="Ttulo1"/>
       </w:pPr>
       <w:r>
-        <w:t>NLP Fundamentals</w:t>
-      </w:r>
+        <w:t xml:space="preserve">NLP </w:t>
+      </w:r>
+      <w:proofErr w:type="spellStart"/>
+      <w:r>
+        <w:t>Fundamentals</w:t>
+      </w:r>
+      <w:proofErr w:type="spellEnd"/>
     </w:p>
     <w:p>
       <w:pPr>
         <w:pStyle w:val="Ttulo2"/>
       </w:pPr>
       <w:r>
-        <w:t>Natural Languages vs. Structured Languages</w:t>
-      </w:r>
+        <w:t xml:space="preserve">Natural </w:t>
+      </w:r>
+      <w:proofErr w:type="spellStart"/>
+      <w:r>
+        <w:t>Languages</w:t>
+      </w:r>
+      <w:proofErr w:type="spellEnd"/>
+      <w:r>
+        <w:t xml:space="preserve"> vs. </w:t>
+      </w:r>
+      <w:proofErr w:type="spellStart"/>
+      <w:r>
+        <w:t>Structured</w:t>
+      </w:r>
+      <w:proofErr w:type="spellEnd"/>
+      <w:r>
+        <w:t xml:space="preserve"> </w:t>
+      </w:r>
+      <w:proofErr w:type="spellStart"/>
+      <w:r>
+        <w:t>Languages</w:t>
+      </w:r>
+      <w:proofErr w:type="spellEnd"/>
     </w:p>
     <w:p>
       <w:pPr>
         <w:jc w:val="both"/>
       </w:pPr>
       <w:r>
-        <w:t>A natural language is a language that evolved naturally through human communication, such as Spanish, Mandarin, or American Sign Language.</w:t>
+        <w:t xml:space="preserve">A natural </w:t>
+      </w:r>
+      <w:proofErr w:type="spellStart"/>
+      <w:r>
+        <w:t>language</w:t>
+      </w:r>
+      <w:proofErr w:type="spellEnd"/>
+      <w:r>
+        <w:t xml:space="preserve"> is a </w:t>
+      </w:r>
+      <w:proofErr w:type="spellStart"/>
+      <w:r>
+        <w:t>language</w:t>
+      </w:r>
+      <w:proofErr w:type="spellEnd"/>
+      <w:r>
+        <w:t xml:space="preserve"> </w:t>
+      </w:r>
+      <w:proofErr w:type="spellStart"/>
+      <w:r>
+        <w:t>that</w:t>
+      </w:r>
+      <w:proofErr w:type="spellEnd"/>
+      <w:r>
+        <w:t xml:space="preserve"> </w:t>
+      </w:r>
+      <w:proofErr w:type="spellStart"/>
+      <w:r>
+        <w:t>evolved</w:t>
+      </w:r>
+      <w:proofErr w:type="spellEnd"/>
+      <w:r>
+        <w:t xml:space="preserve"> </w:t>
+      </w:r>
+      <w:proofErr w:type="spellStart"/>
+      <w:r>
+        <w:t>naturally</w:t>
+      </w:r>
+      <w:proofErr w:type="spellEnd"/>
+      <w:r>
+        <w:t xml:space="preserve"> </w:t>
+      </w:r>
+      <w:proofErr w:type="spellStart"/>
+      <w:r>
+        <w:t>through</w:t>
+      </w:r>
+      <w:proofErr w:type="spellEnd"/>
+      <w:r>
+        <w:t xml:space="preserve"> </w:t>
+      </w:r>
+      <w:proofErr w:type="spellStart"/>
+      <w:r>
+        <w:t>human</w:t>
+      </w:r>
+      <w:proofErr w:type="spellEnd"/>
+      <w:r>
+        <w:t xml:space="preserve"> </w:t>
+      </w:r>
+      <w:proofErr w:type="spellStart"/>
+      <w:r>
+        <w:t>communication</w:t>
+      </w:r>
+      <w:proofErr w:type="spellEnd"/>
+      <w:r>
+        <w:t xml:space="preserve">, </w:t>
+      </w:r>
+      <w:proofErr w:type="spellStart"/>
+      <w:r>
+        <w:t>such</w:t>
+      </w:r>
+      <w:proofErr w:type="spellEnd"/>
+      <w:r>
+        <w:t xml:space="preserve"> as </w:t>
+      </w:r>
+      <w:proofErr w:type="spellStart"/>
+      <w:r>
+        <w:t>Spanish</w:t>
+      </w:r>
+      <w:proofErr w:type="spellEnd"/>
+      <w:r>
+        <w:t xml:space="preserve">, </w:t>
+      </w:r>
+      <w:proofErr w:type="spellStart"/>
+      <w:r>
+        <w:t>Mandarin</w:t>
+      </w:r>
+      <w:proofErr w:type="spellEnd"/>
+      <w:r>
+        <w:t xml:space="preserve">, or American </w:t>
+      </w:r>
+      <w:proofErr w:type="spellStart"/>
+      <w:r>
+        <w:t>Sign</w:t>
+      </w:r>
+      <w:proofErr w:type="spellEnd"/>
+      <w:r>
+        <w:t xml:space="preserve"> Language.</w:t>
       </w:r>
     </w:p>
     <w:p>
@@ -415,7 +2370,87 @@
         <w:jc w:val="both"/>
       </w:pPr>
       <w:r>
-        <w:t>A structured language is an invented or constructed language, such as a computer programming language.</w:t>
+        <w:t>A </w:t>
+      </w:r>
+      <w:proofErr w:type="spellStart"/>
+      <w:r>
+        <w:t>structured</w:t>
+      </w:r>
+      <w:proofErr w:type="spellEnd"/>
+      <w:r>
+        <w:t xml:space="preserve"> </w:t>
+      </w:r>
+      <w:proofErr w:type="spellStart"/>
+      <w:r>
+        <w:t>language</w:t>
+      </w:r>
+      <w:proofErr w:type="spellEnd"/>
+      <w:r>
+        <w:t xml:space="preserve"> is </w:t>
+      </w:r>
+      <w:proofErr w:type="spellStart"/>
+      <w:r>
+        <w:t>an</w:t>
+      </w:r>
+      <w:proofErr w:type="spellEnd"/>
+      <w:r>
+        <w:t xml:space="preserve"> </w:t>
+      </w:r>
+      <w:proofErr w:type="spellStart"/>
+      <w:r>
+        <w:t>invented</w:t>
+      </w:r>
+      <w:proofErr w:type="spellEnd"/>
+      <w:r>
+        <w:t xml:space="preserve"> or </w:t>
+      </w:r>
+      <w:proofErr w:type="spellStart"/>
+      <w:r>
+        <w:t>constructed</w:t>
+      </w:r>
+      <w:proofErr w:type="spellEnd"/>
+      <w:r>
+        <w:t xml:space="preserve"> </w:t>
+      </w:r>
+      <w:proofErr w:type="spellStart"/>
+      <w:r>
+        <w:t>language</w:t>
+      </w:r>
+      <w:proofErr w:type="spellEnd"/>
+      <w:r>
+        <w:t xml:space="preserve">, </w:t>
+      </w:r>
+      <w:proofErr w:type="spellStart"/>
+      <w:r>
+        <w:t>such</w:t>
+      </w:r>
+      <w:proofErr w:type="spellEnd"/>
+      <w:r>
+        <w:t xml:space="preserve"> as a </w:t>
+      </w:r>
+      <w:proofErr w:type="spellStart"/>
+      <w:r>
+        <w:t>computer</w:t>
+      </w:r>
+      <w:proofErr w:type="spellEnd"/>
+      <w:r>
+        <w:t xml:space="preserve"> </w:t>
+      </w:r>
+      <w:proofErr w:type="spellStart"/>
+      <w:r>
+        <w:t>programming</w:t>
+      </w:r>
+      <w:proofErr w:type="spellEnd"/>
+      <w:r>
+        <w:t xml:space="preserve"> </w:t>
+      </w:r>
+      <w:proofErr w:type="spellStart"/>
+      <w:r>
+        <w:t>language</w:t>
+      </w:r>
+      <w:proofErr w:type="spellEnd"/>
+      <w:r>
+        <w:t>.</w:t>
       </w:r>
     </w:p>
     <w:p>
@@ -423,7 +2458,119 @@
         <w:jc w:val="both"/>
       </w:pPr>
       <w:r>
-        <w:t>NLP reveals structure and meaning from human language to computers and its importance has grown in the modern age.</w:t>
+        <w:t xml:space="preserve">NLP </w:t>
+      </w:r>
+      <w:proofErr w:type="spellStart"/>
+      <w:r>
+        <w:t>reveals</w:t>
+      </w:r>
+      <w:proofErr w:type="spellEnd"/>
+      <w:r>
+        <w:t xml:space="preserve"> </w:t>
+      </w:r>
+      <w:proofErr w:type="spellStart"/>
+      <w:r>
+        <w:t>structure</w:t>
+      </w:r>
+      <w:proofErr w:type="spellEnd"/>
+      <w:r>
+        <w:t xml:space="preserve"> </w:t>
+      </w:r>
+      <w:proofErr w:type="spellStart"/>
+      <w:r>
+        <w:t>and</w:t>
+      </w:r>
+      <w:proofErr w:type="spellEnd"/>
+      <w:r>
+        <w:t xml:space="preserve"> </w:t>
+      </w:r>
+      <w:proofErr w:type="spellStart"/>
+      <w:r>
+        <w:t>meaning</w:t>
+      </w:r>
+      <w:proofErr w:type="spellEnd"/>
+      <w:r>
+        <w:t xml:space="preserve"> </w:t>
+      </w:r>
+      <w:proofErr w:type="spellStart"/>
+      <w:r>
+        <w:t>from</w:t>
+      </w:r>
+      <w:proofErr w:type="spellEnd"/>
+      <w:r>
+        <w:t xml:space="preserve"> </w:t>
+      </w:r>
+      <w:proofErr w:type="spellStart"/>
+      <w:r>
+        <w:t>human</w:t>
+      </w:r>
+      <w:proofErr w:type="spellEnd"/>
+      <w:r>
+        <w:t xml:space="preserve"> </w:t>
+      </w:r>
+      <w:proofErr w:type="spellStart"/>
+      <w:r>
+        <w:t>language</w:t>
+      </w:r>
+      <w:proofErr w:type="spellEnd"/>
+      <w:r>
+        <w:t xml:space="preserve"> to </w:t>
+      </w:r>
+      <w:proofErr w:type="spellStart"/>
+      <w:r>
+        <w:t>computers</w:t>
+      </w:r>
+      <w:proofErr w:type="spellEnd"/>
+      <w:r>
+        <w:t xml:space="preserve"> </w:t>
+      </w:r>
+      <w:proofErr w:type="spellStart"/>
+      <w:r>
+        <w:t>and</w:t>
+      </w:r>
+      <w:proofErr w:type="spellEnd"/>
+      <w:r>
+        <w:t xml:space="preserve"> </w:t>
+      </w:r>
+      <w:proofErr w:type="spellStart"/>
+      <w:r>
+        <w:t>its</w:t>
+      </w:r>
+      <w:proofErr w:type="spellEnd"/>
+      <w:r>
+        <w:t xml:space="preserve"> </w:t>
+      </w:r>
+      <w:proofErr w:type="spellStart"/>
+      <w:r>
+        <w:t>importance</w:t>
+      </w:r>
+      <w:proofErr w:type="spellEnd"/>
+      <w:r>
+        <w:t xml:space="preserve"> has </w:t>
+      </w:r>
+      <w:proofErr w:type="spellStart"/>
+      <w:r>
+        <w:t>grown</w:t>
+      </w:r>
+      <w:proofErr w:type="spellEnd"/>
+      <w:r>
+        <w:t xml:space="preserve"> in </w:t>
+      </w:r>
+      <w:proofErr w:type="spellStart"/>
+      <w:r>
+        <w:t>the</w:t>
+      </w:r>
+      <w:proofErr w:type="spellEnd"/>
+      <w:r>
+        <w:t xml:space="preserve"> modern </w:t>
+      </w:r>
+      <w:proofErr w:type="spellStart"/>
+      <w:r>
+        <w:t>age</w:t>
+      </w:r>
+      <w:proofErr w:type="spellEnd"/>
+      <w:r>
+        <w:t>.</w:t>
       </w:r>
     </w:p>
     <w:p>
@@ -494,8 +2641,1444 @@
         </w:drawing>
       </w:r>
     </w:p>
+    <w:p>
+      <w:pPr>
+        <w:shd w:val="clear" w:color="auto" w:fill="FFFFFF"/>
+        <w:rPr>
+          <w:rFonts w:ascii="Open Sans" w:hAnsi="Open Sans" w:cs="Open Sans"/>
+          <w:color w:val="0B0B0B"/>
+          <w:sz w:val="27"/>
+          <w:szCs w:val="27"/>
+        </w:rPr>
+      </w:pPr>
+      <w:r>
+        <w:rPr>
+          <w:rFonts w:ascii="Open Sans" w:hAnsi="Open Sans" w:cs="Open Sans"/>
+          <w:color w:val="0B0B0B"/>
+          <w:sz w:val="27"/>
+          <w:szCs w:val="27"/>
+        </w:rPr>
+        <w:lastRenderedPageBreak/>
+        <w:drawing>
+          <wp:inline distT="0" distB="0" distL="0" distR="0" wp14:anchorId="4BE2AF7D" wp14:editId="4D44AFD1">
+            <wp:extent cx="5400040" cy="1881505"/>
+            <wp:effectExtent l="0" t="0" r="0" b="4445"/>
+            <wp:docPr id="87001193" name="Imagen 1" descr="Imagen que contiene Tabla&#10;&#10;Descripción generada automáticamente"/>
+            <wp:cNvGraphicFramePr>
+              <a:graphicFrameLocks xmlns:a="http://schemas.openxmlformats.org/drawingml/2006/main" noChangeAspect="1"/>
+            </wp:cNvGraphicFramePr>
+            <a:graphic xmlns:a="http://schemas.openxmlformats.org/drawingml/2006/main">
+              <a:graphicData uri="http://schemas.openxmlformats.org/drawingml/2006/picture">
+                <pic:pic xmlns:pic="http://schemas.openxmlformats.org/drawingml/2006/picture">
+                  <pic:nvPicPr>
+                    <pic:cNvPr id="87001193" name="Imagen 1" descr="Imagen que contiene Tabla&#10;&#10;Descripción generada automáticamente"/>
+                    <pic:cNvPicPr/>
+                  </pic:nvPicPr>
+                  <pic:blipFill>
+                    <a:blip r:embed="rId13"/>
+                    <a:stretch>
+                      <a:fillRect/>
+                    </a:stretch>
+                  </pic:blipFill>
+                  <pic:spPr>
+                    <a:xfrm>
+                      <a:off x="0" y="0"/>
+                      <a:ext cx="5400040" cy="1881505"/>
+                    </a:xfrm>
+                    <a:prstGeom prst="rect">
+                      <a:avLst/>
+                    </a:prstGeom>
+                  </pic:spPr>
+                </pic:pic>
+              </a:graphicData>
+            </a:graphic>
+          </wp:inline>
+        </w:drawing>
+      </w:r>
+    </w:p>
+    <w:p>
+      <w:pPr>
+        <w:jc w:val="both"/>
+        <w:rPr>
+          <w:lang w:eastAsia="ca-ES"/>
+        </w:rPr>
+      </w:pPr>
+      <w:proofErr w:type="spellStart"/>
+      <w:r>
+        <w:rPr>
+          <w:lang w:eastAsia="ca-ES"/>
+        </w:rPr>
+        <w:t>Computers</w:t>
+      </w:r>
+      <w:proofErr w:type="spellEnd"/>
+      <w:r>
+        <w:rPr>
+          <w:lang w:eastAsia="ca-ES"/>
+        </w:rPr>
+        <w:t xml:space="preserve"> </w:t>
+      </w:r>
+      <w:proofErr w:type="spellStart"/>
+      <w:r>
+        <w:rPr>
+          <w:lang w:eastAsia="ca-ES"/>
+        </w:rPr>
+        <w:t>don't</w:t>
+      </w:r>
+      <w:proofErr w:type="spellEnd"/>
+      <w:r>
+        <w:rPr>
+          <w:lang w:eastAsia="ca-ES"/>
+        </w:rPr>
+        <w:t xml:space="preserve"> </w:t>
+      </w:r>
+      <w:proofErr w:type="spellStart"/>
+      <w:r>
+        <w:rPr>
+          <w:lang w:eastAsia="ca-ES"/>
+        </w:rPr>
+        <w:t>understand</w:t>
+      </w:r>
+      <w:proofErr w:type="spellEnd"/>
+      <w:r>
+        <w:rPr>
+          <w:lang w:eastAsia="ca-ES"/>
+        </w:rPr>
+        <w:t xml:space="preserve"> </w:t>
+      </w:r>
+      <w:proofErr w:type="spellStart"/>
+      <w:r>
+        <w:rPr>
+          <w:lang w:eastAsia="ca-ES"/>
+        </w:rPr>
+        <w:t>raw</w:t>
+      </w:r>
+      <w:proofErr w:type="spellEnd"/>
+      <w:r>
+        <w:rPr>
+          <w:lang w:eastAsia="ca-ES"/>
+        </w:rPr>
+        <w:t xml:space="preserve"> </w:t>
+      </w:r>
+      <w:proofErr w:type="spellStart"/>
+      <w:r>
+        <w:rPr>
+          <w:lang w:eastAsia="ca-ES"/>
+        </w:rPr>
+        <w:t>language</w:t>
+      </w:r>
+      <w:proofErr w:type="spellEnd"/>
+      <w:r>
+        <w:rPr>
+          <w:lang w:eastAsia="ca-ES"/>
+        </w:rPr>
+        <w:t xml:space="preserve"> </w:t>
+      </w:r>
+      <w:proofErr w:type="spellStart"/>
+      <w:r>
+        <w:rPr>
+          <w:lang w:eastAsia="ca-ES"/>
+        </w:rPr>
+        <w:t>and</w:t>
+      </w:r>
+      <w:proofErr w:type="spellEnd"/>
+      <w:r>
+        <w:rPr>
+          <w:lang w:eastAsia="ca-ES"/>
+        </w:rPr>
+        <w:t xml:space="preserve"> </w:t>
+      </w:r>
+      <w:proofErr w:type="spellStart"/>
+      <w:r>
+        <w:rPr>
+          <w:lang w:eastAsia="ca-ES"/>
+        </w:rPr>
+        <w:t>need</w:t>
+      </w:r>
+      <w:proofErr w:type="spellEnd"/>
+      <w:r>
+        <w:rPr>
+          <w:lang w:eastAsia="ca-ES"/>
+        </w:rPr>
+        <w:t xml:space="preserve"> to </w:t>
+      </w:r>
+      <w:proofErr w:type="spellStart"/>
+      <w:r>
+        <w:rPr>
+          <w:lang w:eastAsia="ca-ES"/>
+        </w:rPr>
+        <w:t>translate</w:t>
+      </w:r>
+      <w:proofErr w:type="spellEnd"/>
+      <w:r>
+        <w:rPr>
+          <w:lang w:eastAsia="ca-ES"/>
+        </w:rPr>
+        <w:t xml:space="preserve"> text </w:t>
+      </w:r>
+      <w:proofErr w:type="spellStart"/>
+      <w:r>
+        <w:rPr>
+          <w:lang w:eastAsia="ca-ES"/>
+        </w:rPr>
+        <w:t>into</w:t>
+      </w:r>
+      <w:proofErr w:type="spellEnd"/>
+      <w:r>
+        <w:rPr>
+          <w:lang w:eastAsia="ca-ES"/>
+        </w:rPr>
+        <w:t xml:space="preserve"> </w:t>
+      </w:r>
+      <w:proofErr w:type="spellStart"/>
+      <w:r>
+        <w:rPr>
+          <w:lang w:eastAsia="ca-ES"/>
+        </w:rPr>
+        <w:t>computer</w:t>
+      </w:r>
+      <w:proofErr w:type="spellEnd"/>
+      <w:r>
+        <w:rPr>
+          <w:lang w:eastAsia="ca-ES"/>
+        </w:rPr>
+        <w:t>-usable format</w:t>
+      </w:r>
+    </w:p>
+    <w:p>
+      <w:pPr>
+        <w:shd w:val="clear" w:color="auto" w:fill="FFFFFF"/>
+        <w:rPr>
+          <w:rFonts w:ascii="Open Sans" w:hAnsi="Open Sans" w:cs="Open Sans"/>
+          <w:color w:val="0B0B0B"/>
+          <w:sz w:val="27"/>
+          <w:szCs w:val="27"/>
+        </w:rPr>
+      </w:pPr>
+      <w:r>
+        <w:rPr>
+          <w:noProof/>
+        </w:rPr>
+        <w:drawing>
+          <wp:inline distT="0" distB="0" distL="0" distR="0" wp14:anchorId="19D5EC30" wp14:editId="5F65A7D8">
+            <wp:extent cx="5400040" cy="3037840"/>
+            <wp:effectExtent l="0" t="0" r="0" b="0"/>
+            <wp:docPr id="106911927" name="Imagen 2" descr="Spectrum line with a book and letters sitting on the left, a green brain on the right, and the text &quot;Tokenization &amp; Embeddings&quot; sitting in the middle."/>
+            <wp:cNvGraphicFramePr>
+              <a:graphicFrameLocks xmlns:a="http://schemas.openxmlformats.org/drawingml/2006/main" noChangeAspect="1"/>
+            </wp:cNvGraphicFramePr>
+            <a:graphic xmlns:a="http://schemas.openxmlformats.org/drawingml/2006/main">
+              <a:graphicData uri="http://schemas.openxmlformats.org/drawingml/2006/picture">
+                <pic:pic xmlns:pic="http://schemas.openxmlformats.org/drawingml/2006/picture">
+                  <pic:nvPicPr>
+                    <pic:cNvPr id="0" name="Picture 3" descr="Spectrum line with a book and letters sitting on the left, a green brain on the right, and the text &quot;Tokenization &amp; Embeddings&quot; sitting in the middle."/>
+                    <pic:cNvPicPr>
+                      <a:picLocks noChangeAspect="1" noChangeArrowheads="1"/>
+                    </pic:cNvPicPr>
+                  </pic:nvPicPr>
+                  <pic:blipFill>
+                    <a:blip r:embed="rId14" cstate="print">
+                      <a:extLst>
+                        <a:ext uri="{28A0092B-C50C-407E-A947-70E740481C1C}">
+                          <a14:useLocalDpi xmlns:a14="http://schemas.microsoft.com/office/drawing/2010/main" val="0"/>
+                        </a:ext>
+                      </a:extLst>
+                    </a:blip>
+                    <a:srcRect/>
+                    <a:stretch>
+                      <a:fillRect/>
+                    </a:stretch>
+                  </pic:blipFill>
+                  <pic:spPr bwMode="auto">
+                    <a:xfrm>
+                      <a:off x="0" y="0"/>
+                      <a:ext cx="5400040" cy="3037840"/>
+                    </a:xfrm>
+                    <a:prstGeom prst="rect">
+                      <a:avLst/>
+                    </a:prstGeom>
+                    <a:noFill/>
+                    <a:ln>
+                      <a:noFill/>
+                    </a:ln>
+                  </pic:spPr>
+                </pic:pic>
+              </a:graphicData>
+            </a:graphic>
+          </wp:inline>
+        </w:drawing>
+      </w:r>
+    </w:p>
+    <w:p>
+      <w:pPr>
+        <w:jc w:val="both"/>
+        <w:rPr>
+          <w:lang w:eastAsia="ca-ES"/>
+        </w:rPr>
+      </w:pPr>
+      <w:proofErr w:type="spellStart"/>
+      <w:r>
+        <w:rPr>
+          <w:lang w:eastAsia="ca-ES"/>
+        </w:rPr>
+        <w:t>Tokenization</w:t>
+      </w:r>
+      <w:proofErr w:type="spellEnd"/>
+      <w:r>
+        <w:rPr>
+          <w:lang w:eastAsia="ca-ES"/>
+        </w:rPr>
+        <w:t xml:space="preserve"> breaks text </w:t>
+      </w:r>
+      <w:proofErr w:type="spellStart"/>
+      <w:r>
+        <w:rPr>
+          <w:lang w:eastAsia="ca-ES"/>
+        </w:rPr>
+        <w:t>into</w:t>
+      </w:r>
+      <w:proofErr w:type="spellEnd"/>
+      <w:r>
+        <w:rPr>
+          <w:lang w:eastAsia="ca-ES"/>
+        </w:rPr>
+        <w:t xml:space="preserve"> </w:t>
+      </w:r>
+      <w:proofErr w:type="spellStart"/>
+      <w:r>
+        <w:rPr>
+          <w:lang w:eastAsia="ca-ES"/>
+        </w:rPr>
+        <w:t>chunks</w:t>
+      </w:r>
+      <w:proofErr w:type="spellEnd"/>
+      <w:r>
+        <w:rPr>
+          <w:lang w:eastAsia="ca-ES"/>
+        </w:rPr>
+        <w:t xml:space="preserve"> </w:t>
+      </w:r>
+      <w:proofErr w:type="spellStart"/>
+      <w:r>
+        <w:rPr>
+          <w:lang w:eastAsia="ca-ES"/>
+        </w:rPr>
+        <w:t>called</w:t>
+      </w:r>
+      <w:proofErr w:type="spellEnd"/>
+      <w:r>
+        <w:rPr>
+          <w:lang w:eastAsia="ca-ES"/>
+        </w:rPr>
+        <w:t xml:space="preserve"> "</w:t>
+      </w:r>
+      <w:proofErr w:type="spellStart"/>
+      <w:r>
+        <w:rPr>
+          <w:lang w:eastAsia="ca-ES"/>
+        </w:rPr>
+        <w:t>tokens</w:t>
+      </w:r>
+      <w:proofErr w:type="spellEnd"/>
+      <w:r>
+        <w:rPr>
+          <w:lang w:eastAsia="ca-ES"/>
+        </w:rPr>
+        <w:t xml:space="preserve">" </w:t>
+      </w:r>
+      <w:proofErr w:type="spellStart"/>
+      <w:r>
+        <w:rPr>
+          <w:lang w:eastAsia="ca-ES"/>
+        </w:rPr>
+        <w:t>and</w:t>
+      </w:r>
+      <w:proofErr w:type="spellEnd"/>
+      <w:r>
+        <w:rPr>
+          <w:lang w:eastAsia="ca-ES"/>
+        </w:rPr>
+        <w:t xml:space="preserve"> </w:t>
+      </w:r>
+      <w:proofErr w:type="spellStart"/>
+      <w:r>
+        <w:rPr>
+          <w:lang w:eastAsia="ca-ES"/>
+        </w:rPr>
+        <w:t>encodes</w:t>
+      </w:r>
+      <w:proofErr w:type="spellEnd"/>
+      <w:r>
+        <w:rPr>
+          <w:lang w:eastAsia="ca-ES"/>
+        </w:rPr>
+        <w:t xml:space="preserve"> </w:t>
+      </w:r>
+      <w:proofErr w:type="spellStart"/>
+      <w:r>
+        <w:rPr>
+          <w:lang w:eastAsia="ca-ES"/>
+        </w:rPr>
+        <w:t>these</w:t>
+      </w:r>
+      <w:proofErr w:type="spellEnd"/>
+      <w:r>
+        <w:rPr>
+          <w:lang w:eastAsia="ca-ES"/>
+        </w:rPr>
+        <w:t xml:space="preserve"> as </w:t>
+      </w:r>
+      <w:proofErr w:type="spellStart"/>
+      <w:r>
+        <w:rPr>
+          <w:lang w:eastAsia="ca-ES"/>
+        </w:rPr>
+        <w:t>numerical</w:t>
+      </w:r>
+      <w:proofErr w:type="spellEnd"/>
+      <w:r>
+        <w:rPr>
+          <w:lang w:eastAsia="ca-ES"/>
+        </w:rPr>
+        <w:t xml:space="preserve"> </w:t>
+      </w:r>
+      <w:proofErr w:type="spellStart"/>
+      <w:r>
+        <w:rPr>
+          <w:lang w:eastAsia="ca-ES"/>
+        </w:rPr>
+        <w:t>representations</w:t>
+      </w:r>
+      <w:proofErr w:type="spellEnd"/>
+    </w:p>
+    <w:p>
+      <w:pPr>
+        <w:jc w:val="both"/>
+        <w:rPr>
+          <w:lang w:eastAsia="ca-ES"/>
+        </w:rPr>
+      </w:pPr>
+      <w:proofErr w:type="spellStart"/>
+      <w:r>
+        <w:rPr>
+          <w:lang w:eastAsia="ca-ES"/>
+        </w:rPr>
+        <w:t>Embeddings</w:t>
+      </w:r>
+      <w:proofErr w:type="spellEnd"/>
+      <w:r>
+        <w:rPr>
+          <w:lang w:eastAsia="ca-ES"/>
+        </w:rPr>
+        <w:t> </w:t>
+      </w:r>
+      <w:proofErr w:type="spellStart"/>
+      <w:r>
+        <w:rPr>
+          <w:lang w:eastAsia="ca-ES"/>
+        </w:rPr>
+        <w:t>encode</w:t>
+      </w:r>
+      <w:proofErr w:type="spellEnd"/>
+      <w:r>
+        <w:rPr>
+          <w:lang w:eastAsia="ca-ES"/>
+        </w:rPr>
+        <w:t xml:space="preserve"> context </w:t>
+      </w:r>
+      <w:proofErr w:type="spellStart"/>
+      <w:r>
+        <w:rPr>
+          <w:lang w:eastAsia="ca-ES"/>
+        </w:rPr>
+        <w:t>into</w:t>
+      </w:r>
+      <w:proofErr w:type="spellEnd"/>
+      <w:r>
+        <w:rPr>
+          <w:lang w:eastAsia="ca-ES"/>
+        </w:rPr>
+        <w:t xml:space="preserve"> a vector </w:t>
+      </w:r>
+      <w:proofErr w:type="spellStart"/>
+      <w:r>
+        <w:rPr>
+          <w:lang w:eastAsia="ca-ES"/>
+        </w:rPr>
+        <w:t>representation</w:t>
+      </w:r>
+      <w:proofErr w:type="spellEnd"/>
+      <w:r>
+        <w:rPr>
+          <w:lang w:eastAsia="ca-ES"/>
+        </w:rPr>
+        <w:t>.</w:t>
+      </w:r>
+    </w:p>
+    <w:p>
+      <w:pPr>
+        <w:pStyle w:val="Ttulo2"/>
+        <w:rPr>
+          <w:lang w:eastAsia="ca-ES"/>
+        </w:rPr>
+      </w:pPr>
+      <w:proofErr w:type="spellStart"/>
+      <w:r>
+        <w:rPr>
+          <w:lang w:eastAsia="ca-ES"/>
+        </w:rPr>
+        <w:t>Tokenization</w:t>
+      </w:r>
+      <w:proofErr w:type="spellEnd"/>
+    </w:p>
+    <w:p>
+      <w:pPr>
+        <w:pStyle w:val="Prrafodelista"/>
+        <w:numPr>
+          <w:ilvl w:val="0"/>
+          <w:numId w:val="5"/>
+        </w:numPr>
+        <w:jc w:val="both"/>
+      </w:pPr>
+      <w:proofErr w:type="spellStart"/>
+      <w:r>
+        <w:t>Normalization</w:t>
+      </w:r>
+      <w:proofErr w:type="spellEnd"/>
+      <w:r>
+        <w:t> </w:t>
+      </w:r>
+      <w:proofErr w:type="spellStart"/>
+      <w:r>
+        <w:t>cleans</w:t>
+      </w:r>
+      <w:proofErr w:type="spellEnd"/>
+      <w:r>
+        <w:t xml:space="preserve"> text for </w:t>
+      </w:r>
+      <w:proofErr w:type="spellStart"/>
+      <w:r>
+        <w:t>consistency</w:t>
+      </w:r>
+      <w:proofErr w:type="spellEnd"/>
+      <w:r>
+        <w:t xml:space="preserve"> </w:t>
+      </w:r>
+      <w:proofErr w:type="spellStart"/>
+      <w:r>
+        <w:t>by</w:t>
+      </w:r>
+      <w:proofErr w:type="spellEnd"/>
+      <w:r>
+        <w:t xml:space="preserve"> </w:t>
+      </w:r>
+      <w:proofErr w:type="spellStart"/>
+      <w:r>
+        <w:t>removing</w:t>
+      </w:r>
+      <w:proofErr w:type="spellEnd"/>
+      <w:r>
+        <w:t xml:space="preserve"> </w:t>
+      </w:r>
+      <w:proofErr w:type="spellStart"/>
+      <w:r>
+        <w:t>complexity</w:t>
+      </w:r>
+      <w:proofErr w:type="spellEnd"/>
+      <w:r>
+        <w:t>.</w:t>
+      </w:r>
+    </w:p>
+    <w:p>
+      <w:pPr>
+        <w:pStyle w:val="Prrafodelista"/>
+        <w:numPr>
+          <w:ilvl w:val="0"/>
+          <w:numId w:val="5"/>
+        </w:numPr>
+        <w:jc w:val="both"/>
+      </w:pPr>
+      <w:proofErr w:type="spellStart"/>
+      <w:r>
+        <w:t>Pretokenization</w:t>
+      </w:r>
+      <w:proofErr w:type="spellEnd"/>
+      <w:r>
+        <w:t xml:space="preserve"> breaks </w:t>
+      </w:r>
+      <w:proofErr w:type="spellStart"/>
+      <w:r>
+        <w:t>the</w:t>
+      </w:r>
+      <w:proofErr w:type="spellEnd"/>
+      <w:r>
+        <w:t xml:space="preserve"> text </w:t>
+      </w:r>
+      <w:proofErr w:type="spellStart"/>
+      <w:r>
+        <w:t>into</w:t>
+      </w:r>
+      <w:proofErr w:type="spellEnd"/>
+      <w:r>
+        <w:t xml:space="preserve"> </w:t>
+      </w:r>
+      <w:proofErr w:type="spellStart"/>
+      <w:r>
+        <w:t>smaller</w:t>
+      </w:r>
+      <w:proofErr w:type="spellEnd"/>
+      <w:r>
+        <w:t xml:space="preserve"> "</w:t>
+      </w:r>
+      <w:proofErr w:type="spellStart"/>
+      <w:r>
+        <w:t>words</w:t>
+      </w:r>
+      <w:proofErr w:type="spellEnd"/>
+      <w:r>
+        <w:t xml:space="preserve">" </w:t>
+      </w:r>
+      <w:proofErr w:type="spellStart"/>
+      <w:r>
+        <w:t>and</w:t>
+      </w:r>
+      <w:proofErr w:type="spellEnd"/>
+      <w:r>
+        <w:t xml:space="preserve"> </w:t>
+      </w:r>
+      <w:proofErr w:type="spellStart"/>
+      <w:r>
+        <w:t>will</w:t>
+      </w:r>
+      <w:proofErr w:type="spellEnd"/>
+      <w:r>
+        <w:t xml:space="preserve"> be </w:t>
+      </w:r>
+      <w:proofErr w:type="spellStart"/>
+      <w:r>
+        <w:t>the</w:t>
+      </w:r>
+      <w:proofErr w:type="spellEnd"/>
+      <w:r>
+        <w:t xml:space="preserve"> base of </w:t>
+      </w:r>
+      <w:proofErr w:type="spellStart"/>
+      <w:r>
+        <w:t>what</w:t>
+      </w:r>
+      <w:proofErr w:type="spellEnd"/>
+      <w:r>
+        <w:t xml:space="preserve"> </w:t>
+      </w:r>
+      <w:proofErr w:type="spellStart"/>
+      <w:r>
+        <w:t>tokens</w:t>
+      </w:r>
+      <w:proofErr w:type="spellEnd"/>
+      <w:r>
+        <w:t xml:space="preserve"> </w:t>
+      </w:r>
+      <w:proofErr w:type="spellStart"/>
+      <w:r>
+        <w:t>will</w:t>
+      </w:r>
+      <w:proofErr w:type="spellEnd"/>
+      <w:r>
+        <w:t xml:space="preserve"> be.</w:t>
+      </w:r>
+    </w:p>
+    <w:p>
+      <w:pPr>
+        <w:pStyle w:val="Prrafodelista"/>
+        <w:numPr>
+          <w:ilvl w:val="0"/>
+          <w:numId w:val="5"/>
+        </w:numPr>
+        <w:jc w:val="both"/>
+      </w:pPr>
+      <w:proofErr w:type="spellStart"/>
+      <w:r>
+        <w:t>Tokenization</w:t>
+      </w:r>
+      <w:proofErr w:type="spellEnd"/>
+      <w:r>
+        <w:t xml:space="preserve"> breaks text </w:t>
+      </w:r>
+      <w:proofErr w:type="spellStart"/>
+      <w:r>
+        <w:t>into</w:t>
+      </w:r>
+      <w:proofErr w:type="spellEnd"/>
+      <w:r>
+        <w:t xml:space="preserve"> </w:t>
+      </w:r>
+      <w:proofErr w:type="spellStart"/>
+      <w:r>
+        <w:t>smaller</w:t>
+      </w:r>
+      <w:proofErr w:type="spellEnd"/>
+      <w:r>
+        <w:t xml:space="preserve"> parts </w:t>
+      </w:r>
+      <w:proofErr w:type="spellStart"/>
+      <w:r>
+        <w:t>called</w:t>
+      </w:r>
+      <w:proofErr w:type="spellEnd"/>
+      <w:r>
+        <w:t xml:space="preserve"> "</w:t>
+      </w:r>
+      <w:proofErr w:type="spellStart"/>
+      <w:r>
+        <w:t>tokens</w:t>
+      </w:r>
+      <w:proofErr w:type="spellEnd"/>
+      <w:r>
+        <w:t xml:space="preserve">" to </w:t>
+      </w:r>
+      <w:proofErr w:type="spellStart"/>
+      <w:r>
+        <w:t>create</w:t>
+      </w:r>
+      <w:proofErr w:type="spellEnd"/>
+      <w:r>
+        <w:t xml:space="preserve"> </w:t>
+      </w:r>
+      <w:proofErr w:type="spellStart"/>
+      <w:r>
+        <w:t>meaningful</w:t>
+      </w:r>
+      <w:proofErr w:type="spellEnd"/>
+      <w:r>
+        <w:t xml:space="preserve"> </w:t>
+      </w:r>
+      <w:proofErr w:type="spellStart"/>
+      <w:r>
+        <w:t>building</w:t>
+      </w:r>
+      <w:proofErr w:type="spellEnd"/>
+      <w:r>
+        <w:t xml:space="preserve"> </w:t>
+      </w:r>
+      <w:proofErr w:type="spellStart"/>
+      <w:r>
+        <w:t>blocks</w:t>
+      </w:r>
+      <w:proofErr w:type="spellEnd"/>
+      <w:r>
+        <w:t>.</w:t>
+      </w:r>
+    </w:p>
+    <w:p>
+      <w:pPr>
+        <w:pStyle w:val="Prrafodelista"/>
+        <w:numPr>
+          <w:ilvl w:val="0"/>
+          <w:numId w:val="5"/>
+        </w:numPr>
+        <w:jc w:val="both"/>
+      </w:pPr>
+      <w:proofErr w:type="spellStart"/>
+      <w:r>
+        <w:t>Postprocessing</w:t>
+      </w:r>
+      <w:proofErr w:type="spellEnd"/>
+      <w:r>
+        <w:t> </w:t>
+      </w:r>
+      <w:proofErr w:type="spellStart"/>
+      <w:r>
+        <w:t>applies</w:t>
+      </w:r>
+      <w:proofErr w:type="spellEnd"/>
+      <w:r>
+        <w:t xml:space="preserve"> </w:t>
+      </w:r>
+      <w:proofErr w:type="spellStart"/>
+      <w:r>
+        <w:t>additional</w:t>
+      </w:r>
+      <w:proofErr w:type="spellEnd"/>
+      <w:r>
+        <w:t xml:space="preserve"> </w:t>
+      </w:r>
+      <w:proofErr w:type="spellStart"/>
+      <w:r>
+        <w:t>transformations</w:t>
+      </w:r>
+      <w:proofErr w:type="spellEnd"/>
+      <w:r>
+        <w:t xml:space="preserve">, </w:t>
+      </w:r>
+      <w:proofErr w:type="spellStart"/>
+      <w:r>
+        <w:t>such</w:t>
+      </w:r>
+      <w:proofErr w:type="spellEnd"/>
+      <w:r>
+        <w:t xml:space="preserve"> as </w:t>
+      </w:r>
+      <w:proofErr w:type="spellStart"/>
+      <w:r>
+        <w:t>adding</w:t>
+      </w:r>
+      <w:proofErr w:type="spellEnd"/>
+      <w:r>
+        <w:t xml:space="preserve"> </w:t>
+      </w:r>
+      <w:proofErr w:type="spellStart"/>
+      <w:r>
+        <w:t>tags</w:t>
+      </w:r>
+      <w:proofErr w:type="spellEnd"/>
+      <w:r>
+        <w:t xml:space="preserve"> </w:t>
+      </w:r>
+      <w:proofErr w:type="spellStart"/>
+      <w:r>
+        <w:t>at</w:t>
+      </w:r>
+      <w:proofErr w:type="spellEnd"/>
+      <w:r>
+        <w:t xml:space="preserve"> </w:t>
+      </w:r>
+      <w:proofErr w:type="spellStart"/>
+      <w:r>
+        <w:t>the</w:t>
+      </w:r>
+      <w:proofErr w:type="spellEnd"/>
+      <w:r>
+        <w:t xml:space="preserve"> </w:t>
+      </w:r>
+      <w:proofErr w:type="spellStart"/>
+      <w:r>
+        <w:t>beginning</w:t>
+      </w:r>
+      <w:proofErr w:type="spellEnd"/>
+      <w:r>
+        <w:t xml:space="preserve"> </w:t>
+      </w:r>
+      <w:proofErr w:type="spellStart"/>
+      <w:r>
+        <w:t>and</w:t>
+      </w:r>
+      <w:proofErr w:type="spellEnd"/>
+      <w:r>
+        <w:t xml:space="preserve"> </w:t>
+      </w:r>
+      <w:proofErr w:type="spellStart"/>
+      <w:r>
+        <w:t>end</w:t>
+      </w:r>
+      <w:proofErr w:type="spellEnd"/>
+      <w:r>
+        <w:t xml:space="preserve"> of </w:t>
+      </w:r>
+      <w:proofErr w:type="spellStart"/>
+      <w:r>
+        <w:t>sentences</w:t>
+      </w:r>
+      <w:proofErr w:type="spellEnd"/>
+      <w:r>
+        <w:t>.</w:t>
+      </w:r>
+    </w:p>
+    <w:p>
+      <w:pPr>
+        <w:jc w:val="both"/>
+      </w:pPr>
+    </w:p>
+    <w:p>
+      <w:pPr>
+        <w:rPr>
+          <w:lang w:eastAsia="ca-ES"/>
+        </w:rPr>
+      </w:pPr>
+      <w:proofErr w:type="spellStart"/>
+      <w:r>
+        <w:rPr>
+          <w:lang w:eastAsia="ca-ES"/>
+        </w:rPr>
+        <w:lastRenderedPageBreak/>
+        <w:t>Existen</w:t>
+      </w:r>
+      <w:proofErr w:type="spellEnd"/>
+      <w:r>
+        <w:rPr>
+          <w:lang w:eastAsia="ca-ES"/>
+        </w:rPr>
+        <w:t xml:space="preserve"> </w:t>
+      </w:r>
+      <w:proofErr w:type="spellStart"/>
+      <w:r>
+        <w:rPr>
+          <w:lang w:eastAsia="ca-ES"/>
+        </w:rPr>
+        <w:t>varios</w:t>
+      </w:r>
+      <w:proofErr w:type="spellEnd"/>
+      <w:r>
+        <w:rPr>
+          <w:lang w:eastAsia="ca-ES"/>
+        </w:rPr>
+        <w:t xml:space="preserve"> </w:t>
+      </w:r>
+      <w:proofErr w:type="spellStart"/>
+      <w:r>
+        <w:rPr>
+          <w:lang w:eastAsia="ca-ES"/>
+        </w:rPr>
+        <w:t>métodos</w:t>
+      </w:r>
+      <w:proofErr w:type="spellEnd"/>
+      <w:r>
+        <w:rPr>
+          <w:lang w:eastAsia="ca-ES"/>
+        </w:rPr>
+        <w:t xml:space="preserve"> de </w:t>
+      </w:r>
+      <w:proofErr w:type="spellStart"/>
+      <w:r>
+        <w:rPr>
+          <w:lang w:eastAsia="ca-ES"/>
+        </w:rPr>
+        <w:t>tokenización</w:t>
+      </w:r>
+      <w:proofErr w:type="spellEnd"/>
+      <w:r>
+        <w:rPr>
+          <w:lang w:eastAsia="ca-ES"/>
+        </w:rPr>
+        <w:t>:</w:t>
+      </w:r>
+    </w:p>
+    <w:p>
+      <w:pPr>
+        <w:rPr>
+          <w:lang w:eastAsia="ca-ES"/>
+        </w:rPr>
+      </w:pPr>
+      <w:r>
+        <w:rPr>
+          <w:lang w:eastAsia="ca-ES"/>
+        </w:rPr>
+        <w:drawing>
+          <wp:inline distT="0" distB="0" distL="0" distR="0" wp14:anchorId="46263773" wp14:editId="5A9E82B9">
+            <wp:extent cx="5400040" cy="2652395"/>
+            <wp:effectExtent l="0" t="0" r="0" b="0"/>
+            <wp:docPr id="1284931313" name="Imagen 1" descr="Imagen de la pantalla de un celular con letras&#10;&#10;Descripción generada automáticamente con confianza media"/>
+            <wp:cNvGraphicFramePr>
+              <a:graphicFrameLocks xmlns:a="http://schemas.openxmlformats.org/drawingml/2006/main" noChangeAspect="1"/>
+            </wp:cNvGraphicFramePr>
+            <a:graphic xmlns:a="http://schemas.openxmlformats.org/drawingml/2006/main">
+              <a:graphicData uri="http://schemas.openxmlformats.org/drawingml/2006/picture">
+                <pic:pic xmlns:pic="http://schemas.openxmlformats.org/drawingml/2006/picture">
+                  <pic:nvPicPr>
+                    <pic:cNvPr id="1284931313" name="Imagen 1" descr="Imagen de la pantalla de un celular con letras&#10;&#10;Descripción generada automáticamente con confianza media"/>
+                    <pic:cNvPicPr/>
+                  </pic:nvPicPr>
+                  <pic:blipFill>
+                    <a:blip r:embed="rId15"/>
+                    <a:stretch>
+                      <a:fillRect/>
+                    </a:stretch>
+                  </pic:blipFill>
+                  <pic:spPr>
+                    <a:xfrm>
+                      <a:off x="0" y="0"/>
+                      <a:ext cx="5400040" cy="2652395"/>
+                    </a:xfrm>
+                    <a:prstGeom prst="rect">
+                      <a:avLst/>
+                    </a:prstGeom>
+                  </pic:spPr>
+                </pic:pic>
+              </a:graphicData>
+            </a:graphic>
+          </wp:inline>
+        </w:drawing>
+      </w:r>
+    </w:p>
+    <w:p>
+      <w:pPr>
+        <w:rPr>
+          <w:lang w:eastAsia="ca-ES"/>
+        </w:rPr>
+      </w:pPr>
+      <w:r>
+        <w:rPr>
+          <w:lang w:eastAsia="ca-ES"/>
+        </w:rPr>
+        <w:drawing>
+          <wp:inline distT="0" distB="0" distL="0" distR="0" wp14:anchorId="58AE0DEC" wp14:editId="06E449D5">
+            <wp:extent cx="5400040" cy="2296795"/>
+            <wp:effectExtent l="0" t="0" r="0" b="8255"/>
+            <wp:docPr id="1382544036" name="Imagen 1" descr="Interfaz de usuario gráfica, Texto, Aplicación, Chat o mensaje de texto&#10;&#10;Descripción generada automáticamente"/>
+            <wp:cNvGraphicFramePr>
+              <a:graphicFrameLocks xmlns:a="http://schemas.openxmlformats.org/drawingml/2006/main" noChangeAspect="1"/>
+            </wp:cNvGraphicFramePr>
+            <a:graphic xmlns:a="http://schemas.openxmlformats.org/drawingml/2006/main">
+              <a:graphicData uri="http://schemas.openxmlformats.org/drawingml/2006/picture">
+                <pic:pic xmlns:pic="http://schemas.openxmlformats.org/drawingml/2006/picture">
+                  <pic:nvPicPr>
+                    <pic:cNvPr id="1382544036" name="Imagen 1" descr="Interfaz de usuario gráfica, Texto, Aplicación, Chat o mensaje de texto&#10;&#10;Descripción generada automáticamente"/>
+                    <pic:cNvPicPr/>
+                  </pic:nvPicPr>
+                  <pic:blipFill>
+                    <a:blip r:embed="rId16"/>
+                    <a:stretch>
+                      <a:fillRect/>
+                    </a:stretch>
+                  </pic:blipFill>
+                  <pic:spPr>
+                    <a:xfrm>
+                      <a:off x="0" y="0"/>
+                      <a:ext cx="5400040" cy="2296795"/>
+                    </a:xfrm>
+                    <a:prstGeom prst="rect">
+                      <a:avLst/>
+                    </a:prstGeom>
+                  </pic:spPr>
+                </pic:pic>
+              </a:graphicData>
+            </a:graphic>
+          </wp:inline>
+        </w:drawing>
+      </w:r>
+    </w:p>
+    <w:p>
+      <w:pPr>
+        <w:rPr>
+          <w:lang w:eastAsia="ca-ES"/>
+        </w:rPr>
+      </w:pPr>
+      <w:r>
+        <w:rPr>
+          <w:lang w:eastAsia="ca-ES"/>
+        </w:rPr>
+        <w:drawing>
+          <wp:inline distT="0" distB="0" distL="0" distR="0" wp14:anchorId="2272B514" wp14:editId="7174884D">
+            <wp:extent cx="5400040" cy="2232660"/>
+            <wp:effectExtent l="0" t="0" r="0" b="0"/>
+            <wp:docPr id="694217668" name="Imagen 1" descr="Interfaz de usuario gráfica, Texto, Aplicación, Chat o mensaje de texto&#10;&#10;Descripción generada automáticamente"/>
+            <wp:cNvGraphicFramePr>
+              <a:graphicFrameLocks xmlns:a="http://schemas.openxmlformats.org/drawingml/2006/main" noChangeAspect="1"/>
+            </wp:cNvGraphicFramePr>
+            <a:graphic xmlns:a="http://schemas.openxmlformats.org/drawingml/2006/main">
+              <a:graphicData uri="http://schemas.openxmlformats.org/drawingml/2006/picture">
+                <pic:pic xmlns:pic="http://schemas.openxmlformats.org/drawingml/2006/picture">
+                  <pic:nvPicPr>
+                    <pic:cNvPr id="694217668" name="Imagen 1" descr="Interfaz de usuario gráfica, Texto, Aplicación, Chat o mensaje de texto&#10;&#10;Descripción generada automáticamente"/>
+                    <pic:cNvPicPr/>
+                  </pic:nvPicPr>
+                  <pic:blipFill>
+                    <a:blip r:embed="rId17"/>
+                    <a:stretch>
+                      <a:fillRect/>
+                    </a:stretch>
+                  </pic:blipFill>
+                  <pic:spPr>
+                    <a:xfrm>
+                      <a:off x="0" y="0"/>
+                      <a:ext cx="5400040" cy="2232660"/>
+                    </a:xfrm>
+                    <a:prstGeom prst="rect">
+                      <a:avLst/>
+                    </a:prstGeom>
+                  </pic:spPr>
+                </pic:pic>
+              </a:graphicData>
+            </a:graphic>
+          </wp:inline>
+        </w:drawing>
+      </w:r>
+    </w:p>
+    <w:p>
+      <w:pPr>
+        <w:rPr>
+          <w:lang w:eastAsia="ca-ES"/>
+        </w:rPr>
+      </w:pPr>
+    </w:p>
+    <w:p>
+      <w:pPr>
+        <w:jc w:val="both"/>
+        <w:rPr>
+          <w:lang w:eastAsia="ca-ES"/>
+        </w:rPr>
+      </w:pPr>
+    </w:p>
+    <w:p>
+      <w:pPr>
+        <w:shd w:val="clear" w:color="auto" w:fill="FFFFFF"/>
+        <w:rPr>
+          <w:rFonts w:ascii="Open Sans" w:hAnsi="Open Sans" w:cs="Open Sans"/>
+          <w:color w:val="0B0B0B"/>
+          <w:sz w:val="27"/>
+          <w:szCs w:val="27"/>
+        </w:rPr>
+      </w:pPr>
+    </w:p>
+    <w:p>
+      <w:pPr>
+        <w:pStyle w:val="Ttulo2"/>
+      </w:pPr>
+      <w:proofErr w:type="spellStart"/>
+      <w:r>
+        <w:lastRenderedPageBreak/>
+        <w:t>Embeddings</w:t>
+      </w:r>
+      <w:proofErr w:type="spellEnd"/>
+    </w:p>
+    <w:p>
+      <w:pPr>
+        <w:jc w:val="both"/>
+        <w:rPr>
+          <w:lang w:eastAsia="ca-ES"/>
+        </w:rPr>
+      </w:pPr>
+      <w:proofErr w:type="spellStart"/>
+      <w:r>
+        <w:rPr>
+          <w:lang w:eastAsia="ca-ES"/>
+        </w:rPr>
+        <w:t>Classic</w:t>
+      </w:r>
+      <w:proofErr w:type="spellEnd"/>
+      <w:r>
+        <w:rPr>
+          <w:lang w:eastAsia="ca-ES"/>
+        </w:rPr>
+        <w:t xml:space="preserve"> </w:t>
+      </w:r>
+      <w:proofErr w:type="spellStart"/>
+      <w:r>
+        <w:rPr>
+          <w:lang w:eastAsia="ca-ES"/>
+        </w:rPr>
+        <w:t>methods</w:t>
+      </w:r>
+      <w:proofErr w:type="spellEnd"/>
+      <w:r>
+        <w:rPr>
+          <w:lang w:eastAsia="ca-ES"/>
+        </w:rPr>
+        <w:t xml:space="preserve"> for </w:t>
+      </w:r>
+      <w:proofErr w:type="spellStart"/>
+      <w:r>
+        <w:rPr>
+          <w:lang w:eastAsia="ca-ES"/>
+        </w:rPr>
+        <w:t>vectorization</w:t>
+      </w:r>
+      <w:proofErr w:type="spellEnd"/>
+      <w:r>
+        <w:rPr>
+          <w:lang w:eastAsia="ca-ES"/>
+        </w:rPr>
+        <w:t> (</w:t>
+      </w:r>
+      <w:proofErr w:type="spellStart"/>
+      <w:r>
+        <w:rPr>
+          <w:lang w:eastAsia="ca-ES"/>
+        </w:rPr>
+        <w:t>such</w:t>
+      </w:r>
+      <w:proofErr w:type="spellEnd"/>
+      <w:r>
+        <w:rPr>
+          <w:lang w:eastAsia="ca-ES"/>
+        </w:rPr>
+        <w:t xml:space="preserve"> as </w:t>
+      </w:r>
+      <w:proofErr w:type="spellStart"/>
+      <w:r>
+        <w:rPr>
+          <w:lang w:eastAsia="ca-ES"/>
+        </w:rPr>
+        <w:t>bag</w:t>
+      </w:r>
+      <w:proofErr w:type="spellEnd"/>
+      <w:r>
+        <w:rPr>
+          <w:lang w:eastAsia="ca-ES"/>
+        </w:rPr>
+        <w:t>-of-</w:t>
+      </w:r>
+      <w:proofErr w:type="spellStart"/>
+      <w:r>
+        <w:rPr>
+          <w:lang w:eastAsia="ca-ES"/>
+        </w:rPr>
+        <w:t>words</w:t>
+      </w:r>
+      <w:proofErr w:type="spellEnd"/>
+      <w:r>
+        <w:rPr>
+          <w:lang w:eastAsia="ca-ES"/>
+        </w:rPr>
+        <w:t xml:space="preserve">, </w:t>
+      </w:r>
+      <w:proofErr w:type="spellStart"/>
+      <w:r>
+        <w:rPr>
+          <w:lang w:eastAsia="ca-ES"/>
+        </w:rPr>
+        <w:t>one-hot</w:t>
+      </w:r>
+      <w:proofErr w:type="spellEnd"/>
+      <w:r>
+        <w:rPr>
+          <w:lang w:eastAsia="ca-ES"/>
+        </w:rPr>
+        <w:t xml:space="preserve"> </w:t>
+      </w:r>
+      <w:proofErr w:type="spellStart"/>
+      <w:r>
+        <w:rPr>
+          <w:lang w:eastAsia="ca-ES"/>
+        </w:rPr>
+        <w:t>encoding</w:t>
+      </w:r>
+      <w:proofErr w:type="spellEnd"/>
+      <w:r>
+        <w:rPr>
+          <w:lang w:eastAsia="ca-ES"/>
+        </w:rPr>
+        <w:t xml:space="preserve">, </w:t>
+      </w:r>
+      <w:proofErr w:type="spellStart"/>
+      <w:r>
+        <w:rPr>
+          <w:lang w:eastAsia="ca-ES"/>
+        </w:rPr>
+        <w:t>and</w:t>
+      </w:r>
+      <w:proofErr w:type="spellEnd"/>
+      <w:r>
+        <w:rPr>
+          <w:lang w:eastAsia="ca-ES"/>
+        </w:rPr>
+        <w:t xml:space="preserve"> TF-IDF) can </w:t>
+      </w:r>
+      <w:proofErr w:type="spellStart"/>
+      <w:r>
+        <w:rPr>
+          <w:lang w:eastAsia="ca-ES"/>
+        </w:rPr>
+        <w:t>lack</w:t>
+      </w:r>
+      <w:proofErr w:type="spellEnd"/>
+      <w:r>
+        <w:rPr>
+          <w:lang w:eastAsia="ca-ES"/>
+        </w:rPr>
+        <w:t xml:space="preserve"> contextual </w:t>
+      </w:r>
+      <w:proofErr w:type="spellStart"/>
+      <w:r>
+        <w:rPr>
+          <w:lang w:eastAsia="ca-ES"/>
+        </w:rPr>
+        <w:t>relationships</w:t>
+      </w:r>
+      <w:proofErr w:type="spellEnd"/>
+      <w:r>
+        <w:rPr>
+          <w:lang w:eastAsia="ca-ES"/>
+        </w:rPr>
+        <w:t>.</w:t>
+      </w:r>
+    </w:p>
+    <w:p>
+      <w:pPr>
+        <w:jc w:val="both"/>
+        <w:rPr>
+          <w:lang w:eastAsia="ca-ES"/>
+        </w:rPr>
+      </w:pPr>
+      <w:proofErr w:type="spellStart"/>
+      <w:r>
+        <w:rPr>
+          <w:lang w:eastAsia="ca-ES"/>
+        </w:rPr>
+        <w:t>Embeddings</w:t>
+      </w:r>
+      <w:proofErr w:type="spellEnd"/>
+      <w:r>
+        <w:rPr>
+          <w:lang w:eastAsia="ca-ES"/>
+        </w:rPr>
+        <w:t xml:space="preserve"> can </w:t>
+      </w:r>
+      <w:proofErr w:type="spellStart"/>
+      <w:r>
+        <w:rPr>
+          <w:lang w:eastAsia="ca-ES"/>
+        </w:rPr>
+        <w:t>encode</w:t>
+      </w:r>
+      <w:proofErr w:type="spellEnd"/>
+      <w:r>
+        <w:rPr>
+          <w:lang w:eastAsia="ca-ES"/>
+        </w:rPr>
+        <w:t xml:space="preserve"> context </w:t>
+      </w:r>
+      <w:proofErr w:type="spellStart"/>
+      <w:r>
+        <w:rPr>
+          <w:lang w:eastAsia="ca-ES"/>
+        </w:rPr>
+        <w:t>by</w:t>
+      </w:r>
+      <w:proofErr w:type="spellEnd"/>
+      <w:r>
+        <w:rPr>
+          <w:lang w:eastAsia="ca-ES"/>
+        </w:rPr>
+        <w:t xml:space="preserve"> </w:t>
+      </w:r>
+      <w:proofErr w:type="spellStart"/>
+      <w:r>
+        <w:rPr>
+          <w:lang w:eastAsia="ca-ES"/>
+        </w:rPr>
+        <w:t>vectorizing</w:t>
+      </w:r>
+      <w:proofErr w:type="spellEnd"/>
+      <w:r>
+        <w:rPr>
+          <w:lang w:eastAsia="ca-ES"/>
+        </w:rPr>
+        <w:t xml:space="preserve"> text/</w:t>
+      </w:r>
+      <w:proofErr w:type="spellStart"/>
+      <w:r>
+        <w:rPr>
+          <w:lang w:eastAsia="ca-ES"/>
+        </w:rPr>
+        <w:t>tokens</w:t>
+      </w:r>
+      <w:proofErr w:type="spellEnd"/>
+      <w:r>
+        <w:rPr>
+          <w:lang w:eastAsia="ca-ES"/>
+        </w:rPr>
+        <w:t xml:space="preserve"> </w:t>
+      </w:r>
+      <w:proofErr w:type="spellStart"/>
+      <w:r>
+        <w:rPr>
+          <w:lang w:eastAsia="ca-ES"/>
+        </w:rPr>
+        <w:t>into</w:t>
+      </w:r>
+      <w:proofErr w:type="spellEnd"/>
+      <w:r>
+        <w:rPr>
+          <w:lang w:eastAsia="ca-ES"/>
+        </w:rPr>
+        <w:t> </w:t>
+      </w:r>
+      <w:proofErr w:type="spellStart"/>
+      <w:r>
+        <w:rPr>
+          <w:lang w:eastAsia="ca-ES"/>
+        </w:rPr>
+        <w:t>representational</w:t>
+      </w:r>
+      <w:proofErr w:type="spellEnd"/>
+      <w:r>
+        <w:rPr>
+          <w:lang w:eastAsia="ca-ES"/>
+        </w:rPr>
+        <w:t xml:space="preserve"> vectors.</w:t>
+      </w:r>
+    </w:p>
+    <w:p>
+      <w:r>
+        <w:drawing>
+          <wp:inline distT="0" distB="0" distL="0" distR="0" wp14:anchorId="48701517" wp14:editId="220EF7AE">
+            <wp:extent cx="2638425" cy="1773608"/>
+            <wp:effectExtent l="0" t="0" r="0" b="0"/>
+            <wp:docPr id="1606596990" name="Imagen 1" descr="Gráfico&#10;&#10;Descripción generada automáticamente con confianza media"/>
+            <wp:cNvGraphicFramePr>
+              <a:graphicFrameLocks xmlns:a="http://schemas.openxmlformats.org/drawingml/2006/main" noChangeAspect="1"/>
+            </wp:cNvGraphicFramePr>
+            <a:graphic xmlns:a="http://schemas.openxmlformats.org/drawingml/2006/main">
+              <a:graphicData uri="http://schemas.openxmlformats.org/drawingml/2006/picture">
+                <pic:pic xmlns:pic="http://schemas.openxmlformats.org/drawingml/2006/picture">
+                  <pic:nvPicPr>
+                    <pic:cNvPr id="1606596990" name="Imagen 1" descr="Gráfico&#10;&#10;Descripción generada automáticamente con confianza media"/>
+                    <pic:cNvPicPr/>
+                  </pic:nvPicPr>
+                  <pic:blipFill>
+                    <a:blip r:embed="rId18"/>
+                    <a:stretch>
+                      <a:fillRect/>
+                    </a:stretch>
+                  </pic:blipFill>
+                  <pic:spPr>
+                    <a:xfrm>
+                      <a:off x="0" y="0"/>
+                      <a:ext cx="2653531" cy="1783762"/>
+                    </a:xfrm>
+                    <a:prstGeom prst="rect">
+                      <a:avLst/>
+                    </a:prstGeom>
+                  </pic:spPr>
+                </pic:pic>
+              </a:graphicData>
+            </a:graphic>
+          </wp:inline>
+        </w:drawing>
+      </w:r>
+      <w:r>
+        <w:drawing>
+          <wp:inline distT="0" distB="0" distL="0" distR="0" wp14:anchorId="7716D80A" wp14:editId="3BF03699">
+            <wp:extent cx="2552700" cy="1794325"/>
+            <wp:effectExtent l="0" t="0" r="0" b="0"/>
+            <wp:docPr id="612392799" name="Imagen 1" descr="Diagrama&#10;&#10;Descripción generada automáticamente con confianza baja"/>
+            <wp:cNvGraphicFramePr>
+              <a:graphicFrameLocks xmlns:a="http://schemas.openxmlformats.org/drawingml/2006/main" noChangeAspect="1"/>
+            </wp:cNvGraphicFramePr>
+            <a:graphic xmlns:a="http://schemas.openxmlformats.org/drawingml/2006/main">
+              <a:graphicData uri="http://schemas.openxmlformats.org/drawingml/2006/picture">
+                <pic:pic xmlns:pic="http://schemas.openxmlformats.org/drawingml/2006/picture">
+                  <pic:nvPicPr>
+                    <pic:cNvPr id="612392799" name="Imagen 1" descr="Diagrama&#10;&#10;Descripción generada automáticamente con confianza baja"/>
+                    <pic:cNvPicPr/>
+                  </pic:nvPicPr>
+                  <pic:blipFill>
+                    <a:blip r:embed="rId19"/>
+                    <a:stretch>
+                      <a:fillRect/>
+                    </a:stretch>
+                  </pic:blipFill>
+                  <pic:spPr>
+                    <a:xfrm>
+                      <a:off x="0" y="0"/>
+                      <a:ext cx="2561286" cy="1800361"/>
+                    </a:xfrm>
+                    <a:prstGeom prst="rect">
+                      <a:avLst/>
+                    </a:prstGeom>
+                  </pic:spPr>
+                </pic:pic>
+              </a:graphicData>
+            </a:graphic>
+          </wp:inline>
+        </w:drawing>
+      </w:r>
+    </w:p>
     <w:p/>
-    <w:p/>
+    <w:p>
+      <w:r>
+        <w:t xml:space="preserve"> </w:t>
+      </w:r>
+    </w:p>
     <w:sectPr>
       <w:pgSz w:w="11906" w:h="16838"/>
       <w:pgMar w:top="1417" w:right="1701" w:bottom="1417" w:left="1701" w:header="708" w:footer="708" w:gutter="0"/>
@@ -622,9 +4205,122 @@
     </w:lvl>
   </w:abstractNum>
   <w:abstractNum w:abstractNumId="1" w15:restartNumberingAfterBreak="0">
-    <w:nsid w:val="5625006E"/>
+    <w:nsid w:val="22165BA7"/>
+    <w:multiLevelType w:val="hybridMultilevel"/>
+    <w:tmpl w:val="CFFC97BC"/>
+    <w:lvl w:ilvl="0" w:tplc="04030001">
+      <w:start w:val="1"/>
+      <w:numFmt w:val="bullet"/>
+      <w:lvlText w:val=""/>
+      <w:lvlJc w:val="left"/>
+      <w:pPr>
+        <w:ind w:left="720" w:hanging="360"/>
+      </w:pPr>
+      <w:rPr>
+        <w:rFonts w:ascii="Symbol" w:hAnsi="Symbol" w:hint="default"/>
+      </w:rPr>
+    </w:lvl>
+    <w:lvl w:ilvl="1" w:tplc="04030003" w:tentative="1">
+      <w:start w:val="1"/>
+      <w:numFmt w:val="bullet"/>
+      <w:lvlText w:val="o"/>
+      <w:lvlJc w:val="left"/>
+      <w:pPr>
+        <w:ind w:left="1440" w:hanging="360"/>
+      </w:pPr>
+      <w:rPr>
+        <w:rFonts w:ascii="Courier New" w:hAnsi="Courier New" w:cs="Courier New" w:hint="default"/>
+      </w:rPr>
+    </w:lvl>
+    <w:lvl w:ilvl="2" w:tplc="04030005" w:tentative="1">
+      <w:start w:val="1"/>
+      <w:numFmt w:val="bullet"/>
+      <w:lvlText w:val=""/>
+      <w:lvlJc w:val="left"/>
+      <w:pPr>
+        <w:ind w:left="2160" w:hanging="360"/>
+      </w:pPr>
+      <w:rPr>
+        <w:rFonts w:ascii="Wingdings" w:hAnsi="Wingdings" w:hint="default"/>
+      </w:rPr>
+    </w:lvl>
+    <w:lvl w:ilvl="3" w:tplc="04030001" w:tentative="1">
+      <w:start w:val="1"/>
+      <w:numFmt w:val="bullet"/>
+      <w:lvlText w:val=""/>
+      <w:lvlJc w:val="left"/>
+      <w:pPr>
+        <w:ind w:left="2880" w:hanging="360"/>
+      </w:pPr>
+      <w:rPr>
+        <w:rFonts w:ascii="Symbol" w:hAnsi="Symbol" w:hint="default"/>
+      </w:rPr>
+    </w:lvl>
+    <w:lvl w:ilvl="4" w:tplc="04030003" w:tentative="1">
+      <w:start w:val="1"/>
+      <w:numFmt w:val="bullet"/>
+      <w:lvlText w:val="o"/>
+      <w:lvlJc w:val="left"/>
+      <w:pPr>
+        <w:ind w:left="3600" w:hanging="360"/>
+      </w:pPr>
+      <w:rPr>
+        <w:rFonts w:ascii="Courier New" w:hAnsi="Courier New" w:cs="Courier New" w:hint="default"/>
+      </w:rPr>
+    </w:lvl>
+    <w:lvl w:ilvl="5" w:tplc="04030005" w:tentative="1">
+      <w:start w:val="1"/>
+      <w:numFmt w:val="bullet"/>
+      <w:lvlText w:val=""/>
+      <w:lvlJc w:val="left"/>
+      <w:pPr>
+        <w:ind w:left="4320" w:hanging="360"/>
+      </w:pPr>
+      <w:rPr>
+        <w:rFonts w:ascii="Wingdings" w:hAnsi="Wingdings" w:hint="default"/>
+      </w:rPr>
+    </w:lvl>
+    <w:lvl w:ilvl="6" w:tplc="04030001" w:tentative="1">
+      <w:start w:val="1"/>
+      <w:numFmt w:val="bullet"/>
+      <w:lvlText w:val=""/>
+      <w:lvlJc w:val="left"/>
+      <w:pPr>
+        <w:ind w:left="5040" w:hanging="360"/>
+      </w:pPr>
+      <w:rPr>
+        <w:rFonts w:ascii="Symbol" w:hAnsi="Symbol" w:hint="default"/>
+      </w:rPr>
+    </w:lvl>
+    <w:lvl w:ilvl="7" w:tplc="04030003" w:tentative="1">
+      <w:start w:val="1"/>
+      <w:numFmt w:val="bullet"/>
+      <w:lvlText w:val="o"/>
+      <w:lvlJc w:val="left"/>
+      <w:pPr>
+        <w:ind w:left="5760" w:hanging="360"/>
+      </w:pPr>
+      <w:rPr>
+        <w:rFonts w:ascii="Courier New" w:hAnsi="Courier New" w:cs="Courier New" w:hint="default"/>
+      </w:rPr>
+    </w:lvl>
+    <w:lvl w:ilvl="8" w:tplc="04030005" w:tentative="1">
+      <w:start w:val="1"/>
+      <w:numFmt w:val="bullet"/>
+      <w:lvlText w:val=""/>
+      <w:lvlJc w:val="left"/>
+      <w:pPr>
+        <w:ind w:left="6480" w:hanging="360"/>
+      </w:pPr>
+      <w:rPr>
+        <w:rFonts w:ascii="Wingdings" w:hAnsi="Wingdings" w:hint="default"/>
+      </w:rPr>
+    </w:lvl>
+  </w:abstractNum>
+  <w:abstractNum w:abstractNumId="2" w15:restartNumberingAfterBreak="0">
+    <w:nsid w:val="3ECE1880"/>
     <w:multiLevelType w:val="multilevel"/>
-    <w:tmpl w:val="3C74C1CE"/>
+    <w:tmpl w:val="3FA89CC0"/>
     <w:lvl w:ilvl="0">
       <w:start w:val="1"/>
       <w:numFmt w:val="bullet"/>
@@ -770,11 +4466,318 @@
       </w:rPr>
     </w:lvl>
   </w:abstractNum>
+  <w:abstractNum w:abstractNumId="3" w15:restartNumberingAfterBreak="0">
+    <w:nsid w:val="4EC46C91"/>
+    <w:multiLevelType w:val="multilevel"/>
+    <w:tmpl w:val="A0E612D6"/>
+    <w:lvl w:ilvl="0">
+      <w:start w:val="1"/>
+      <w:numFmt w:val="bullet"/>
+      <w:lvlText w:val=""/>
+      <w:lvlJc w:val="left"/>
+      <w:pPr>
+        <w:tabs>
+          <w:tab w:val="num" w:pos="720"/>
+        </w:tabs>
+        <w:ind w:left="720" w:hanging="360"/>
+      </w:pPr>
+      <w:rPr>
+        <w:rFonts w:ascii="Symbol" w:hAnsi="Symbol" w:hint="default"/>
+        <w:sz w:val="20"/>
+      </w:rPr>
+    </w:lvl>
+    <w:lvl w:ilvl="1" w:tentative="1">
+      <w:start w:val="1"/>
+      <w:numFmt w:val="bullet"/>
+      <w:lvlText w:val=""/>
+      <w:lvlJc w:val="left"/>
+      <w:pPr>
+        <w:tabs>
+          <w:tab w:val="num" w:pos="1440"/>
+        </w:tabs>
+        <w:ind w:left="1440" w:hanging="360"/>
+      </w:pPr>
+      <w:rPr>
+        <w:rFonts w:ascii="Symbol" w:hAnsi="Symbol" w:hint="default"/>
+        <w:sz w:val="20"/>
+      </w:rPr>
+    </w:lvl>
+    <w:lvl w:ilvl="2" w:tentative="1">
+      <w:start w:val="1"/>
+      <w:numFmt w:val="bullet"/>
+      <w:lvlText w:val=""/>
+      <w:lvlJc w:val="left"/>
+      <w:pPr>
+        <w:tabs>
+          <w:tab w:val="num" w:pos="2160"/>
+        </w:tabs>
+        <w:ind w:left="2160" w:hanging="360"/>
+      </w:pPr>
+      <w:rPr>
+        <w:rFonts w:ascii="Symbol" w:hAnsi="Symbol" w:hint="default"/>
+        <w:sz w:val="20"/>
+      </w:rPr>
+    </w:lvl>
+    <w:lvl w:ilvl="3" w:tentative="1">
+      <w:start w:val="1"/>
+      <w:numFmt w:val="bullet"/>
+      <w:lvlText w:val=""/>
+      <w:lvlJc w:val="left"/>
+      <w:pPr>
+        <w:tabs>
+          <w:tab w:val="num" w:pos="2880"/>
+        </w:tabs>
+        <w:ind w:left="2880" w:hanging="360"/>
+      </w:pPr>
+      <w:rPr>
+        <w:rFonts w:ascii="Symbol" w:hAnsi="Symbol" w:hint="default"/>
+        <w:sz w:val="20"/>
+      </w:rPr>
+    </w:lvl>
+    <w:lvl w:ilvl="4" w:tentative="1">
+      <w:start w:val="1"/>
+      <w:numFmt w:val="bullet"/>
+      <w:lvlText w:val=""/>
+      <w:lvlJc w:val="left"/>
+      <w:pPr>
+        <w:tabs>
+          <w:tab w:val="num" w:pos="3600"/>
+        </w:tabs>
+        <w:ind w:left="3600" w:hanging="360"/>
+      </w:pPr>
+      <w:rPr>
+        <w:rFonts w:ascii="Symbol" w:hAnsi="Symbol" w:hint="default"/>
+        <w:sz w:val="20"/>
+      </w:rPr>
+    </w:lvl>
+    <w:lvl w:ilvl="5" w:tentative="1">
+      <w:start w:val="1"/>
+      <w:numFmt w:val="bullet"/>
+      <w:lvlText w:val=""/>
+      <w:lvlJc w:val="left"/>
+      <w:pPr>
+        <w:tabs>
+          <w:tab w:val="num" w:pos="4320"/>
+        </w:tabs>
+        <w:ind w:left="4320" w:hanging="360"/>
+      </w:pPr>
+      <w:rPr>
+        <w:rFonts w:ascii="Symbol" w:hAnsi="Symbol" w:hint="default"/>
+        <w:sz w:val="20"/>
+      </w:rPr>
+    </w:lvl>
+    <w:lvl w:ilvl="6" w:tentative="1">
+      <w:start w:val="1"/>
+      <w:numFmt w:val="bullet"/>
+      <w:lvlText w:val=""/>
+      <w:lvlJc w:val="left"/>
+      <w:pPr>
+        <w:tabs>
+          <w:tab w:val="num" w:pos="5040"/>
+        </w:tabs>
+        <w:ind w:left="5040" w:hanging="360"/>
+      </w:pPr>
+      <w:rPr>
+        <w:rFonts w:ascii="Symbol" w:hAnsi="Symbol" w:hint="default"/>
+        <w:sz w:val="20"/>
+      </w:rPr>
+    </w:lvl>
+    <w:lvl w:ilvl="7" w:tentative="1">
+      <w:start w:val="1"/>
+      <w:numFmt w:val="bullet"/>
+      <w:lvlText w:val=""/>
+      <w:lvlJc w:val="left"/>
+      <w:pPr>
+        <w:tabs>
+          <w:tab w:val="num" w:pos="5760"/>
+        </w:tabs>
+        <w:ind w:left="5760" w:hanging="360"/>
+      </w:pPr>
+      <w:rPr>
+        <w:rFonts w:ascii="Symbol" w:hAnsi="Symbol" w:hint="default"/>
+        <w:sz w:val="20"/>
+      </w:rPr>
+    </w:lvl>
+    <w:lvl w:ilvl="8" w:tentative="1">
+      <w:start w:val="1"/>
+      <w:numFmt w:val="bullet"/>
+      <w:lvlText w:val=""/>
+      <w:lvlJc w:val="left"/>
+      <w:pPr>
+        <w:tabs>
+          <w:tab w:val="num" w:pos="6480"/>
+        </w:tabs>
+        <w:ind w:left="6480" w:hanging="360"/>
+      </w:pPr>
+      <w:rPr>
+        <w:rFonts w:ascii="Symbol" w:hAnsi="Symbol" w:hint="default"/>
+        <w:sz w:val="20"/>
+      </w:rPr>
+    </w:lvl>
+  </w:abstractNum>
+  <w:abstractNum w:abstractNumId="4" w15:restartNumberingAfterBreak="0">
+    <w:nsid w:val="5625006E"/>
+    <w:multiLevelType w:val="multilevel"/>
+    <w:tmpl w:val="3C74C1CE"/>
+    <w:lvl w:ilvl="0">
+      <w:start w:val="1"/>
+      <w:numFmt w:val="bullet"/>
+      <w:lvlText w:val=""/>
+      <w:lvlJc w:val="left"/>
+      <w:pPr>
+        <w:tabs>
+          <w:tab w:val="num" w:pos="720"/>
+        </w:tabs>
+        <w:ind w:left="720" w:hanging="360"/>
+      </w:pPr>
+      <w:rPr>
+        <w:rFonts w:ascii="Symbol" w:hAnsi="Symbol" w:hint="default"/>
+        <w:sz w:val="20"/>
+      </w:rPr>
+    </w:lvl>
+    <w:lvl w:ilvl="1" w:tentative="1">
+      <w:start w:val="1"/>
+      <w:numFmt w:val="bullet"/>
+      <w:lvlText w:val=""/>
+      <w:lvlJc w:val="left"/>
+      <w:pPr>
+        <w:tabs>
+          <w:tab w:val="num" w:pos="1440"/>
+        </w:tabs>
+        <w:ind w:left="1440" w:hanging="360"/>
+      </w:pPr>
+      <w:rPr>
+        <w:rFonts w:ascii="Symbol" w:hAnsi="Symbol" w:hint="default"/>
+        <w:sz w:val="20"/>
+      </w:rPr>
+    </w:lvl>
+    <w:lvl w:ilvl="2" w:tentative="1">
+      <w:start w:val="1"/>
+      <w:numFmt w:val="bullet"/>
+      <w:lvlText w:val=""/>
+      <w:lvlJc w:val="left"/>
+      <w:pPr>
+        <w:tabs>
+          <w:tab w:val="num" w:pos="2160"/>
+        </w:tabs>
+        <w:ind w:left="2160" w:hanging="360"/>
+      </w:pPr>
+      <w:rPr>
+        <w:rFonts w:ascii="Symbol" w:hAnsi="Symbol" w:hint="default"/>
+        <w:sz w:val="20"/>
+      </w:rPr>
+    </w:lvl>
+    <w:lvl w:ilvl="3" w:tentative="1">
+      <w:start w:val="1"/>
+      <w:numFmt w:val="bullet"/>
+      <w:lvlText w:val=""/>
+      <w:lvlJc w:val="left"/>
+      <w:pPr>
+        <w:tabs>
+          <w:tab w:val="num" w:pos="2880"/>
+        </w:tabs>
+        <w:ind w:left="2880" w:hanging="360"/>
+      </w:pPr>
+      <w:rPr>
+        <w:rFonts w:ascii="Symbol" w:hAnsi="Symbol" w:hint="default"/>
+        <w:sz w:val="20"/>
+      </w:rPr>
+    </w:lvl>
+    <w:lvl w:ilvl="4" w:tentative="1">
+      <w:start w:val="1"/>
+      <w:numFmt w:val="bullet"/>
+      <w:lvlText w:val=""/>
+      <w:lvlJc w:val="left"/>
+      <w:pPr>
+        <w:tabs>
+          <w:tab w:val="num" w:pos="3600"/>
+        </w:tabs>
+        <w:ind w:left="3600" w:hanging="360"/>
+      </w:pPr>
+      <w:rPr>
+        <w:rFonts w:ascii="Symbol" w:hAnsi="Symbol" w:hint="default"/>
+        <w:sz w:val="20"/>
+      </w:rPr>
+    </w:lvl>
+    <w:lvl w:ilvl="5" w:tentative="1">
+      <w:start w:val="1"/>
+      <w:numFmt w:val="bullet"/>
+      <w:lvlText w:val=""/>
+      <w:lvlJc w:val="left"/>
+      <w:pPr>
+        <w:tabs>
+          <w:tab w:val="num" w:pos="4320"/>
+        </w:tabs>
+        <w:ind w:left="4320" w:hanging="360"/>
+      </w:pPr>
+      <w:rPr>
+        <w:rFonts w:ascii="Symbol" w:hAnsi="Symbol" w:hint="default"/>
+        <w:sz w:val="20"/>
+      </w:rPr>
+    </w:lvl>
+    <w:lvl w:ilvl="6" w:tentative="1">
+      <w:start w:val="1"/>
+      <w:numFmt w:val="bullet"/>
+      <w:lvlText w:val=""/>
+      <w:lvlJc w:val="left"/>
+      <w:pPr>
+        <w:tabs>
+          <w:tab w:val="num" w:pos="5040"/>
+        </w:tabs>
+        <w:ind w:left="5040" w:hanging="360"/>
+      </w:pPr>
+      <w:rPr>
+        <w:rFonts w:ascii="Symbol" w:hAnsi="Symbol" w:hint="default"/>
+        <w:sz w:val="20"/>
+      </w:rPr>
+    </w:lvl>
+    <w:lvl w:ilvl="7" w:tentative="1">
+      <w:start w:val="1"/>
+      <w:numFmt w:val="bullet"/>
+      <w:lvlText w:val=""/>
+      <w:lvlJc w:val="left"/>
+      <w:pPr>
+        <w:tabs>
+          <w:tab w:val="num" w:pos="5760"/>
+        </w:tabs>
+        <w:ind w:left="5760" w:hanging="360"/>
+      </w:pPr>
+      <w:rPr>
+        <w:rFonts w:ascii="Symbol" w:hAnsi="Symbol" w:hint="default"/>
+        <w:sz w:val="20"/>
+      </w:rPr>
+    </w:lvl>
+    <w:lvl w:ilvl="8" w:tentative="1">
+      <w:start w:val="1"/>
+      <w:numFmt w:val="bullet"/>
+      <w:lvlText w:val=""/>
+      <w:lvlJc w:val="left"/>
+      <w:pPr>
+        <w:tabs>
+          <w:tab w:val="num" w:pos="6480"/>
+        </w:tabs>
+        <w:ind w:left="6480" w:hanging="360"/>
+      </w:pPr>
+      <w:rPr>
+        <w:rFonts w:ascii="Symbol" w:hAnsi="Symbol" w:hint="default"/>
+        <w:sz w:val="20"/>
+      </w:rPr>
+    </w:lvl>
+  </w:abstractNum>
   <w:num w:numId="1" w16cid:durableId="1364676375">
-    <w:abstractNumId w:val="1"/>
+    <w:abstractNumId w:val="4"/>
   </w:num>
   <w:num w:numId="2" w16cid:durableId="1642343597">
     <w:abstractNumId w:val="0"/>
+  </w:num>
+  <w:num w:numId="3" w16cid:durableId="256408726">
+    <w:abstractNumId w:val="3"/>
+  </w:num>
+  <w:num w:numId="4" w16cid:durableId="2035157768">
+    <w:abstractNumId w:val="2"/>
+  </w:num>
+  <w:num w:numId="5" w16cid:durableId="1661811766">
+    <w:abstractNumId w:val="1"/>
   </w:num>
 </w:numbering>
 </file>

</xml_diff>

<commit_message>
added text generation exercise
</commit_message>
<xml_diff>
--- a/text_gen.docx
+++ b/text_gen.docx
@@ -4073,12 +4073,1324 @@
         </w:drawing>
       </w:r>
     </w:p>
+    <w:p>
+      <w:pPr>
+        <w:pStyle w:val="Ttulo2"/>
+      </w:pPr>
+      <w:proofErr w:type="spellStart"/>
+      <w:r>
+        <w:t>Sequences</w:t>
+      </w:r>
+      <w:proofErr w:type="spellEnd"/>
+    </w:p>
+    <w:p>
+      <w:pPr>
+        <w:jc w:val="both"/>
+        <w:rPr>
+          <w:lang w:eastAsia="ca-ES"/>
+        </w:rPr>
+      </w:pPr>
+      <w:r>
+        <w:rPr>
+          <w:lang w:eastAsia="ca-ES"/>
+        </w:rPr>
+        <w:t xml:space="preserve">Text can be </w:t>
+      </w:r>
+      <w:proofErr w:type="spellStart"/>
+      <w:r>
+        <w:rPr>
+          <w:lang w:eastAsia="ca-ES"/>
+        </w:rPr>
+        <w:t>treated</w:t>
+      </w:r>
+      <w:proofErr w:type="spellEnd"/>
+      <w:r>
+        <w:rPr>
+          <w:lang w:eastAsia="ca-ES"/>
+        </w:rPr>
+        <w:t xml:space="preserve"> as a </w:t>
+      </w:r>
+      <w:proofErr w:type="spellStart"/>
+      <w:r>
+        <w:rPr>
+          <w:lang w:eastAsia="ca-ES"/>
+        </w:rPr>
+        <w:t>sequence</w:t>
+      </w:r>
+      <w:proofErr w:type="spellEnd"/>
+      <w:r>
+        <w:rPr>
+          <w:lang w:eastAsia="ca-ES"/>
+        </w:rPr>
+        <w:t> of </w:t>
+      </w:r>
+      <w:proofErr w:type="spellStart"/>
+      <w:r>
+        <w:rPr>
+          <w:lang w:eastAsia="ca-ES"/>
+        </w:rPr>
+        <w:t>characters</w:t>
+      </w:r>
+      <w:proofErr w:type="spellEnd"/>
+      <w:r>
+        <w:rPr>
+          <w:lang w:eastAsia="ca-ES"/>
+        </w:rPr>
+        <w:t>, </w:t>
+      </w:r>
+      <w:proofErr w:type="spellStart"/>
+      <w:r>
+        <w:rPr>
+          <w:lang w:eastAsia="ca-ES"/>
+        </w:rPr>
+        <w:t>words</w:t>
+      </w:r>
+      <w:proofErr w:type="spellEnd"/>
+      <w:r>
+        <w:rPr>
+          <w:lang w:eastAsia="ca-ES"/>
+        </w:rPr>
+        <w:t>, </w:t>
+      </w:r>
+      <w:proofErr w:type="spellStart"/>
+      <w:r>
+        <w:rPr>
+          <w:lang w:eastAsia="ca-ES"/>
+        </w:rPr>
+        <w:t>tokens</w:t>
+      </w:r>
+      <w:proofErr w:type="spellEnd"/>
+      <w:r>
+        <w:rPr>
+          <w:lang w:eastAsia="ca-ES"/>
+        </w:rPr>
+        <w:t>, or </w:t>
+      </w:r>
+      <w:proofErr w:type="spellStart"/>
+      <w:r>
+        <w:rPr>
+          <w:lang w:eastAsia="ca-ES"/>
+        </w:rPr>
+        <w:t>embeddings</w:t>
+      </w:r>
+      <w:proofErr w:type="spellEnd"/>
+      <w:r>
+        <w:rPr>
+          <w:lang w:eastAsia="ca-ES"/>
+        </w:rPr>
+        <w:t>.</w:t>
+      </w:r>
+    </w:p>
+    <w:p>
+      <w:pPr>
+        <w:jc w:val="both"/>
+        <w:rPr>
+          <w:lang w:eastAsia="ca-ES"/>
+        </w:rPr>
+      </w:pPr>
+      <w:proofErr w:type="spellStart"/>
+      <w:r>
+        <w:rPr>
+          <w:lang w:eastAsia="ca-ES"/>
+        </w:rPr>
+        <w:t>Depending</w:t>
+      </w:r>
+      <w:proofErr w:type="spellEnd"/>
+      <w:r>
+        <w:rPr>
+          <w:lang w:eastAsia="ca-ES"/>
+        </w:rPr>
+        <w:t xml:space="preserve"> on </w:t>
+      </w:r>
+      <w:proofErr w:type="spellStart"/>
+      <w:r>
+        <w:rPr>
+          <w:lang w:eastAsia="ca-ES"/>
+        </w:rPr>
+        <w:t>the</w:t>
+      </w:r>
+      <w:proofErr w:type="spellEnd"/>
+      <w:r>
+        <w:rPr>
+          <w:lang w:eastAsia="ca-ES"/>
+        </w:rPr>
+        <w:t xml:space="preserve"> </w:t>
+      </w:r>
+      <w:proofErr w:type="spellStart"/>
+      <w:r>
+        <w:rPr>
+          <w:lang w:eastAsia="ca-ES"/>
+        </w:rPr>
+        <w:t>task</w:t>
+      </w:r>
+      <w:proofErr w:type="spellEnd"/>
+      <w:r>
+        <w:rPr>
+          <w:lang w:eastAsia="ca-ES"/>
+        </w:rPr>
+        <w:t xml:space="preserve">, </w:t>
+      </w:r>
+      <w:proofErr w:type="spellStart"/>
+      <w:r>
+        <w:rPr>
+          <w:lang w:eastAsia="ca-ES"/>
+        </w:rPr>
+        <w:t>there</w:t>
+      </w:r>
+      <w:proofErr w:type="spellEnd"/>
+      <w:r>
+        <w:rPr>
+          <w:lang w:eastAsia="ca-ES"/>
+        </w:rPr>
+        <w:t xml:space="preserve"> </w:t>
+      </w:r>
+      <w:proofErr w:type="spellStart"/>
+      <w:r>
+        <w:rPr>
+          <w:lang w:eastAsia="ca-ES"/>
+        </w:rPr>
+        <w:t>are</w:t>
+      </w:r>
+      <w:proofErr w:type="spellEnd"/>
+      <w:r>
+        <w:rPr>
+          <w:lang w:eastAsia="ca-ES"/>
+        </w:rPr>
+        <w:t> </w:t>
+      </w:r>
+      <w:proofErr w:type="spellStart"/>
+      <w:r>
+        <w:rPr>
+          <w:lang w:eastAsia="ca-ES"/>
+        </w:rPr>
+        <w:t>different</w:t>
+      </w:r>
+      <w:proofErr w:type="spellEnd"/>
+      <w:r>
+        <w:rPr>
+          <w:lang w:eastAsia="ca-ES"/>
+        </w:rPr>
+        <w:t xml:space="preserve"> model </w:t>
+      </w:r>
+      <w:proofErr w:type="spellStart"/>
+      <w:r>
+        <w:rPr>
+          <w:lang w:eastAsia="ca-ES"/>
+        </w:rPr>
+        <w:t>architectures</w:t>
+      </w:r>
+      <w:proofErr w:type="spellEnd"/>
+      <w:r>
+        <w:rPr>
+          <w:lang w:eastAsia="ca-ES"/>
+        </w:rPr>
+        <w:t xml:space="preserve"> to </w:t>
+      </w:r>
+      <w:proofErr w:type="spellStart"/>
+      <w:r>
+        <w:rPr>
+          <w:lang w:eastAsia="ca-ES"/>
+        </w:rPr>
+        <w:t>handle</w:t>
+      </w:r>
+      <w:proofErr w:type="spellEnd"/>
+      <w:r>
+        <w:rPr>
+          <w:lang w:eastAsia="ca-ES"/>
+        </w:rPr>
+        <w:t xml:space="preserve"> </w:t>
+      </w:r>
+      <w:proofErr w:type="spellStart"/>
+      <w:r>
+        <w:rPr>
+          <w:lang w:eastAsia="ca-ES"/>
+        </w:rPr>
+        <w:t>the</w:t>
+      </w:r>
+      <w:proofErr w:type="spellEnd"/>
+      <w:r>
+        <w:rPr>
+          <w:lang w:eastAsia="ca-ES"/>
+        </w:rPr>
+        <w:t xml:space="preserve"> </w:t>
+      </w:r>
+      <w:proofErr w:type="spellStart"/>
+      <w:r>
+        <w:rPr>
+          <w:lang w:eastAsia="ca-ES"/>
+        </w:rPr>
+        <w:t>sequence</w:t>
+      </w:r>
+      <w:proofErr w:type="spellEnd"/>
+      <w:r>
+        <w:rPr>
+          <w:lang w:eastAsia="ca-ES"/>
+        </w:rPr>
+        <w:t>.</w:t>
+      </w:r>
+    </w:p>
+    <w:p>
+      <w:r>
+        <w:drawing>
+          <wp:inline distT="0" distB="0" distL="0" distR="0" wp14:anchorId="627992EF" wp14:editId="678CBFA3">
+            <wp:extent cx="5400040" cy="3890010"/>
+            <wp:effectExtent l="0" t="0" r="0" b="0"/>
+            <wp:docPr id="1896972956" name="Imagen 1" descr="Icono&#10;&#10;Descripción generada automáticamente"/>
+            <wp:cNvGraphicFramePr>
+              <a:graphicFrameLocks xmlns:a="http://schemas.openxmlformats.org/drawingml/2006/main" noChangeAspect="1"/>
+            </wp:cNvGraphicFramePr>
+            <a:graphic xmlns:a="http://schemas.openxmlformats.org/drawingml/2006/main">
+              <a:graphicData uri="http://schemas.openxmlformats.org/drawingml/2006/picture">
+                <pic:pic xmlns:pic="http://schemas.openxmlformats.org/drawingml/2006/picture">
+                  <pic:nvPicPr>
+                    <pic:cNvPr id="1896972956" name="Imagen 1" descr="Icono&#10;&#10;Descripción generada automáticamente"/>
+                    <pic:cNvPicPr/>
+                  </pic:nvPicPr>
+                  <pic:blipFill>
+                    <a:blip r:embed="rId20"/>
+                    <a:stretch>
+                      <a:fillRect/>
+                    </a:stretch>
+                  </pic:blipFill>
+                  <pic:spPr>
+                    <a:xfrm>
+                      <a:off x="0" y="0"/>
+                      <a:ext cx="5400040" cy="3890010"/>
+                    </a:xfrm>
+                    <a:prstGeom prst="rect">
+                      <a:avLst/>
+                    </a:prstGeom>
+                  </pic:spPr>
+                </pic:pic>
+              </a:graphicData>
+            </a:graphic>
+          </wp:inline>
+        </w:drawing>
+      </w:r>
+    </w:p>
     <w:p/>
     <w:p>
-      <w:r>
-        <w:t xml:space="preserve"> </w:t>
+      <w:pPr>
+        <w:rPr>
+          <w:rFonts w:ascii="Open Sans" w:hAnsi="Open Sans" w:cs="Open Sans"/>
+          <w:color w:val="0B0B0B"/>
+          <w:shd w:val="clear" w:color="auto" w:fill="FFFFFF"/>
+        </w:rPr>
+      </w:pPr>
+      <w:r>
+        <w:lastRenderedPageBreak/>
+        <w:t xml:space="preserve"> </w:t>
+      </w:r>
+      <w:r>
+        <w:rPr>
+          <w:rFonts w:ascii="Open Sans" w:hAnsi="Open Sans" w:cs="Open Sans"/>
+          <w:color w:val="0B0B0B"/>
+          <w:shd w:val="clear" w:color="auto" w:fill="FFFFFF"/>
+        </w:rPr>
+        <w:t xml:space="preserve">For </w:t>
+      </w:r>
+      <w:proofErr w:type="spellStart"/>
+      <w:r>
+        <w:rPr>
+          <w:rFonts w:ascii="Open Sans" w:hAnsi="Open Sans" w:cs="Open Sans"/>
+          <w:color w:val="0B0B0B"/>
+          <w:shd w:val="clear" w:color="auto" w:fill="FFFFFF"/>
+        </w:rPr>
+        <w:t>an</w:t>
+      </w:r>
+      <w:proofErr w:type="spellEnd"/>
+      <w:r>
+        <w:rPr>
+          <w:rFonts w:ascii="Open Sans" w:hAnsi="Open Sans" w:cs="Open Sans"/>
+          <w:color w:val="0B0B0B"/>
+          <w:shd w:val="clear" w:color="auto" w:fill="FFFFFF"/>
+        </w:rPr>
+        <w:t> </w:t>
+      </w:r>
+      <w:proofErr w:type="spellStart"/>
+      <w:r>
+        <w:rPr>
+          <w:rStyle w:val="Textoennegrita"/>
+          <w:rFonts w:ascii="Open Sans" w:hAnsi="Open Sans" w:cs="Open Sans"/>
+          <w:color w:val="0B0B0B"/>
+          <w:bdr w:val="single" w:sz="2" w:space="0" w:color="auto" w:frame="1"/>
+          <w:shd w:val="clear" w:color="auto" w:fill="FFFFFF"/>
+        </w:rPr>
+        <w:t>encoder-decoder</w:t>
+      </w:r>
+      <w:proofErr w:type="spellEnd"/>
+      <w:r>
+        <w:rPr>
+          <w:rFonts w:ascii="Open Sans" w:hAnsi="Open Sans" w:cs="Open Sans"/>
+          <w:color w:val="0B0B0B"/>
+          <w:shd w:val="clear" w:color="auto" w:fill="FFFFFF"/>
+        </w:rPr>
+        <w:t xml:space="preserve"> model, </w:t>
+      </w:r>
+      <w:proofErr w:type="spellStart"/>
+      <w:r>
+        <w:rPr>
+          <w:rFonts w:ascii="Open Sans" w:hAnsi="Open Sans" w:cs="Open Sans"/>
+          <w:color w:val="0B0B0B"/>
+          <w:shd w:val="clear" w:color="auto" w:fill="FFFFFF"/>
+        </w:rPr>
+        <w:t>the</w:t>
+      </w:r>
+      <w:proofErr w:type="spellEnd"/>
+      <w:r>
+        <w:rPr>
+          <w:rFonts w:ascii="Open Sans" w:hAnsi="Open Sans" w:cs="Open Sans"/>
+          <w:color w:val="0B0B0B"/>
+          <w:shd w:val="clear" w:color="auto" w:fill="FFFFFF"/>
+        </w:rPr>
+        <w:t> </w:t>
+      </w:r>
+      <w:proofErr w:type="spellStart"/>
+      <w:r>
+        <w:rPr>
+          <w:rStyle w:val="Textoennegrita"/>
+          <w:rFonts w:ascii="Open Sans" w:hAnsi="Open Sans" w:cs="Open Sans"/>
+          <w:i/>
+          <w:iCs/>
+          <w:color w:val="0B0B0B"/>
+          <w:bdr w:val="single" w:sz="2" w:space="0" w:color="auto" w:frame="1"/>
+          <w:shd w:val="clear" w:color="auto" w:fill="FFFFFF"/>
+        </w:rPr>
+        <w:t>encoder</w:t>
+      </w:r>
+      <w:proofErr w:type="spellEnd"/>
+      <w:r>
+        <w:rPr>
+          <w:rFonts w:ascii="Open Sans" w:hAnsi="Open Sans" w:cs="Open Sans"/>
+          <w:color w:val="0B0B0B"/>
+          <w:shd w:val="clear" w:color="auto" w:fill="FFFFFF"/>
+        </w:rPr>
+        <w:t> </w:t>
+      </w:r>
+      <w:proofErr w:type="spellStart"/>
+      <w:r>
+        <w:rPr>
+          <w:rFonts w:ascii="Open Sans" w:hAnsi="Open Sans" w:cs="Open Sans"/>
+          <w:color w:val="0B0B0B"/>
+          <w:shd w:val="clear" w:color="auto" w:fill="FFFFFF"/>
+        </w:rPr>
+        <w:t>encodes</w:t>
+      </w:r>
+      <w:proofErr w:type="spellEnd"/>
+      <w:r>
+        <w:rPr>
+          <w:rFonts w:ascii="Open Sans" w:hAnsi="Open Sans" w:cs="Open Sans"/>
+          <w:color w:val="0B0B0B"/>
+          <w:shd w:val="clear" w:color="auto" w:fill="FFFFFF"/>
+        </w:rPr>
+        <w:t xml:space="preserve"> </w:t>
+      </w:r>
+      <w:proofErr w:type="spellStart"/>
+      <w:r>
+        <w:rPr>
+          <w:rFonts w:ascii="Open Sans" w:hAnsi="Open Sans" w:cs="Open Sans"/>
+          <w:color w:val="0B0B0B"/>
+          <w:shd w:val="clear" w:color="auto" w:fill="FFFFFF"/>
+        </w:rPr>
+        <w:t>the</w:t>
+      </w:r>
+      <w:proofErr w:type="spellEnd"/>
+      <w:r>
+        <w:rPr>
+          <w:rFonts w:ascii="Open Sans" w:hAnsi="Open Sans" w:cs="Open Sans"/>
+          <w:color w:val="0B0B0B"/>
+          <w:shd w:val="clear" w:color="auto" w:fill="FFFFFF"/>
+        </w:rPr>
+        <w:t xml:space="preserve"> input </w:t>
+      </w:r>
+      <w:proofErr w:type="spellStart"/>
+      <w:r>
+        <w:rPr>
+          <w:rFonts w:ascii="Open Sans" w:hAnsi="Open Sans" w:cs="Open Sans"/>
+          <w:color w:val="0B0B0B"/>
+          <w:shd w:val="clear" w:color="auto" w:fill="FFFFFF"/>
+        </w:rPr>
+        <w:t>sequence</w:t>
+      </w:r>
+      <w:proofErr w:type="spellEnd"/>
+      <w:r>
+        <w:rPr>
+          <w:rFonts w:ascii="Open Sans" w:hAnsi="Open Sans" w:cs="Open Sans"/>
+          <w:color w:val="0B0B0B"/>
+          <w:shd w:val="clear" w:color="auto" w:fill="FFFFFF"/>
+        </w:rPr>
+        <w:t xml:space="preserve"> </w:t>
+      </w:r>
+      <w:proofErr w:type="spellStart"/>
+      <w:r>
+        <w:rPr>
+          <w:rFonts w:ascii="Open Sans" w:hAnsi="Open Sans" w:cs="Open Sans"/>
+          <w:color w:val="0B0B0B"/>
+          <w:shd w:val="clear" w:color="auto" w:fill="FFFFFF"/>
+        </w:rPr>
+        <w:t>into</w:t>
+      </w:r>
+      <w:proofErr w:type="spellEnd"/>
+      <w:r>
+        <w:rPr>
+          <w:rFonts w:ascii="Open Sans" w:hAnsi="Open Sans" w:cs="Open Sans"/>
+          <w:color w:val="0B0B0B"/>
+          <w:shd w:val="clear" w:color="auto" w:fill="FFFFFF"/>
+        </w:rPr>
+        <w:t xml:space="preserve"> a </w:t>
+      </w:r>
+      <w:proofErr w:type="spellStart"/>
+      <w:r>
+        <w:rPr>
+          <w:rFonts w:ascii="Open Sans" w:hAnsi="Open Sans" w:cs="Open Sans"/>
+          <w:color w:val="0B0B0B"/>
+          <w:shd w:val="clear" w:color="auto" w:fill="FFFFFF"/>
+        </w:rPr>
+        <w:t>representation</w:t>
+      </w:r>
+      <w:proofErr w:type="spellEnd"/>
+      <w:r>
+        <w:rPr>
+          <w:rFonts w:ascii="Open Sans" w:hAnsi="Open Sans" w:cs="Open Sans"/>
+          <w:color w:val="0B0B0B"/>
+          <w:shd w:val="clear" w:color="auto" w:fill="FFFFFF"/>
+        </w:rPr>
+        <w:t xml:space="preserve"> of context </w:t>
+      </w:r>
+      <w:proofErr w:type="spellStart"/>
+      <w:r>
+        <w:rPr>
+          <w:rFonts w:ascii="Open Sans" w:hAnsi="Open Sans" w:cs="Open Sans"/>
+          <w:color w:val="0B0B0B"/>
+          <w:shd w:val="clear" w:color="auto" w:fill="FFFFFF"/>
+        </w:rPr>
+        <w:t>while</w:t>
+      </w:r>
+      <w:proofErr w:type="spellEnd"/>
+      <w:r>
+        <w:rPr>
+          <w:rFonts w:ascii="Open Sans" w:hAnsi="Open Sans" w:cs="Open Sans"/>
+          <w:color w:val="0B0B0B"/>
+          <w:shd w:val="clear" w:color="auto" w:fill="FFFFFF"/>
+        </w:rPr>
+        <w:t xml:space="preserve"> </w:t>
+      </w:r>
+      <w:proofErr w:type="spellStart"/>
+      <w:r>
+        <w:rPr>
+          <w:rFonts w:ascii="Open Sans" w:hAnsi="Open Sans" w:cs="Open Sans"/>
+          <w:color w:val="0B0B0B"/>
+          <w:shd w:val="clear" w:color="auto" w:fill="FFFFFF"/>
+        </w:rPr>
+        <w:t>the</w:t>
+      </w:r>
+      <w:proofErr w:type="spellEnd"/>
+      <w:r>
+        <w:rPr>
+          <w:rFonts w:ascii="Open Sans" w:hAnsi="Open Sans" w:cs="Open Sans"/>
+          <w:color w:val="0B0B0B"/>
+          <w:shd w:val="clear" w:color="auto" w:fill="FFFFFF"/>
+        </w:rPr>
+        <w:t> </w:t>
+      </w:r>
+      <w:proofErr w:type="spellStart"/>
+      <w:r>
+        <w:rPr>
+          <w:rStyle w:val="Textoennegrita"/>
+          <w:rFonts w:ascii="Open Sans" w:hAnsi="Open Sans" w:cs="Open Sans"/>
+          <w:i/>
+          <w:iCs/>
+          <w:color w:val="0B0B0B"/>
+          <w:bdr w:val="single" w:sz="2" w:space="0" w:color="auto" w:frame="1"/>
+          <w:shd w:val="clear" w:color="auto" w:fill="FFFFFF"/>
+        </w:rPr>
+        <w:t>decoder</w:t>
+      </w:r>
+      <w:proofErr w:type="spellEnd"/>
+      <w:r>
+        <w:rPr>
+          <w:rFonts w:ascii="Open Sans" w:hAnsi="Open Sans" w:cs="Open Sans"/>
+          <w:color w:val="0B0B0B"/>
+          <w:shd w:val="clear" w:color="auto" w:fill="FFFFFF"/>
+        </w:rPr>
+        <w:t> </w:t>
+      </w:r>
+      <w:proofErr w:type="spellStart"/>
+      <w:r>
+        <w:rPr>
+          <w:rFonts w:ascii="Open Sans" w:hAnsi="Open Sans" w:cs="Open Sans"/>
+          <w:color w:val="0B0B0B"/>
+          <w:shd w:val="clear" w:color="auto" w:fill="FFFFFF"/>
+        </w:rPr>
+        <w:t>decodes</w:t>
+      </w:r>
+      <w:proofErr w:type="spellEnd"/>
+      <w:r>
+        <w:rPr>
+          <w:rFonts w:ascii="Open Sans" w:hAnsi="Open Sans" w:cs="Open Sans"/>
+          <w:color w:val="0B0B0B"/>
+          <w:shd w:val="clear" w:color="auto" w:fill="FFFFFF"/>
+        </w:rPr>
+        <w:t xml:space="preserve"> </w:t>
+      </w:r>
+      <w:proofErr w:type="spellStart"/>
+      <w:r>
+        <w:rPr>
+          <w:rFonts w:ascii="Open Sans" w:hAnsi="Open Sans" w:cs="Open Sans"/>
+          <w:color w:val="0B0B0B"/>
+          <w:shd w:val="clear" w:color="auto" w:fill="FFFFFF"/>
+        </w:rPr>
+        <w:t>this</w:t>
+      </w:r>
+      <w:proofErr w:type="spellEnd"/>
+      <w:r>
+        <w:rPr>
+          <w:rFonts w:ascii="Open Sans" w:hAnsi="Open Sans" w:cs="Open Sans"/>
+          <w:color w:val="0B0B0B"/>
+          <w:shd w:val="clear" w:color="auto" w:fill="FFFFFF"/>
+        </w:rPr>
+        <w:t xml:space="preserve"> </w:t>
+      </w:r>
+      <w:proofErr w:type="spellStart"/>
+      <w:r>
+        <w:rPr>
+          <w:rFonts w:ascii="Open Sans" w:hAnsi="Open Sans" w:cs="Open Sans"/>
+          <w:color w:val="0B0B0B"/>
+          <w:shd w:val="clear" w:color="auto" w:fill="FFFFFF"/>
+        </w:rPr>
+        <w:t>representation</w:t>
+      </w:r>
+      <w:proofErr w:type="spellEnd"/>
+      <w:r>
+        <w:rPr>
+          <w:rFonts w:ascii="Open Sans" w:hAnsi="Open Sans" w:cs="Open Sans"/>
+          <w:color w:val="0B0B0B"/>
+          <w:shd w:val="clear" w:color="auto" w:fill="FFFFFF"/>
+        </w:rPr>
+        <w:t xml:space="preserve"> to </w:t>
+      </w:r>
+      <w:proofErr w:type="spellStart"/>
+      <w:r>
+        <w:rPr>
+          <w:rFonts w:ascii="Open Sans" w:hAnsi="Open Sans" w:cs="Open Sans"/>
+          <w:color w:val="0B0B0B"/>
+          <w:shd w:val="clear" w:color="auto" w:fill="FFFFFF"/>
+        </w:rPr>
+        <w:t>generate</w:t>
+      </w:r>
+      <w:proofErr w:type="spellEnd"/>
+      <w:r>
+        <w:rPr>
+          <w:rFonts w:ascii="Open Sans" w:hAnsi="Open Sans" w:cs="Open Sans"/>
+          <w:color w:val="0B0B0B"/>
+          <w:shd w:val="clear" w:color="auto" w:fill="FFFFFF"/>
+        </w:rPr>
+        <w:t xml:space="preserve"> </w:t>
+      </w:r>
+      <w:proofErr w:type="spellStart"/>
+      <w:r>
+        <w:rPr>
+          <w:rFonts w:ascii="Open Sans" w:hAnsi="Open Sans" w:cs="Open Sans"/>
+          <w:color w:val="0B0B0B"/>
+          <w:shd w:val="clear" w:color="auto" w:fill="FFFFFF"/>
+        </w:rPr>
+        <w:t>an</w:t>
+      </w:r>
+      <w:proofErr w:type="spellEnd"/>
+      <w:r>
+        <w:rPr>
+          <w:rFonts w:ascii="Open Sans" w:hAnsi="Open Sans" w:cs="Open Sans"/>
+          <w:color w:val="0B0B0B"/>
+          <w:shd w:val="clear" w:color="auto" w:fill="FFFFFF"/>
+        </w:rPr>
+        <w:t xml:space="preserve"> output </w:t>
+      </w:r>
+      <w:proofErr w:type="spellStart"/>
+      <w:r>
+        <w:rPr>
+          <w:rFonts w:ascii="Open Sans" w:hAnsi="Open Sans" w:cs="Open Sans"/>
+          <w:color w:val="0B0B0B"/>
+          <w:shd w:val="clear" w:color="auto" w:fill="FFFFFF"/>
+        </w:rPr>
+        <w:t>sequence</w:t>
+      </w:r>
+      <w:proofErr w:type="spellEnd"/>
+      <w:r>
+        <w:rPr>
+          <w:rFonts w:ascii="Open Sans" w:hAnsi="Open Sans" w:cs="Open Sans"/>
+          <w:color w:val="0B0B0B"/>
+          <w:shd w:val="clear" w:color="auto" w:fill="FFFFFF"/>
+        </w:rPr>
+        <w:t>.</w:t>
       </w:r>
     </w:p>
+    <w:p>
+      <w:r>
+        <w:rPr>
+          <w:noProof/>
+        </w:rPr>
+        <w:drawing>
+          <wp:inline distT="0" distB="0" distL="0" distR="0" wp14:anchorId="60BA4094" wp14:editId="088D709B">
+            <wp:extent cx="5400040" cy="3789680"/>
+            <wp:effectExtent l="0" t="0" r="0" b="1270"/>
+            <wp:docPr id="249725279" name="Imagen 3" descr="On the left is a green box labeled &quot;ENCODER&quot; with four differently colored blocks below pointing to the box. On the right, an arrow points from the &quot;ENCODER&quot; box to a green box labeled &quot;DECODER&quot;. The &quot;DECODER&quot; box points to four differently-colored blocks above it."/>
+            <wp:cNvGraphicFramePr>
+              <a:graphicFrameLocks xmlns:a="http://schemas.openxmlformats.org/drawingml/2006/main" noChangeAspect="1"/>
+            </wp:cNvGraphicFramePr>
+            <a:graphic xmlns:a="http://schemas.openxmlformats.org/drawingml/2006/main">
+              <a:graphicData uri="http://schemas.openxmlformats.org/drawingml/2006/picture">
+                <pic:pic xmlns:pic="http://schemas.openxmlformats.org/drawingml/2006/picture">
+                  <pic:nvPicPr>
+                    <pic:cNvPr id="0" name="Picture 5" descr="On the left is a green box labeled &quot;ENCODER&quot; with four differently colored blocks below pointing to the box. On the right, an arrow points from the &quot;ENCODER&quot; box to a green box labeled &quot;DECODER&quot;. The &quot;DECODER&quot; box points to four differently-colored blocks above it."/>
+                    <pic:cNvPicPr>
+                      <a:picLocks noChangeAspect="1" noChangeArrowheads="1"/>
+                    </pic:cNvPicPr>
+                  </pic:nvPicPr>
+                  <pic:blipFill>
+                    <a:blip r:embed="rId21">
+                      <a:extLst>
+                        <a:ext uri="{28A0092B-C50C-407E-A947-70E740481C1C}">
+                          <a14:useLocalDpi xmlns:a14="http://schemas.microsoft.com/office/drawing/2010/main" val="0"/>
+                        </a:ext>
+                      </a:extLst>
+                    </a:blip>
+                    <a:srcRect/>
+                    <a:stretch>
+                      <a:fillRect/>
+                    </a:stretch>
+                  </pic:blipFill>
+                  <pic:spPr bwMode="auto">
+                    <a:xfrm>
+                      <a:off x="0" y="0"/>
+                      <a:ext cx="5400040" cy="3789680"/>
+                    </a:xfrm>
+                    <a:prstGeom prst="rect">
+                      <a:avLst/>
+                    </a:prstGeom>
+                    <a:noFill/>
+                    <a:ln>
+                      <a:noFill/>
+                    </a:ln>
+                  </pic:spPr>
+                </pic:pic>
+              </a:graphicData>
+            </a:graphic>
+          </wp:inline>
+        </w:drawing>
+      </w:r>
+    </w:p>
+    <w:p>
+      <w:pPr>
+        <w:pStyle w:val="Ttulo2"/>
+      </w:pPr>
+      <w:r>
+        <w:t xml:space="preserve">Models to </w:t>
+      </w:r>
+      <w:proofErr w:type="spellStart"/>
+      <w:r>
+        <w:t>to</w:t>
+      </w:r>
+      <w:proofErr w:type="spellEnd"/>
+      <w:r>
+        <w:t xml:space="preserve"> </w:t>
+      </w:r>
+      <w:proofErr w:type="spellStart"/>
+      <w:r>
+        <w:t>that</w:t>
+      </w:r>
+      <w:proofErr w:type="spellEnd"/>
+    </w:p>
+    <w:p>
+      <w:r>
+        <w:drawing>
+          <wp:inline distT="0" distB="0" distL="0" distR="0" wp14:anchorId="18F934D1" wp14:editId="791E7DD6">
+            <wp:extent cx="5400040" cy="1907540"/>
+            <wp:effectExtent l="0" t="0" r="0" b="0"/>
+            <wp:docPr id="495144947" name="Imagen 1" descr="Diagrama&#10;&#10;Descripción generada automáticamente"/>
+            <wp:cNvGraphicFramePr>
+              <a:graphicFrameLocks xmlns:a="http://schemas.openxmlformats.org/drawingml/2006/main" noChangeAspect="1"/>
+            </wp:cNvGraphicFramePr>
+            <a:graphic xmlns:a="http://schemas.openxmlformats.org/drawingml/2006/main">
+              <a:graphicData uri="http://schemas.openxmlformats.org/drawingml/2006/picture">
+                <pic:pic xmlns:pic="http://schemas.openxmlformats.org/drawingml/2006/picture">
+                  <pic:nvPicPr>
+                    <pic:cNvPr id="495144947" name="Imagen 1" descr="Diagrama&#10;&#10;Descripción generada automáticamente"/>
+                    <pic:cNvPicPr/>
+                  </pic:nvPicPr>
+                  <pic:blipFill>
+                    <a:blip r:embed="rId22"/>
+                    <a:stretch>
+                      <a:fillRect/>
+                    </a:stretch>
+                  </pic:blipFill>
+                  <pic:spPr>
+                    <a:xfrm>
+                      <a:off x="0" y="0"/>
+                      <a:ext cx="5400040" cy="1907540"/>
+                    </a:xfrm>
+                    <a:prstGeom prst="rect">
+                      <a:avLst/>
+                    </a:prstGeom>
+                  </pic:spPr>
+                </pic:pic>
+              </a:graphicData>
+            </a:graphic>
+          </wp:inline>
+        </w:drawing>
+      </w:r>
+    </w:p>
+    <w:p>
+      <w:r>
+        <w:lastRenderedPageBreak/>
+        <w:drawing>
+          <wp:inline distT="0" distB="0" distL="0" distR="0" wp14:anchorId="4A81351E" wp14:editId="243D38A5">
+            <wp:extent cx="5400040" cy="2743835"/>
+            <wp:effectExtent l="0" t="0" r="0" b="0"/>
+            <wp:docPr id="400164175" name="Imagen 1" descr="Diagrama&#10;&#10;Descripción generada automáticamente con confianza media"/>
+            <wp:cNvGraphicFramePr>
+              <a:graphicFrameLocks xmlns:a="http://schemas.openxmlformats.org/drawingml/2006/main" noChangeAspect="1"/>
+            </wp:cNvGraphicFramePr>
+            <a:graphic xmlns:a="http://schemas.openxmlformats.org/drawingml/2006/main">
+              <a:graphicData uri="http://schemas.openxmlformats.org/drawingml/2006/picture">
+                <pic:pic xmlns:pic="http://schemas.openxmlformats.org/drawingml/2006/picture">
+                  <pic:nvPicPr>
+                    <pic:cNvPr id="400164175" name="Imagen 1" descr="Diagrama&#10;&#10;Descripción generada automáticamente con confianza media"/>
+                    <pic:cNvPicPr/>
+                  </pic:nvPicPr>
+                  <pic:blipFill>
+                    <a:blip r:embed="rId23"/>
+                    <a:stretch>
+                      <a:fillRect/>
+                    </a:stretch>
+                  </pic:blipFill>
+                  <pic:spPr>
+                    <a:xfrm>
+                      <a:off x="0" y="0"/>
+                      <a:ext cx="5400040" cy="2743835"/>
+                    </a:xfrm>
+                    <a:prstGeom prst="rect">
+                      <a:avLst/>
+                    </a:prstGeom>
+                  </pic:spPr>
+                </pic:pic>
+              </a:graphicData>
+            </a:graphic>
+          </wp:inline>
+        </w:drawing>
+      </w:r>
+    </w:p>
+    <w:p>
+      <w:pPr>
+        <w:jc w:val="both"/>
+      </w:pPr>
+      <w:proofErr w:type="spellStart"/>
+      <w:r>
+        <w:t>Autoregressive</w:t>
+      </w:r>
+      <w:proofErr w:type="spellEnd"/>
+      <w:r>
+        <w:t xml:space="preserve"> models </w:t>
+      </w:r>
+      <w:proofErr w:type="spellStart"/>
+      <w:r>
+        <w:t>tend</w:t>
+      </w:r>
+      <w:proofErr w:type="spellEnd"/>
+      <w:r>
+        <w:t xml:space="preserve"> to </w:t>
+      </w:r>
+      <w:proofErr w:type="spellStart"/>
+      <w:r>
+        <w:t>repeat</w:t>
+      </w:r>
+      <w:proofErr w:type="spellEnd"/>
+      <w:r>
+        <w:t> </w:t>
+      </w:r>
+      <w:proofErr w:type="spellStart"/>
+      <w:r>
+        <w:t>the</w:t>
+      </w:r>
+      <w:proofErr w:type="spellEnd"/>
+      <w:r>
+        <w:t xml:space="preserve"> </w:t>
+      </w:r>
+      <w:proofErr w:type="spellStart"/>
+      <w:r>
+        <w:t>same</w:t>
+      </w:r>
+      <w:proofErr w:type="spellEnd"/>
+      <w:r>
+        <w:t xml:space="preserve"> </w:t>
+      </w:r>
+      <w:proofErr w:type="spellStart"/>
+      <w:r>
+        <w:t>tokens</w:t>
+      </w:r>
+      <w:proofErr w:type="spellEnd"/>
+      <w:r>
+        <w:t xml:space="preserve"> in </w:t>
+      </w:r>
+      <w:proofErr w:type="spellStart"/>
+      <w:r>
+        <w:t>its</w:t>
+      </w:r>
+      <w:proofErr w:type="spellEnd"/>
+      <w:r>
+        <w:t xml:space="preserve"> output </w:t>
+      </w:r>
+      <w:proofErr w:type="spellStart"/>
+      <w:r>
+        <w:t>sequence</w:t>
+      </w:r>
+      <w:proofErr w:type="spellEnd"/>
+      <w:r>
+        <w:t>, so </w:t>
+      </w:r>
+      <w:proofErr w:type="spellStart"/>
+      <w:r>
+        <w:t>sampling</w:t>
+      </w:r>
+      <w:proofErr w:type="spellEnd"/>
+      <w:r>
+        <w:t xml:space="preserve"> </w:t>
+      </w:r>
+      <w:proofErr w:type="spellStart"/>
+      <w:r>
+        <w:t>methods</w:t>
+      </w:r>
+      <w:proofErr w:type="spellEnd"/>
+      <w:r>
+        <w:t> </w:t>
+      </w:r>
+      <w:proofErr w:type="spellStart"/>
+      <w:r>
+        <w:t>are</w:t>
+      </w:r>
+      <w:proofErr w:type="spellEnd"/>
+      <w:r>
+        <w:t xml:space="preserve"> </w:t>
+      </w:r>
+      <w:proofErr w:type="spellStart"/>
+      <w:r>
+        <w:t>frequently</w:t>
+      </w:r>
+      <w:proofErr w:type="spellEnd"/>
+      <w:r>
+        <w:t xml:space="preserve"> </w:t>
+      </w:r>
+      <w:proofErr w:type="spellStart"/>
+      <w:r>
+        <w:t>used</w:t>
+      </w:r>
+      <w:proofErr w:type="spellEnd"/>
+      <w:r>
+        <w:t xml:space="preserve"> for </w:t>
+      </w:r>
+      <w:proofErr w:type="spellStart"/>
+      <w:r>
+        <w:t>choosing</w:t>
+      </w:r>
+      <w:proofErr w:type="spellEnd"/>
+      <w:r>
+        <w:t xml:space="preserve"> </w:t>
+      </w:r>
+      <w:proofErr w:type="spellStart"/>
+      <w:r>
+        <w:t>the</w:t>
+      </w:r>
+      <w:proofErr w:type="spellEnd"/>
+      <w:r>
+        <w:t xml:space="preserve"> </w:t>
+      </w:r>
+      <w:proofErr w:type="spellStart"/>
+      <w:r>
+        <w:t>next</w:t>
+      </w:r>
+      <w:proofErr w:type="spellEnd"/>
+      <w:r>
+        <w:t xml:space="preserve"> </w:t>
+      </w:r>
+      <w:proofErr w:type="spellStart"/>
+      <w:r>
+        <w:t>token</w:t>
+      </w:r>
+      <w:proofErr w:type="spellEnd"/>
+      <w:r>
+        <w:t xml:space="preserve"> </w:t>
+      </w:r>
+      <w:proofErr w:type="spellStart"/>
+      <w:r>
+        <w:t>where</w:t>
+      </w:r>
+      <w:proofErr w:type="spellEnd"/>
+      <w:r>
+        <w:t xml:space="preserve"> </w:t>
+      </w:r>
+      <w:proofErr w:type="spellStart"/>
+      <w:r>
+        <w:t>the</w:t>
+      </w:r>
+      <w:proofErr w:type="spellEnd"/>
+      <w:r>
+        <w:t xml:space="preserve"> </w:t>
+      </w:r>
+      <w:proofErr w:type="spellStart"/>
+      <w:r>
+        <w:t>probability</w:t>
+      </w:r>
+      <w:proofErr w:type="spellEnd"/>
+      <w:r>
+        <w:t xml:space="preserve"> of a particular </w:t>
+      </w:r>
+      <w:proofErr w:type="spellStart"/>
+      <w:r>
+        <w:t>token</w:t>
+      </w:r>
+      <w:proofErr w:type="spellEnd"/>
+      <w:r>
+        <w:t xml:space="preserve"> is </w:t>
+      </w:r>
+      <w:proofErr w:type="spellStart"/>
+      <w:r>
+        <w:t>chosen</w:t>
+      </w:r>
+      <w:proofErr w:type="spellEnd"/>
+      <w:r>
+        <w:t>.</w:t>
+      </w:r>
+    </w:p>
+    <w:p>
+      <w:pPr>
+        <w:pStyle w:val="Prrafodelista"/>
+        <w:numPr>
+          <w:ilvl w:val="0"/>
+          <w:numId w:val="7"/>
+        </w:numPr>
+        <w:jc w:val="both"/>
+      </w:pPr>
+      <w:proofErr w:type="spellStart"/>
+      <w:r>
+        <w:t>Temperature</w:t>
+      </w:r>
+      <w:proofErr w:type="spellEnd"/>
+      <w:r>
+        <w:t xml:space="preserve">: </w:t>
+      </w:r>
+      <w:proofErr w:type="spellStart"/>
+      <w:r>
+        <w:t>adjusts</w:t>
+      </w:r>
+      <w:proofErr w:type="spellEnd"/>
+      <w:r>
+        <w:t xml:space="preserve"> </w:t>
+      </w:r>
+      <w:proofErr w:type="spellStart"/>
+      <w:r>
+        <w:t>the</w:t>
+      </w:r>
+      <w:proofErr w:type="spellEnd"/>
+      <w:r>
+        <w:t xml:space="preserve"> </w:t>
+      </w:r>
+      <w:proofErr w:type="spellStart"/>
+      <w:r>
+        <w:t>randomness</w:t>
+      </w:r>
+      <w:proofErr w:type="spellEnd"/>
+      <w:r>
+        <w:t xml:space="preserve"> in </w:t>
+      </w:r>
+      <w:proofErr w:type="spellStart"/>
+      <w:r>
+        <w:t>choosing</w:t>
+      </w:r>
+      <w:proofErr w:type="spellEnd"/>
+      <w:r>
+        <w:t xml:space="preserve"> </w:t>
+      </w:r>
+      <w:proofErr w:type="spellStart"/>
+      <w:r>
+        <w:t>the</w:t>
+      </w:r>
+      <w:proofErr w:type="spellEnd"/>
+      <w:r>
+        <w:t xml:space="preserve"> </w:t>
+      </w:r>
+      <w:proofErr w:type="spellStart"/>
+      <w:r>
+        <w:t>next</w:t>
+      </w:r>
+      <w:proofErr w:type="spellEnd"/>
+      <w:r>
+        <w:t xml:space="preserve"> </w:t>
+      </w:r>
+      <w:proofErr w:type="spellStart"/>
+      <w:r>
+        <w:t>token</w:t>
+      </w:r>
+      <w:proofErr w:type="spellEnd"/>
+    </w:p>
+    <w:p>
+      <w:pPr>
+        <w:pStyle w:val="Prrafodelista"/>
+        <w:numPr>
+          <w:ilvl w:val="0"/>
+          <w:numId w:val="7"/>
+        </w:numPr>
+        <w:jc w:val="both"/>
+      </w:pPr>
+      <w:r>
+        <w:t>Top-k </w:t>
+      </w:r>
+      <w:proofErr w:type="spellStart"/>
+      <w:r>
+        <w:t>sampling</w:t>
+      </w:r>
+      <w:proofErr w:type="spellEnd"/>
+      <w:r>
+        <w:t xml:space="preserve">: </w:t>
+      </w:r>
+      <w:proofErr w:type="spellStart"/>
+      <w:r>
+        <w:t>samples</w:t>
+      </w:r>
+      <w:proofErr w:type="spellEnd"/>
+      <w:r>
+        <w:t xml:space="preserve"> </w:t>
+      </w:r>
+      <w:proofErr w:type="spellStart"/>
+      <w:r>
+        <w:t>from</w:t>
+      </w:r>
+      <w:proofErr w:type="spellEnd"/>
+      <w:r>
+        <w:t xml:space="preserve"> </w:t>
+      </w:r>
+      <w:proofErr w:type="spellStart"/>
+      <w:r>
+        <w:t>only</w:t>
+      </w:r>
+      <w:proofErr w:type="spellEnd"/>
+      <w:r>
+        <w:t xml:space="preserve"> </w:t>
+      </w:r>
+      <w:proofErr w:type="spellStart"/>
+      <w:r>
+        <w:t>the</w:t>
+      </w:r>
+      <w:proofErr w:type="spellEnd"/>
+      <w:r>
+        <w:t xml:space="preserve"> k most </w:t>
+      </w:r>
+      <w:proofErr w:type="spellStart"/>
+      <w:r>
+        <w:t>likely</w:t>
+      </w:r>
+      <w:proofErr w:type="spellEnd"/>
+      <w:r>
+        <w:t xml:space="preserve"> </w:t>
+      </w:r>
+      <w:proofErr w:type="spellStart"/>
+      <w:r>
+        <w:t>tokens</w:t>
+      </w:r>
+      <w:proofErr w:type="spellEnd"/>
+    </w:p>
+    <w:p>
+      <w:pPr>
+        <w:pStyle w:val="Prrafodelista"/>
+        <w:numPr>
+          <w:ilvl w:val="0"/>
+          <w:numId w:val="7"/>
+        </w:numPr>
+        <w:jc w:val="both"/>
+      </w:pPr>
+      <w:proofErr w:type="spellStart"/>
+      <w:r>
+        <w:t>Nucleus</w:t>
+      </w:r>
+      <w:proofErr w:type="spellEnd"/>
+      <w:r>
+        <w:t xml:space="preserve"> or top-p </w:t>
+      </w:r>
+      <w:proofErr w:type="spellStart"/>
+      <w:r>
+        <w:t>sampling</w:t>
+      </w:r>
+      <w:proofErr w:type="spellEnd"/>
+      <w:r>
+        <w:t xml:space="preserve">: uses a </w:t>
+      </w:r>
+      <w:proofErr w:type="spellStart"/>
+      <w:r>
+        <w:t>dynamic</w:t>
+      </w:r>
+      <w:proofErr w:type="spellEnd"/>
+      <w:r>
+        <w:t xml:space="preserve"> </w:t>
+      </w:r>
+      <w:proofErr w:type="spellStart"/>
+      <w:r>
+        <w:t>cutoff</w:t>
+      </w:r>
+      <w:proofErr w:type="spellEnd"/>
+      <w:r>
+        <w:t xml:space="preserve"> for </w:t>
+      </w:r>
+      <w:proofErr w:type="spellStart"/>
+      <w:r>
+        <w:t>sampling</w:t>
+      </w:r>
+      <w:proofErr w:type="spellEnd"/>
+      <w:r>
+        <w:t xml:space="preserve"> </w:t>
+      </w:r>
+      <w:proofErr w:type="spellStart"/>
+      <w:r>
+        <w:t>the</w:t>
+      </w:r>
+      <w:proofErr w:type="spellEnd"/>
+      <w:r>
+        <w:t xml:space="preserve"> most </w:t>
+      </w:r>
+      <w:proofErr w:type="spellStart"/>
+      <w:r>
+        <w:t>likely</w:t>
+      </w:r>
+      <w:proofErr w:type="spellEnd"/>
+      <w:r>
+        <w:t xml:space="preserve"> </w:t>
+      </w:r>
+      <w:proofErr w:type="spellStart"/>
+      <w:r>
+        <w:t>tokens</w:t>
+      </w:r>
+      <w:proofErr w:type="spellEnd"/>
+      <w:r>
+        <w:t xml:space="preserve"> (</w:t>
+      </w:r>
+      <w:proofErr w:type="spellStart"/>
+      <w:r>
+        <w:t>cumulative</w:t>
+      </w:r>
+      <w:proofErr w:type="spellEnd"/>
+      <w:r>
+        <w:t xml:space="preserve"> </w:t>
+      </w:r>
+      <w:proofErr w:type="spellStart"/>
+      <w:r>
+        <w:t>probability</w:t>
+      </w:r>
+      <w:proofErr w:type="spellEnd"/>
+      <w:r>
+        <w:t xml:space="preserve"> is </w:t>
+      </w:r>
+      <w:proofErr w:type="spellStart"/>
+      <w:r>
+        <w:t>under</w:t>
+      </w:r>
+      <w:proofErr w:type="spellEnd"/>
+      <w:r>
+        <w:t> p)</w:t>
+      </w:r>
+    </w:p>
+    <w:p>
+      <w:pPr>
+        <w:pStyle w:val="Prrafodelista"/>
+        <w:numPr>
+          <w:ilvl w:val="0"/>
+          <w:numId w:val="7"/>
+        </w:numPr>
+        <w:jc w:val="both"/>
+      </w:pPr>
+      <w:proofErr w:type="spellStart"/>
+      <w:r>
+        <w:t>Beam</w:t>
+      </w:r>
+      <w:proofErr w:type="spellEnd"/>
+      <w:r>
+        <w:t xml:space="preserve"> </w:t>
+      </w:r>
+      <w:proofErr w:type="spellStart"/>
+      <w:r>
+        <w:t>search</w:t>
+      </w:r>
+      <w:proofErr w:type="spellEnd"/>
+      <w:r>
+        <w:t xml:space="preserve">: </w:t>
+      </w:r>
+      <w:proofErr w:type="spellStart"/>
+      <w:r>
+        <w:t>considers</w:t>
+      </w:r>
+      <w:proofErr w:type="spellEnd"/>
+      <w:r>
+        <w:t xml:space="preserve"> </w:t>
+      </w:r>
+      <w:proofErr w:type="spellStart"/>
+      <w:r>
+        <w:t>the</w:t>
+      </w:r>
+      <w:proofErr w:type="spellEnd"/>
+      <w:r>
+        <w:t xml:space="preserve"> </w:t>
+      </w:r>
+      <w:proofErr w:type="spellStart"/>
+      <w:r>
+        <w:t>likelihood</w:t>
+      </w:r>
+      <w:proofErr w:type="spellEnd"/>
+      <w:r>
+        <w:t xml:space="preserve"> of </w:t>
+      </w:r>
+      <w:proofErr w:type="spellStart"/>
+      <w:r>
+        <w:t>strings</w:t>
+      </w:r>
+      <w:proofErr w:type="spellEnd"/>
+      <w:r>
+        <w:t xml:space="preserve"> of </w:t>
+      </w:r>
+      <w:proofErr w:type="spellStart"/>
+      <w:r>
+        <w:t>multiple</w:t>
+      </w:r>
+      <w:proofErr w:type="spellEnd"/>
+      <w:r>
+        <w:t xml:space="preserve"> </w:t>
+      </w:r>
+      <w:proofErr w:type="spellStart"/>
+      <w:r>
+        <w:t>tokens</w:t>
+      </w:r>
+      <w:proofErr w:type="spellEnd"/>
+      <w:r>
+        <w:t xml:space="preserve"> </w:t>
+      </w:r>
+      <w:proofErr w:type="spellStart"/>
+      <w:r>
+        <w:t>instead</w:t>
+      </w:r>
+      <w:proofErr w:type="spellEnd"/>
+      <w:r>
+        <w:t xml:space="preserve"> of just a single </w:t>
+      </w:r>
+      <w:proofErr w:type="spellStart"/>
+      <w:r>
+        <w:t>next</w:t>
+      </w:r>
+      <w:proofErr w:type="spellEnd"/>
+      <w:r>
+        <w:t xml:space="preserve"> </w:t>
+      </w:r>
+      <w:proofErr w:type="spellStart"/>
+      <w:r>
+        <w:t>token</w:t>
+      </w:r>
+      <w:proofErr w:type="spellEnd"/>
+    </w:p>
+    <w:p/>
     <w:sectPr>
       <w:pgSz w:w="11906" w:h="16838"/>
       <w:pgMar w:top="1417" w:right="1701" w:bottom="1417" w:left="1701" w:header="708" w:footer="708" w:gutter="0"/>
@@ -4616,6 +5928,119 @@
     </w:lvl>
   </w:abstractNum>
   <w:abstractNum w:abstractNumId="4" w15:restartNumberingAfterBreak="0">
+    <w:nsid w:val="50A21B4B"/>
+    <w:multiLevelType w:val="hybridMultilevel"/>
+    <w:tmpl w:val="6644B2DC"/>
+    <w:lvl w:ilvl="0" w:tplc="04030001">
+      <w:start w:val="1"/>
+      <w:numFmt w:val="bullet"/>
+      <w:lvlText w:val=""/>
+      <w:lvlJc w:val="left"/>
+      <w:pPr>
+        <w:ind w:left="720" w:hanging="360"/>
+      </w:pPr>
+      <w:rPr>
+        <w:rFonts w:ascii="Symbol" w:hAnsi="Symbol" w:hint="default"/>
+      </w:rPr>
+    </w:lvl>
+    <w:lvl w:ilvl="1" w:tplc="04030003" w:tentative="1">
+      <w:start w:val="1"/>
+      <w:numFmt w:val="bullet"/>
+      <w:lvlText w:val="o"/>
+      <w:lvlJc w:val="left"/>
+      <w:pPr>
+        <w:ind w:left="1440" w:hanging="360"/>
+      </w:pPr>
+      <w:rPr>
+        <w:rFonts w:ascii="Courier New" w:hAnsi="Courier New" w:cs="Courier New" w:hint="default"/>
+      </w:rPr>
+    </w:lvl>
+    <w:lvl w:ilvl="2" w:tplc="04030005" w:tentative="1">
+      <w:start w:val="1"/>
+      <w:numFmt w:val="bullet"/>
+      <w:lvlText w:val=""/>
+      <w:lvlJc w:val="left"/>
+      <w:pPr>
+        <w:ind w:left="2160" w:hanging="360"/>
+      </w:pPr>
+      <w:rPr>
+        <w:rFonts w:ascii="Wingdings" w:hAnsi="Wingdings" w:hint="default"/>
+      </w:rPr>
+    </w:lvl>
+    <w:lvl w:ilvl="3" w:tplc="04030001" w:tentative="1">
+      <w:start w:val="1"/>
+      <w:numFmt w:val="bullet"/>
+      <w:lvlText w:val=""/>
+      <w:lvlJc w:val="left"/>
+      <w:pPr>
+        <w:ind w:left="2880" w:hanging="360"/>
+      </w:pPr>
+      <w:rPr>
+        <w:rFonts w:ascii="Symbol" w:hAnsi="Symbol" w:hint="default"/>
+      </w:rPr>
+    </w:lvl>
+    <w:lvl w:ilvl="4" w:tplc="04030003" w:tentative="1">
+      <w:start w:val="1"/>
+      <w:numFmt w:val="bullet"/>
+      <w:lvlText w:val="o"/>
+      <w:lvlJc w:val="left"/>
+      <w:pPr>
+        <w:ind w:left="3600" w:hanging="360"/>
+      </w:pPr>
+      <w:rPr>
+        <w:rFonts w:ascii="Courier New" w:hAnsi="Courier New" w:cs="Courier New" w:hint="default"/>
+      </w:rPr>
+    </w:lvl>
+    <w:lvl w:ilvl="5" w:tplc="04030005" w:tentative="1">
+      <w:start w:val="1"/>
+      <w:numFmt w:val="bullet"/>
+      <w:lvlText w:val=""/>
+      <w:lvlJc w:val="left"/>
+      <w:pPr>
+        <w:ind w:left="4320" w:hanging="360"/>
+      </w:pPr>
+      <w:rPr>
+        <w:rFonts w:ascii="Wingdings" w:hAnsi="Wingdings" w:hint="default"/>
+      </w:rPr>
+    </w:lvl>
+    <w:lvl w:ilvl="6" w:tplc="04030001" w:tentative="1">
+      <w:start w:val="1"/>
+      <w:numFmt w:val="bullet"/>
+      <w:lvlText w:val=""/>
+      <w:lvlJc w:val="left"/>
+      <w:pPr>
+        <w:ind w:left="5040" w:hanging="360"/>
+      </w:pPr>
+      <w:rPr>
+        <w:rFonts w:ascii="Symbol" w:hAnsi="Symbol" w:hint="default"/>
+      </w:rPr>
+    </w:lvl>
+    <w:lvl w:ilvl="7" w:tplc="04030003" w:tentative="1">
+      <w:start w:val="1"/>
+      <w:numFmt w:val="bullet"/>
+      <w:lvlText w:val="o"/>
+      <w:lvlJc w:val="left"/>
+      <w:pPr>
+        <w:ind w:left="5760" w:hanging="360"/>
+      </w:pPr>
+      <w:rPr>
+        <w:rFonts w:ascii="Courier New" w:hAnsi="Courier New" w:cs="Courier New" w:hint="default"/>
+      </w:rPr>
+    </w:lvl>
+    <w:lvl w:ilvl="8" w:tplc="04030005" w:tentative="1">
+      <w:start w:val="1"/>
+      <w:numFmt w:val="bullet"/>
+      <w:lvlText w:val=""/>
+      <w:lvlJc w:val="left"/>
+      <w:pPr>
+        <w:ind w:left="6480" w:hanging="360"/>
+      </w:pPr>
+      <w:rPr>
+        <w:rFonts w:ascii="Wingdings" w:hAnsi="Wingdings" w:hint="default"/>
+      </w:rPr>
+    </w:lvl>
+  </w:abstractNum>
+  <w:abstractNum w:abstractNumId="5" w15:restartNumberingAfterBreak="0">
     <w:nsid w:val="5625006E"/>
     <w:multiLevelType w:val="multilevel"/>
     <w:tmpl w:val="3C74C1CE"/>
@@ -4764,8 +6189,157 @@
       </w:rPr>
     </w:lvl>
   </w:abstractNum>
+  <w:abstractNum w:abstractNumId="6" w15:restartNumberingAfterBreak="0">
+    <w:nsid w:val="6721293B"/>
+    <w:multiLevelType w:val="multilevel"/>
+    <w:tmpl w:val="0B121DE0"/>
+    <w:lvl w:ilvl="0">
+      <w:start w:val="1"/>
+      <w:numFmt w:val="bullet"/>
+      <w:lvlText w:val=""/>
+      <w:lvlJc w:val="left"/>
+      <w:pPr>
+        <w:tabs>
+          <w:tab w:val="num" w:pos="720"/>
+        </w:tabs>
+        <w:ind w:left="720" w:hanging="360"/>
+      </w:pPr>
+      <w:rPr>
+        <w:rFonts w:ascii="Symbol" w:hAnsi="Symbol" w:hint="default"/>
+        <w:sz w:val="20"/>
+      </w:rPr>
+    </w:lvl>
+    <w:lvl w:ilvl="1" w:tentative="1">
+      <w:start w:val="1"/>
+      <w:numFmt w:val="bullet"/>
+      <w:lvlText w:val=""/>
+      <w:lvlJc w:val="left"/>
+      <w:pPr>
+        <w:tabs>
+          <w:tab w:val="num" w:pos="1440"/>
+        </w:tabs>
+        <w:ind w:left="1440" w:hanging="360"/>
+      </w:pPr>
+      <w:rPr>
+        <w:rFonts w:ascii="Symbol" w:hAnsi="Symbol" w:hint="default"/>
+        <w:sz w:val="20"/>
+      </w:rPr>
+    </w:lvl>
+    <w:lvl w:ilvl="2" w:tentative="1">
+      <w:start w:val="1"/>
+      <w:numFmt w:val="bullet"/>
+      <w:lvlText w:val=""/>
+      <w:lvlJc w:val="left"/>
+      <w:pPr>
+        <w:tabs>
+          <w:tab w:val="num" w:pos="2160"/>
+        </w:tabs>
+        <w:ind w:left="2160" w:hanging="360"/>
+      </w:pPr>
+      <w:rPr>
+        <w:rFonts w:ascii="Symbol" w:hAnsi="Symbol" w:hint="default"/>
+        <w:sz w:val="20"/>
+      </w:rPr>
+    </w:lvl>
+    <w:lvl w:ilvl="3" w:tentative="1">
+      <w:start w:val="1"/>
+      <w:numFmt w:val="bullet"/>
+      <w:lvlText w:val=""/>
+      <w:lvlJc w:val="left"/>
+      <w:pPr>
+        <w:tabs>
+          <w:tab w:val="num" w:pos="2880"/>
+        </w:tabs>
+        <w:ind w:left="2880" w:hanging="360"/>
+      </w:pPr>
+      <w:rPr>
+        <w:rFonts w:ascii="Symbol" w:hAnsi="Symbol" w:hint="default"/>
+        <w:sz w:val="20"/>
+      </w:rPr>
+    </w:lvl>
+    <w:lvl w:ilvl="4" w:tentative="1">
+      <w:start w:val="1"/>
+      <w:numFmt w:val="bullet"/>
+      <w:lvlText w:val=""/>
+      <w:lvlJc w:val="left"/>
+      <w:pPr>
+        <w:tabs>
+          <w:tab w:val="num" w:pos="3600"/>
+        </w:tabs>
+        <w:ind w:left="3600" w:hanging="360"/>
+      </w:pPr>
+      <w:rPr>
+        <w:rFonts w:ascii="Symbol" w:hAnsi="Symbol" w:hint="default"/>
+        <w:sz w:val="20"/>
+      </w:rPr>
+    </w:lvl>
+    <w:lvl w:ilvl="5" w:tentative="1">
+      <w:start w:val="1"/>
+      <w:numFmt w:val="bullet"/>
+      <w:lvlText w:val=""/>
+      <w:lvlJc w:val="left"/>
+      <w:pPr>
+        <w:tabs>
+          <w:tab w:val="num" w:pos="4320"/>
+        </w:tabs>
+        <w:ind w:left="4320" w:hanging="360"/>
+      </w:pPr>
+      <w:rPr>
+        <w:rFonts w:ascii="Symbol" w:hAnsi="Symbol" w:hint="default"/>
+        <w:sz w:val="20"/>
+      </w:rPr>
+    </w:lvl>
+    <w:lvl w:ilvl="6" w:tentative="1">
+      <w:start w:val="1"/>
+      <w:numFmt w:val="bullet"/>
+      <w:lvlText w:val=""/>
+      <w:lvlJc w:val="left"/>
+      <w:pPr>
+        <w:tabs>
+          <w:tab w:val="num" w:pos="5040"/>
+        </w:tabs>
+        <w:ind w:left="5040" w:hanging="360"/>
+      </w:pPr>
+      <w:rPr>
+        <w:rFonts w:ascii="Symbol" w:hAnsi="Symbol" w:hint="default"/>
+        <w:sz w:val="20"/>
+      </w:rPr>
+    </w:lvl>
+    <w:lvl w:ilvl="7" w:tentative="1">
+      <w:start w:val="1"/>
+      <w:numFmt w:val="bullet"/>
+      <w:lvlText w:val=""/>
+      <w:lvlJc w:val="left"/>
+      <w:pPr>
+        <w:tabs>
+          <w:tab w:val="num" w:pos="5760"/>
+        </w:tabs>
+        <w:ind w:left="5760" w:hanging="360"/>
+      </w:pPr>
+      <w:rPr>
+        <w:rFonts w:ascii="Symbol" w:hAnsi="Symbol" w:hint="default"/>
+        <w:sz w:val="20"/>
+      </w:rPr>
+    </w:lvl>
+    <w:lvl w:ilvl="8" w:tentative="1">
+      <w:start w:val="1"/>
+      <w:numFmt w:val="bullet"/>
+      <w:lvlText w:val=""/>
+      <w:lvlJc w:val="left"/>
+      <w:pPr>
+        <w:tabs>
+          <w:tab w:val="num" w:pos="6480"/>
+        </w:tabs>
+        <w:ind w:left="6480" w:hanging="360"/>
+      </w:pPr>
+      <w:rPr>
+        <w:rFonts w:ascii="Symbol" w:hAnsi="Symbol" w:hint="default"/>
+        <w:sz w:val="20"/>
+      </w:rPr>
+    </w:lvl>
+  </w:abstractNum>
   <w:num w:numId="1" w16cid:durableId="1364676375">
-    <w:abstractNumId w:val="4"/>
+    <w:abstractNumId w:val="5"/>
   </w:num>
   <w:num w:numId="2" w16cid:durableId="1642343597">
     <w:abstractNumId w:val="0"/>
@@ -4778,6 +6352,12 @@
   </w:num>
   <w:num w:numId="5" w16cid:durableId="1661811766">
     <w:abstractNumId w:val="1"/>
+  </w:num>
+  <w:num w:numId="6" w16cid:durableId="922252544">
+    <w:abstractNumId w:val="6"/>
+  </w:num>
+  <w:num w:numId="7" w16cid:durableId="1241408353">
+    <w:abstractNumId w:val="4"/>
   </w:num>
 </w:numbering>
 </file>
@@ -5774,6 +7354,16 @@
       <w:shd w:val="clear" w:color="auto" w:fill="E1DFDD"/>
     </w:rPr>
   </w:style>
+  <w:style w:type="character" w:customStyle="1" w:styleId="katex-mathml">
+    <w:name w:val="katex-mathml"/>
+    <w:basedOn w:val="Fuentedeprrafopredeter"/>
+    <w:rsid w:val="005F66E5"/>
+  </w:style>
+  <w:style w:type="character" w:customStyle="1" w:styleId="mord">
+    <w:name w:val="mord"/>
+    <w:basedOn w:val="Fuentedeprrafopredeter"/>
+    <w:rsid w:val="005F66E5"/>
+  </w:style>
 </w:styles>
 </file>
 

</xml_diff>